<commit_message>
Better version for symbol table and new version of report
</commit_message>
<xml_diff>
--- a/Lab4/CES41_Lab4_Cassio_e_Renan.docx
+++ b/Lab4/CES41_Lab4_Cassio_e_Renan.docx
@@ -291,7 +291,111 @@
           <w:rFonts w:ascii="Times New Roman" w:hAnsi="Times New Roman" w:cs="Times New Roman"/>
           <w:lang w:val="pt-BR"/>
         </w:rPr>
-        <w:t>Para este laboratório, como o tít</w:t>
+        <w:t>Para este laboratório, como o título alerta, o objetivo é o de construir uma tabela de símbolos e um analisador semântico para a mesma linguagem com o uso das mesmas ferramentas, de tal forma que o programa resultante</w:t>
+      </w:r>
+      <w:r>
+        <w:rPr>
+          <w:rFonts w:ascii="Times New Roman" w:hAnsi="Times New Roman" w:cs="Times New Roman"/>
+          <w:lang w:val="pt-BR"/>
+        </w:rPr>
+        <w:t xml:space="preserve"> seja capaz de imprimir o conteúdo da tabela de símbolos e as devidas mensagens de erros </w:t>
+      </w:r>
+      <w:r>
+        <w:rPr>
+          <w:rFonts w:ascii="Times New Roman" w:hAnsi="Times New Roman" w:cs="Times New Roman"/>
+          <w:lang w:val="pt-BR"/>
+        </w:rPr>
+        <w:t xml:space="preserve">para programas </w:t>
+      </w:r>
+      <w:r>
+        <w:rPr>
+          <w:rFonts w:ascii="Times New Roman" w:hAnsi="Times New Roman" w:cs="Times New Roman"/>
+          <w:lang w:val="pt-BR"/>
+        </w:rPr>
+        <w:t xml:space="preserve">quaisquer </w:t>
+      </w:r>
+      <w:r>
+        <w:rPr>
+          <w:rFonts w:ascii="Times New Roman" w:hAnsi="Times New Roman" w:cs="Times New Roman"/>
+          <w:lang w:val="pt-BR"/>
+        </w:rPr>
+        <w:t>utilizados como entrada.</w:t>
+      </w:r>
+    </w:p>
+    <w:p>
+      <w:pPr>
+        <w:spacing w:after="0"/>
+        <w:jc w:val="both"/>
+        <w:rPr>
+          <w:rFonts w:ascii="Times New Roman" w:hAnsi="Times New Roman" w:cs="Times New Roman"/>
+          <w:lang w:val="pt-BR"/>
+        </w:rPr>
+      </w:pPr>
+    </w:p>
+    <w:p>
+      <w:pPr>
+        <w:spacing w:after="0"/>
+        <w:jc w:val="both"/>
+        <w:rPr>
+          <w:rFonts w:ascii="Times New Roman" w:hAnsi="Times New Roman" w:cs="Times New Roman"/>
+          <w:lang w:val="pt-BR"/>
+        </w:rPr>
+      </w:pPr>
+      <w:r>
+        <w:rPr>
+          <w:rFonts w:ascii="Times New Roman" w:hAnsi="Times New Roman" w:cs="Times New Roman"/>
+          <w:lang w:val="pt-BR"/>
+        </w:rPr>
+        <w:tab/>
+      </w:r>
+      <w:r>
+        <w:rPr>
+          <w:rFonts w:ascii="Times New Roman" w:hAnsi="Times New Roman" w:cs="Times New Roman"/>
+          <w:lang w:val="pt-BR"/>
+        </w:rPr>
+        <w:t xml:space="preserve">Este laboratório e os seguintes </w:t>
+      </w:r>
+      <w:r>
+        <w:rPr>
+          <w:rFonts w:ascii="Times New Roman" w:hAnsi="Times New Roman" w:cs="Times New Roman"/>
+          <w:lang w:val="pt-BR"/>
+        </w:rPr>
+        <w:t>são</w:t>
+      </w:r>
+      <w:r>
+        <w:rPr>
+          <w:rFonts w:ascii="Times New Roman" w:hAnsi="Times New Roman" w:cs="Times New Roman"/>
+          <w:lang w:val="pt-BR"/>
+        </w:rPr>
+        <w:t xml:space="preserve"> mais </w:t>
+      </w:r>
+      <w:r>
+        <w:rPr>
+          <w:rFonts w:ascii="Times New Roman" w:hAnsi="Times New Roman" w:cs="Times New Roman"/>
+          <w:lang w:val="pt-BR"/>
+        </w:rPr>
+        <w:t>complexos</w:t>
+      </w:r>
+      <w:r>
+        <w:rPr>
+          <w:rFonts w:ascii="Times New Roman" w:hAnsi="Times New Roman" w:cs="Times New Roman"/>
+          <w:lang w:val="pt-BR"/>
+        </w:rPr>
+        <w:t xml:space="preserve"> que os anteriores, </w:t>
+      </w:r>
+      <w:r>
+        <w:rPr>
+          <w:rFonts w:ascii="Times New Roman" w:hAnsi="Times New Roman" w:cs="Times New Roman"/>
+          <w:lang w:val="pt-BR"/>
+        </w:rPr>
+        <w:t>de tal forma que seu desenvolvimento pode ser feito agora por duplas</w:t>
+      </w:r>
+      <w:r>
+        <w:rPr>
+          <w:rFonts w:ascii="Times New Roman" w:hAnsi="Times New Roman" w:cs="Times New Roman"/>
+          <w:lang w:val="pt-BR"/>
+        </w:rPr>
+        <w:t xml:space="preserve"> de alunos, contanto que essa dupla seja mantida até a entrega do último laboratório da disciplina (de um total de seis)</w:t>
       </w:r>
       <w:bookmarkStart w:id="0" w:name="_GoBack"/>
       <w:bookmarkEnd w:id="0"/>
@@ -300,90 +404,7 @@
           <w:rFonts w:ascii="Times New Roman" w:hAnsi="Times New Roman" w:cs="Times New Roman"/>
           <w:lang w:val="pt-BR"/>
         </w:rPr>
-        <w:t>ulo alerta, o objetivo é o de construir uma tabela de símbolos e um analisador semântico para a mesma linguagem com o uso das mesmas ferramentas, de tal forma que o programa resultante</w:t>
-      </w:r>
-      <w:r>
-        <w:rPr>
-          <w:rFonts w:ascii="Times New Roman" w:hAnsi="Times New Roman" w:cs="Times New Roman"/>
-          <w:lang w:val="pt-BR"/>
-        </w:rPr>
-        <w:t xml:space="preserve"> seja capaz de imprimir o conteúdo da tabela de símbolos e as devidas mensagens de erros </w:t>
-      </w:r>
-      <w:r>
-        <w:rPr>
-          <w:rFonts w:ascii="Times New Roman" w:hAnsi="Times New Roman" w:cs="Times New Roman"/>
-          <w:lang w:val="pt-BR"/>
-        </w:rPr>
-        <w:t xml:space="preserve">para programas </w:t>
-      </w:r>
-      <w:r>
-        <w:rPr>
-          <w:rFonts w:ascii="Times New Roman" w:hAnsi="Times New Roman" w:cs="Times New Roman"/>
-          <w:lang w:val="pt-BR"/>
-        </w:rPr>
-        <w:t xml:space="preserve">quaisquer </w:t>
-      </w:r>
-      <w:r>
-        <w:rPr>
-          <w:rFonts w:ascii="Times New Roman" w:hAnsi="Times New Roman" w:cs="Times New Roman"/>
-          <w:lang w:val="pt-BR"/>
-        </w:rPr>
-        <w:t>utilizados como entrada.</w:t>
-      </w:r>
-    </w:p>
-    <w:p>
-      <w:pPr>
-        <w:spacing w:after="0"/>
-        <w:jc w:val="both"/>
-        <w:rPr>
-          <w:rFonts w:ascii="Times New Roman" w:hAnsi="Times New Roman" w:cs="Times New Roman"/>
-          <w:lang w:val="pt-BR"/>
-        </w:rPr>
-      </w:pPr>
-    </w:p>
-    <w:p>
-      <w:pPr>
-        <w:spacing w:after="0"/>
-        <w:jc w:val="both"/>
-        <w:rPr>
-          <w:rFonts w:ascii="Times New Roman" w:hAnsi="Times New Roman" w:cs="Times New Roman"/>
-          <w:lang w:val="pt-BR"/>
-        </w:rPr>
-      </w:pPr>
-      <w:r>
-        <w:rPr>
-          <w:rFonts w:ascii="Times New Roman" w:hAnsi="Times New Roman" w:cs="Times New Roman"/>
-          <w:lang w:val="pt-BR"/>
-        </w:rPr>
-        <w:tab/>
-      </w:r>
-      <w:r>
-        <w:rPr>
-          <w:rFonts w:ascii="Times New Roman" w:hAnsi="Times New Roman" w:cs="Times New Roman"/>
-          <w:lang w:val="pt-BR"/>
-        </w:rPr>
-        <w:t xml:space="preserve">Este laboratório e os seguintes </w:t>
-      </w:r>
-      <w:r>
-        <w:rPr>
-          <w:rFonts w:ascii="Times New Roman" w:hAnsi="Times New Roman" w:cs="Times New Roman"/>
-          <w:lang w:val="pt-BR"/>
-        </w:rPr>
-        <w:t>possuem</w:t>
-      </w:r>
-      <w:r>
-        <w:rPr>
-          <w:rFonts w:ascii="Times New Roman" w:hAnsi="Times New Roman" w:cs="Times New Roman"/>
-          <w:lang w:val="pt-BR"/>
-        </w:rPr>
-        <w:t xml:space="preserve"> bem mais complexidade que os anteriores, </w:t>
-      </w:r>
-      <w:r>
-        <w:rPr>
-          <w:rFonts w:ascii="Times New Roman" w:hAnsi="Times New Roman" w:cs="Times New Roman"/>
-          <w:lang w:val="pt-BR"/>
-        </w:rPr>
-        <w:t>de tal forma que seu desenvolvimento pode ser feito agora por duplas.</w:t>
+        <w:t>.</w:t>
       </w:r>
     </w:p>
     <w:p>
@@ -405,14 +426,6 @@
     <w:p>
       <w:pPr>
         <w:jc w:val="both"/>
-        <w:rPr>
-          <w:rFonts w:ascii="Times New Roman" w:hAnsi="Times New Roman" w:cs="Times New Roman"/>
-          <w:sz w:val="48"/>
-          <w:szCs w:val="48"/>
-          <w:lang w:val="pt-BR"/>
-        </w:rPr>
-      </w:pPr>
-      <w:r>
         <w:rPr>
           <w:rFonts w:ascii="Times New Roman" w:hAnsi="Times New Roman" w:cs="Times New Roman"/>
           <w:b/>
@@ -421,35 +434,190 @@
           <w:szCs w:val="48"/>
           <w:lang w:val="pt-BR"/>
         </w:rPr>
+      </w:pPr>
+      <w:r>
+        <w:rPr>
+          <w:rFonts w:ascii="Times New Roman" w:hAnsi="Times New Roman" w:cs="Times New Roman"/>
+          <w:b/>
+          <w:bCs/>
+          <w:sz w:val="48"/>
+          <w:szCs w:val="48"/>
+          <w:lang w:val="pt-BR"/>
+        </w:rPr>
         <w:lastRenderedPageBreak/>
-        <w:t>2. Resultados</w:t>
-      </w:r>
-    </w:p>
-    <w:p>
-      <w:pPr>
-        <w:jc w:val="both"/>
-        <w:rPr>
-          <w:rFonts w:ascii="Times New Roman" w:hAnsi="Times New Roman" w:cs="Times New Roman"/>
-          <w:lang w:val="pt-BR"/>
-        </w:rPr>
-      </w:pPr>
-    </w:p>
-    <w:p>
-      <w:pPr>
-        <w:ind w:firstLine="720"/>
-        <w:jc w:val="both"/>
-        <w:rPr>
-          <w:rFonts w:ascii="Times New Roman" w:hAnsi="Times New Roman" w:cs="Times New Roman"/>
-          <w:lang w:val="pt-BR"/>
-        </w:rPr>
-      </w:pPr>
-      <w:r>
-        <w:rPr>
-          <w:rFonts w:ascii="Times New Roman" w:hAnsi="Times New Roman" w:cs="Times New Roman"/>
-          <w:lang w:val="pt-BR"/>
-        </w:rPr>
-        <w:t>Texto</w:t>
-      </w:r>
+        <w:t xml:space="preserve">2. </w:t>
+      </w:r>
+      <w:r>
+        <w:rPr>
+          <w:rFonts w:ascii="Times New Roman" w:hAnsi="Times New Roman" w:cs="Times New Roman"/>
+          <w:b/>
+          <w:bCs/>
+          <w:sz w:val="48"/>
+          <w:szCs w:val="48"/>
+          <w:lang w:val="pt-BR"/>
+        </w:rPr>
+        <w:t>Detalhes do código</w:t>
+      </w:r>
+    </w:p>
+    <w:p>
+      <w:pPr>
+        <w:jc w:val="both"/>
+        <w:rPr>
+          <w:rFonts w:ascii="Times New Roman" w:hAnsi="Times New Roman" w:cs="Times New Roman"/>
+          <w:lang w:val="pt-BR"/>
+        </w:rPr>
+      </w:pPr>
+    </w:p>
+    <w:p>
+      <w:pPr>
+        <w:jc w:val="both"/>
+        <w:rPr>
+          <w:rFonts w:ascii="Times New Roman" w:hAnsi="Times New Roman" w:cs="Times New Roman"/>
+          <w:lang w:val="pt-BR"/>
+        </w:rPr>
+      </w:pPr>
+      <w:r>
+        <w:rPr>
+          <w:rFonts w:ascii="Times New Roman" w:hAnsi="Times New Roman" w:cs="Times New Roman"/>
+          <w:lang w:val="pt-BR"/>
+        </w:rPr>
+        <w:tab/>
+        <w:t xml:space="preserve">O código escrito para este laboratório foi feito com base no código feito no laboratório anterior, realizando primeiro a análise sintática do mesmo. Se o código não possuir erros de sintaxe, ele é apresentado na tela no formato </w:t>
+      </w:r>
+      <w:r>
+        <w:rPr>
+          <w:rFonts w:ascii="Times New Roman" w:hAnsi="Times New Roman" w:cs="Times New Roman"/>
+          <w:i/>
+          <w:lang w:val="pt-BR"/>
+        </w:rPr>
+        <w:t>pretty printer</w:t>
+      </w:r>
+      <w:r>
+        <w:rPr>
+          <w:rFonts w:ascii="Times New Roman" w:hAnsi="Times New Roman" w:cs="Times New Roman"/>
+          <w:lang w:val="pt-BR"/>
+        </w:rPr>
+        <w:t>, removendo comentários e respeitando tabulações e espaçamentos de cada cadeia presente no código.</w:t>
+      </w:r>
+    </w:p>
+    <w:p>
+      <w:pPr>
+        <w:jc w:val="both"/>
+        <w:rPr>
+          <w:rFonts w:ascii="Times New Roman" w:hAnsi="Times New Roman" w:cs="Times New Roman"/>
+          <w:lang w:val="pt-BR"/>
+        </w:rPr>
+      </w:pPr>
+    </w:p>
+    <w:p>
+      <w:pPr>
+        <w:jc w:val="both"/>
+        <w:rPr>
+          <w:rFonts w:ascii="Times New Roman" w:hAnsi="Times New Roman" w:cs="Times New Roman"/>
+          <w:lang w:val="pt-BR"/>
+        </w:rPr>
+      </w:pPr>
+      <w:r>
+        <w:rPr>
+          <w:rFonts w:ascii="Times New Roman" w:hAnsi="Times New Roman" w:cs="Times New Roman"/>
+          <w:lang w:val="pt-BR"/>
+        </w:rPr>
+        <w:tab/>
+        <w:t>Assumiu-se, primeiramente, que todos os códigos utilizados como casos</w:t>
+      </w:r>
+    </w:p>
+    <w:p>
+      <w:pPr>
+        <w:jc w:val="both"/>
+        <w:rPr>
+          <w:rFonts w:ascii="Times New Roman" w:hAnsi="Times New Roman" w:cs="Times New Roman"/>
+          <w:lang w:val="pt-BR"/>
+        </w:rPr>
+      </w:pPr>
+    </w:p>
+    <w:p>
+      <w:pPr>
+        <w:jc w:val="both"/>
+        <w:rPr>
+          <w:rFonts w:ascii="Times New Roman" w:hAnsi="Times New Roman" w:cs="Times New Roman"/>
+          <w:lang w:val="pt-BR"/>
+        </w:rPr>
+      </w:pPr>
+    </w:p>
+    <w:p>
+      <w:pPr>
+        <w:jc w:val="both"/>
+        <w:rPr>
+          <w:rFonts w:ascii="Times New Roman" w:hAnsi="Times New Roman" w:cs="Times New Roman"/>
+          <w:b/>
+          <w:sz w:val="40"/>
+          <w:szCs w:val="40"/>
+          <w:lang w:val="pt-BR"/>
+        </w:rPr>
+      </w:pPr>
+      <w:r>
+        <w:rPr>
+          <w:rFonts w:ascii="Times New Roman" w:hAnsi="Times New Roman" w:cs="Times New Roman"/>
+          <w:b/>
+          <w:sz w:val="40"/>
+          <w:szCs w:val="40"/>
+          <w:lang w:val="pt-BR"/>
+        </w:rPr>
+        <w:t>2.1. Formato da Tabela de Símbolos</w:t>
+      </w:r>
+    </w:p>
+    <w:p>
+      <w:pPr>
+        <w:jc w:val="both"/>
+        <w:rPr>
+          <w:rFonts w:ascii="Times New Roman" w:hAnsi="Times New Roman" w:cs="Times New Roman"/>
+          <w:lang w:val="pt-BR"/>
+        </w:rPr>
+      </w:pPr>
+    </w:p>
+    <w:p>
+      <w:pPr>
+        <w:jc w:val="both"/>
+        <w:rPr>
+          <w:rFonts w:ascii="Times New Roman" w:hAnsi="Times New Roman" w:cs="Times New Roman"/>
+          <w:lang w:val="pt-BR"/>
+        </w:rPr>
+      </w:pPr>
+      <w:r>
+        <w:rPr>
+          <w:rFonts w:ascii="Times New Roman" w:hAnsi="Times New Roman" w:cs="Times New Roman"/>
+          <w:lang w:val="pt-BR"/>
+        </w:rPr>
+        <w:tab/>
+        <w:t xml:space="preserve">Manteve-se o formato da Aula 6 e da Prática 3 com respeito ao número limite da tabela hash (23 classes possíveis). </w:t>
+      </w:r>
+    </w:p>
+    <w:p>
+      <w:pPr>
+        <w:jc w:val="both"/>
+        <w:rPr>
+          <w:rFonts w:ascii="Times New Roman" w:hAnsi="Times New Roman" w:cs="Times New Roman"/>
+          <w:lang w:val="pt-BR"/>
+        </w:rPr>
+      </w:pPr>
+    </w:p>
+    <w:p>
+      <w:pPr>
+        <w:jc w:val="both"/>
+        <w:rPr>
+          <w:rFonts w:ascii="Times New Roman" w:hAnsi="Times New Roman" w:cs="Times New Roman"/>
+          <w:lang w:val="pt-BR"/>
+        </w:rPr>
+      </w:pPr>
+    </w:p>
+    <w:p>
+      <w:pPr>
+        <w:jc w:val="both"/>
+        <w:rPr>
+          <w:rFonts w:ascii="Times New Roman" w:hAnsi="Times New Roman" w:cs="Times New Roman"/>
+          <w:lang w:val="pt-BR"/>
+        </w:rPr>
+      </w:pPr>
     </w:p>
     <w:p>
       <w:pPr>
@@ -777,6 +945,11 @@
       <w:pBdr>
         <w:between w:val="single" w:sz="4" w:space="1" w:color="auto"/>
       </w:pBdr>
+      <w:tabs>
+        <w:tab w:val="clear" w:pos="4680"/>
+        <w:tab w:val="center" w:pos="5220"/>
+        <w:tab w:val="center" w:pos="5760"/>
+      </w:tabs>
       <w:jc w:val="both"/>
       <w:rPr>
         <w:rFonts w:ascii="Times New Roman" w:hAnsi="Times New Roman" w:cs="Times New Roman"/>
@@ -787,6 +960,13 @@
         <w:rFonts w:ascii="Times New Roman" w:hAnsi="Times New Roman" w:cs="Times New Roman"/>
       </w:rPr>
       <w:t>Professor: Fábio Carneiro Mokarzel</w:t>
+    </w:r>
+    <w:r>
+      <w:rPr>
+        <w:rFonts w:ascii="Times New Roman" w:hAnsi="Times New Roman" w:cs="Times New Roman"/>
+      </w:rPr>
+      <w:tab/>
+      <w:t>Laboratório 4</w:t>
     </w:r>
     <w:r>
       <w:rPr>
@@ -824,6 +1004,92 @@
 <file path=word/numbering.xml><?xml version="1.0" encoding="utf-8"?>
 <w:numbering xmlns:wpc="http://schemas.microsoft.com/office/word/2010/wordprocessingCanvas" xmlns:mo="http://schemas.microsoft.com/office/mac/office/2008/main" xmlns:mc="http://schemas.openxmlformats.org/markup-compatibility/2006" xmlns:mv="urn:schemas-microsoft-com:mac:vml" xmlns:o="urn:schemas-microsoft-com:office:office" xmlns:r="http://schemas.openxmlformats.org/officeDocument/2006/relationships" xmlns:m="http://schemas.openxmlformats.org/officeDocument/2006/math" xmlns:v="urn:schemas-microsoft-com:vml" xmlns:wp14="http://schemas.microsoft.com/office/word/2010/wordprocessingDrawing" xmlns:wp="http://schemas.openxmlformats.org/drawingml/2006/wordprocessingDrawing" xmlns:w10="urn:schemas-microsoft-com:office:word" xmlns:w="http://schemas.openxmlformats.org/wordprocessingml/2006/main" xmlns:w14="http://schemas.microsoft.com/office/word/2010/wordml" xmlns:w15="http://schemas.microsoft.com/office/word/2012/wordml" xmlns:wpg="http://schemas.microsoft.com/office/word/2010/wordprocessingGroup" xmlns:wpi="http://schemas.microsoft.com/office/word/2010/wordprocessingInk" xmlns:wne="http://schemas.microsoft.com/office/word/2006/wordml" xmlns:wps="http://schemas.microsoft.com/office/word/2010/wordprocessingShape" mc:Ignorable="w14 w15 wp14">
   <w:abstractNum w:abstractNumId="0">
+    <w:nsid w:val="2CAD2EC4"/>
+    <w:multiLevelType w:val="multilevel"/>
+    <w:tmpl w:val="0409001F"/>
+    <w:lvl w:ilvl="0">
+      <w:start w:val="1"/>
+      <w:numFmt w:val="decimal"/>
+      <w:lvlText w:val="%1."/>
+      <w:lvlJc w:val="left"/>
+      <w:pPr>
+        <w:ind w:left="360" w:hanging="360"/>
+      </w:pPr>
+    </w:lvl>
+    <w:lvl w:ilvl="1">
+      <w:start w:val="1"/>
+      <w:numFmt w:val="decimal"/>
+      <w:lvlText w:val="%1.%2."/>
+      <w:lvlJc w:val="left"/>
+      <w:pPr>
+        <w:ind w:left="792" w:hanging="432"/>
+      </w:pPr>
+    </w:lvl>
+    <w:lvl w:ilvl="2">
+      <w:start w:val="1"/>
+      <w:numFmt w:val="decimal"/>
+      <w:lvlText w:val="%1.%2.%3."/>
+      <w:lvlJc w:val="left"/>
+      <w:pPr>
+        <w:ind w:left="1224" w:hanging="504"/>
+      </w:pPr>
+    </w:lvl>
+    <w:lvl w:ilvl="3">
+      <w:start w:val="1"/>
+      <w:numFmt w:val="decimal"/>
+      <w:lvlText w:val="%1.%2.%3.%4."/>
+      <w:lvlJc w:val="left"/>
+      <w:pPr>
+        <w:ind w:left="1728" w:hanging="648"/>
+      </w:pPr>
+    </w:lvl>
+    <w:lvl w:ilvl="4">
+      <w:start w:val="1"/>
+      <w:numFmt w:val="decimal"/>
+      <w:lvlText w:val="%1.%2.%3.%4.%5."/>
+      <w:lvlJc w:val="left"/>
+      <w:pPr>
+        <w:ind w:left="2232" w:hanging="792"/>
+      </w:pPr>
+    </w:lvl>
+    <w:lvl w:ilvl="5">
+      <w:start w:val="1"/>
+      <w:numFmt w:val="decimal"/>
+      <w:lvlText w:val="%1.%2.%3.%4.%5.%6."/>
+      <w:lvlJc w:val="left"/>
+      <w:pPr>
+        <w:ind w:left="2736" w:hanging="936"/>
+      </w:pPr>
+    </w:lvl>
+    <w:lvl w:ilvl="6">
+      <w:start w:val="1"/>
+      <w:numFmt w:val="decimal"/>
+      <w:lvlText w:val="%1.%2.%3.%4.%5.%6.%7."/>
+      <w:lvlJc w:val="left"/>
+      <w:pPr>
+        <w:ind w:left="3240" w:hanging="1080"/>
+      </w:pPr>
+    </w:lvl>
+    <w:lvl w:ilvl="7">
+      <w:start w:val="1"/>
+      <w:numFmt w:val="decimal"/>
+      <w:lvlText w:val="%1.%2.%3.%4.%5.%6.%7.%8."/>
+      <w:lvlJc w:val="left"/>
+      <w:pPr>
+        <w:ind w:left="3744" w:hanging="1224"/>
+      </w:pPr>
+    </w:lvl>
+    <w:lvl w:ilvl="8">
+      <w:start w:val="1"/>
+      <w:numFmt w:val="decimal"/>
+      <w:lvlText w:val="%1.%2.%3.%4.%5.%6.%7.%8.%9."/>
+      <w:lvlJc w:val="left"/>
+      <w:pPr>
+        <w:ind w:left="4320" w:hanging="1440"/>
+      </w:pPr>
+    </w:lvl>
+  </w:abstractNum>
+  <w:abstractNum w:abstractNumId="1">
     <w:nsid w:val="7C300168"/>
     <w:multiLevelType w:val="hybridMultilevel"/>
     <w:tmpl w:val="84D0B160"/>
@@ -913,6 +1179,9 @@
     </w:lvl>
   </w:abstractNum>
   <w:num w:numId="1">
+    <w:abstractNumId w:val="1"/>
+  </w:num>
+  <w:num w:numId="2">
     <w:abstractNumId w:val="0"/>
   </w:num>
 </w:numbering>
@@ -1684,7 +1953,7 @@
 </file>
 
 <file path=customXml/itemProps1.xml><?xml version="1.0" encoding="utf-8"?>
-<ds:datastoreItem xmlns:ds="http://schemas.openxmlformats.org/officeDocument/2006/customXml" ds:itemID="{0515AAC3-A6E1-9D42-9470-A73217359721}">
+<ds:datastoreItem xmlns:ds="http://schemas.openxmlformats.org/officeDocument/2006/customXml" ds:itemID="{BF753F75-B49C-FB49-8426-708735C1E3FF}">
   <ds:schemaRefs>
     <ds:schemaRef ds:uri="http://schemas.openxmlformats.org/officeDocument/2006/bibliography"/>
   </ds:schemaRefs>

</xml_diff>

<commit_message>
Type clash fixed; Scope management fixed
</commit_message>
<xml_diff>
--- a/Lab4/CES41_Lab4_Cassio_e_Renan.docx
+++ b/Lab4/CES41_Lab4_Cassio_e_Renan.docx
@@ -397,8 +397,6 @@
         </w:rPr>
         <w:t xml:space="preserve"> de alunos, contanto que essa dupla seja mantida até a entrega do último laboratório da disciplina (de um total de seis)</w:t>
       </w:r>
-      <w:bookmarkStart w:id="0" w:name="_GoBack"/>
-      <w:bookmarkEnd w:id="0"/>
       <w:r>
         <w:rPr>
           <w:rFonts w:ascii="Times New Roman" w:hAnsi="Times New Roman" w:cs="Times New Roman"/>
@@ -482,7 +480,36 @@
           <w:lang w:val="pt-BR"/>
         </w:rPr>
         <w:tab/>
-        <w:t xml:space="preserve">O código escrito para este laboratório foi feito com base no código feito no laboratório anterior, realizando primeiro a análise sintática do mesmo. Se o código não possuir erros de sintaxe, ele é apresentado na tela no formato </w:t>
+        <w:t xml:space="preserve">O código escrito para este laboratório </w:t>
+      </w:r>
+      <w:r>
+        <w:rPr>
+          <w:rFonts w:ascii="Times New Roman" w:hAnsi="Times New Roman" w:cs="Times New Roman"/>
+          <w:lang w:val="pt-BR"/>
+        </w:rPr>
+        <w:t xml:space="preserve">feito em </w:t>
+      </w:r>
+      <w:r>
+        <w:rPr>
+          <w:rFonts w:ascii="Times New Roman" w:hAnsi="Times New Roman" w:cs="Times New Roman"/>
+          <w:i/>
+          <w:lang w:val="pt-BR"/>
+        </w:rPr>
+        <w:t>Yacc</w:t>
+      </w:r>
+      <w:r>
+        <w:rPr>
+          <w:rFonts w:ascii="Times New Roman" w:hAnsi="Times New Roman" w:cs="Times New Roman"/>
+          <w:lang w:val="pt-BR"/>
+        </w:rPr>
+        <w:t xml:space="preserve"> </w:t>
+      </w:r>
+      <w:r>
+        <w:rPr>
+          <w:rFonts w:ascii="Times New Roman" w:hAnsi="Times New Roman" w:cs="Times New Roman"/>
+          <w:lang w:val="pt-BR"/>
+        </w:rPr>
+        <w:t xml:space="preserve">foi feito com base no código feito no laboratório anterior, realizando primeiro a análise sintática do mesmo. Se o código não possuir erros de sintaxe, ele é apresentado na tela no formato </w:t>
       </w:r>
       <w:r>
         <w:rPr>
@@ -525,15 +552,95 @@
         <w:tab/>
         <w:t>Assumiu-se, primeiramente, que todos os códigos utilizados como casos</w:t>
       </w:r>
-    </w:p>
-    <w:p>
-      <w:pPr>
-        <w:jc w:val="both"/>
-        <w:rPr>
-          <w:rFonts w:ascii="Times New Roman" w:hAnsi="Times New Roman" w:cs="Times New Roman"/>
-          <w:lang w:val="pt-BR"/>
-        </w:rPr>
-      </w:pPr>
+      <w:r>
+        <w:rPr>
+          <w:rFonts w:ascii="Times New Roman" w:hAnsi="Times New Roman" w:cs="Times New Roman"/>
+          <w:lang w:val="pt-BR"/>
+        </w:rPr>
+        <w:t xml:space="preserve"> teste neste laboratório </w:t>
+      </w:r>
+      <w:r>
+        <w:rPr>
+          <w:rFonts w:ascii="Times New Roman" w:hAnsi="Times New Roman" w:cs="Times New Roman"/>
+          <w:lang w:val="pt-BR"/>
+        </w:rPr>
+        <w:t xml:space="preserve">não possuem erros de sintaxe, uma vez que o objetivo deste laboratório não é checa-los. Concorrentemente à versão </w:t>
+      </w:r>
+      <w:r>
+        <w:rPr>
+          <w:rFonts w:ascii="Times New Roman" w:hAnsi="Times New Roman" w:cs="Times New Roman"/>
+          <w:i/>
+          <w:lang w:val="pt-BR"/>
+        </w:rPr>
+        <w:t>pretty printer</w:t>
+      </w:r>
+      <w:r>
+        <w:rPr>
+          <w:rFonts w:ascii="Times New Roman" w:hAnsi="Times New Roman" w:cs="Times New Roman"/>
+          <w:lang w:val="pt-BR"/>
+        </w:rPr>
+        <w:t xml:space="preserve"> do código, é feita a análise semântica do mesmo, e serão impressas mensagens de erros semânticos sempre qu</w:t>
+      </w:r>
+      <w:r>
+        <w:rPr>
+          <w:rFonts w:ascii="Times New Roman" w:hAnsi="Times New Roman" w:cs="Times New Roman"/>
+          <w:lang w:val="pt-BR"/>
+        </w:rPr>
+        <w:t>e acontecerem.</w:t>
+      </w:r>
+    </w:p>
+    <w:p>
+      <w:pPr>
+        <w:jc w:val="both"/>
+        <w:rPr>
+          <w:rFonts w:ascii="Times New Roman" w:hAnsi="Times New Roman" w:cs="Times New Roman"/>
+          <w:lang w:val="pt-BR"/>
+        </w:rPr>
+      </w:pPr>
+    </w:p>
+    <w:p>
+      <w:pPr>
+        <w:jc w:val="both"/>
+        <w:rPr>
+          <w:rFonts w:ascii="Times New Roman" w:hAnsi="Times New Roman" w:cs="Times New Roman"/>
+          <w:lang w:val="pt-BR"/>
+        </w:rPr>
+      </w:pPr>
+      <w:r>
+        <w:rPr>
+          <w:rFonts w:ascii="Times New Roman" w:hAnsi="Times New Roman" w:cs="Times New Roman"/>
+          <w:lang w:val="pt-BR"/>
+        </w:rPr>
+        <w:tab/>
+      </w:r>
+      <w:r>
+        <w:rPr>
+          <w:rFonts w:ascii="Times New Roman" w:hAnsi="Times New Roman" w:cs="Times New Roman"/>
+          <w:lang w:val="pt-BR"/>
+        </w:rPr>
+        <w:t xml:space="preserve">Feita a impressão do código, </w:t>
+      </w:r>
+      <w:r>
+        <w:rPr>
+          <w:rFonts w:ascii="Times New Roman" w:hAnsi="Times New Roman" w:cs="Times New Roman"/>
+          <w:lang w:val="pt-BR"/>
+        </w:rPr>
+        <w:t>se não ocorreu erro de sintaxe, é</w:t>
+      </w:r>
+      <w:r>
+        <w:rPr>
+          <w:rFonts w:ascii="Times New Roman" w:hAnsi="Times New Roman" w:cs="Times New Roman"/>
+          <w:lang w:val="pt-BR"/>
+        </w:rPr>
+        <w:t xml:space="preserve"> impressa a tabela de sí</w:t>
+      </w:r>
+      <w:r>
+        <w:rPr>
+          <w:rFonts w:ascii="Times New Roman" w:hAnsi="Times New Roman" w:cs="Times New Roman"/>
+          <w:lang w:val="pt-BR"/>
+        </w:rPr>
+        <w:t>mbolos encontrados no código.</w:t>
+      </w:r>
     </w:p>
     <w:p>
       <w:pPr>
@@ -589,8 +696,98 @@
           <w:lang w:val="pt-BR"/>
         </w:rPr>
         <w:tab/>
-        <w:t xml:space="preserve">Manteve-se o formato da Aula 6 e da Prática 3 com respeito ao número limite da tabela hash (23 classes possíveis). </w:t>
-      </w:r>
+        <w:t>Manteve-se o formato da Aula 6 e da Prática 3 com respeito ao número limite da tabela hash (23 classes possí</w:t>
+      </w:r>
+      <w:r>
+        <w:rPr>
+          <w:rFonts w:ascii="Times New Roman" w:hAnsi="Times New Roman" w:cs="Times New Roman"/>
+          <w:lang w:val="pt-BR"/>
+        </w:rPr>
+        <w:t>veis).</w:t>
+      </w:r>
+      <w:r>
+        <w:rPr>
+          <w:rFonts w:ascii="Times New Roman" w:hAnsi="Times New Roman" w:cs="Times New Roman"/>
+          <w:lang w:val="pt-BR"/>
+        </w:rPr>
+        <w:t xml:space="preserve"> Se uma das classes possuir símbolos, é impressa a numeração da classe seguida de cada um dos sí</w:t>
+      </w:r>
+      <w:r>
+        <w:rPr>
+          <w:rFonts w:ascii="Times New Roman" w:hAnsi="Times New Roman" w:cs="Times New Roman"/>
+          <w:lang w:val="pt-BR"/>
+        </w:rPr>
+        <w:t>mbolos, um para cada linha.</w:t>
+      </w:r>
+    </w:p>
+    <w:p>
+      <w:pPr>
+        <w:jc w:val="both"/>
+        <w:rPr>
+          <w:rFonts w:ascii="Times New Roman" w:hAnsi="Times New Roman" w:cs="Times New Roman"/>
+          <w:lang w:val="pt-BR"/>
+        </w:rPr>
+      </w:pPr>
+      <w:r>
+        <w:rPr>
+          <w:rFonts w:ascii="Times New Roman" w:hAnsi="Times New Roman" w:cs="Times New Roman"/>
+          <w:lang w:val="pt-BR"/>
+        </w:rPr>
+        <w:tab/>
+        <w:t xml:space="preserve">Para cada símbolo, é impresso o nome (presente na variável s-&gt;cadeia), </w:t>
+      </w:r>
+      <w:bookmarkStart w:id="0" w:name="_GoBack"/>
+      <w:bookmarkEnd w:id="0"/>
+    </w:p>
+    <w:p>
+      <w:pPr>
+        <w:jc w:val="both"/>
+        <w:rPr>
+          <w:rFonts w:ascii="Times New Roman" w:hAnsi="Times New Roman" w:cs="Times New Roman"/>
+          <w:lang w:val="pt-BR"/>
+        </w:rPr>
+      </w:pPr>
+      <w:r>
+        <w:rPr>
+          <w:rFonts w:ascii="Times New Roman" w:hAnsi="Times New Roman" w:cs="Times New Roman"/>
+          <w:lang w:val="pt-BR"/>
+        </w:rPr>
+        <w:tab/>
+      </w:r>
+      <w:r>
+        <w:rPr>
+          <w:rFonts w:ascii="Times New Roman" w:hAnsi="Times New Roman" w:cs="Times New Roman"/>
+          <w:lang w:val="pt-BR"/>
+        </w:rPr>
+        <w:t>Se o símbolo corresponder a um array, é impresso “EH ARRAY”, o número de dimensões e o comprimento de cada uma delas.</w:t>
+      </w:r>
+    </w:p>
+    <w:p>
+      <w:pPr>
+        <w:jc w:val="both"/>
+        <w:rPr>
+          <w:rFonts w:ascii="Times New Roman" w:hAnsi="Times New Roman" w:cs="Times New Roman"/>
+          <w:lang w:val="pt-BR"/>
+        </w:rPr>
+      </w:pPr>
+    </w:p>
+    <w:p>
+      <w:pPr>
+        <w:jc w:val="both"/>
+        <w:rPr>
+          <w:rFonts w:ascii="Times New Roman" w:hAnsi="Times New Roman" w:cs="Times New Roman"/>
+          <w:lang w:val="pt-BR"/>
+        </w:rPr>
+      </w:pPr>
+    </w:p>
+    <w:p>
+      <w:pPr>
+        <w:jc w:val="both"/>
+        <w:rPr>
+          <w:rFonts w:ascii="Times New Roman" w:hAnsi="Times New Roman" w:cs="Times New Roman"/>
+          <w:lang w:val="pt-BR"/>
+        </w:rPr>
+      </w:pPr>
     </w:p>
     <w:p>
       <w:pPr>
@@ -1953,7 +2150,7 @@
 </file>
 
 <file path=customXml/itemProps1.xml><?xml version="1.0" encoding="utf-8"?>
-<ds:datastoreItem xmlns:ds="http://schemas.openxmlformats.org/officeDocument/2006/customXml" ds:itemID="{BF753F75-B49C-FB49-8426-708735C1E3FF}">
+<ds:datastoreItem xmlns:ds="http://schemas.openxmlformats.org/officeDocument/2006/customXml" ds:itemID="{929EEFC5-0F9D-654B-A74D-81F0F597A397}">
   <ds:schemaRefs>
     <ds:schemaRef ds:uri="http://schemas.openxmlformats.org/officeDocument/2006/bibliography"/>
   </ds:schemaRefs>

</xml_diff>

<commit_message>
Revised report, added test routines and one-command test execution
</commit_message>
<xml_diff>
--- a/Lab4/CES41_Lab4_Cassio_e_Renan.docx
+++ b/Lab4/CES41_Lab4_Cassio_e_Renan.docx
@@ -454,192 +454,7 @@
           <w:szCs w:val="48"/>
           <w:lang w:val="pt-BR"/>
         </w:rPr>
-        <w:t>Detalhes do código</w:t>
-      </w:r>
-    </w:p>
-    <w:p>
-      <w:pPr>
-        <w:jc w:val="both"/>
-        <w:rPr>
-          <w:rFonts w:ascii="Times New Roman" w:hAnsi="Times New Roman" w:cs="Times New Roman"/>
-          <w:lang w:val="pt-BR"/>
-        </w:rPr>
-      </w:pPr>
-    </w:p>
-    <w:p>
-      <w:pPr>
-        <w:jc w:val="both"/>
-        <w:rPr>
-          <w:rFonts w:ascii="Times New Roman" w:hAnsi="Times New Roman" w:cs="Times New Roman"/>
-          <w:lang w:val="pt-BR"/>
-        </w:rPr>
-      </w:pPr>
-      <w:r>
-        <w:rPr>
-          <w:rFonts w:ascii="Times New Roman" w:hAnsi="Times New Roman" w:cs="Times New Roman"/>
-          <w:lang w:val="pt-BR"/>
-        </w:rPr>
-        <w:tab/>
-        <w:t xml:space="preserve">O código escrito para este laboratório </w:t>
-      </w:r>
-      <w:r>
-        <w:rPr>
-          <w:rFonts w:ascii="Times New Roman" w:hAnsi="Times New Roman" w:cs="Times New Roman"/>
-          <w:lang w:val="pt-BR"/>
-        </w:rPr>
-        <w:t xml:space="preserve">feito em </w:t>
-      </w:r>
-      <w:r>
-        <w:rPr>
-          <w:rFonts w:ascii="Times New Roman" w:hAnsi="Times New Roman" w:cs="Times New Roman"/>
-          <w:i/>
-          <w:lang w:val="pt-BR"/>
-        </w:rPr>
-        <w:t>Yacc</w:t>
-      </w:r>
-      <w:r>
-        <w:rPr>
-          <w:rFonts w:ascii="Times New Roman" w:hAnsi="Times New Roman" w:cs="Times New Roman"/>
-          <w:lang w:val="pt-BR"/>
-        </w:rPr>
-        <w:t xml:space="preserve"> </w:t>
-      </w:r>
-      <w:r>
-        <w:rPr>
-          <w:rFonts w:ascii="Times New Roman" w:hAnsi="Times New Roman" w:cs="Times New Roman"/>
-          <w:lang w:val="pt-BR"/>
-        </w:rPr>
-        <w:t xml:space="preserve">foi feito com base no código feito no laboratório anterior, realizando primeiro a análise sintática do mesmo. Se o código não possuir erros de sintaxe, ele é apresentado na tela no formato </w:t>
-      </w:r>
-      <w:r>
-        <w:rPr>
-          <w:rFonts w:ascii="Times New Roman" w:hAnsi="Times New Roman" w:cs="Times New Roman"/>
-          <w:i/>
-          <w:lang w:val="pt-BR"/>
-        </w:rPr>
-        <w:t>pretty printer</w:t>
-      </w:r>
-      <w:r>
-        <w:rPr>
-          <w:rFonts w:ascii="Times New Roman" w:hAnsi="Times New Roman" w:cs="Times New Roman"/>
-          <w:lang w:val="pt-BR"/>
-        </w:rPr>
-        <w:t>, removendo comentários e respeitando tabulações e espaçamentos de cada cadeia presente no código.</w:t>
-      </w:r>
-    </w:p>
-    <w:p>
-      <w:pPr>
-        <w:jc w:val="both"/>
-        <w:rPr>
-          <w:rFonts w:ascii="Times New Roman" w:hAnsi="Times New Roman" w:cs="Times New Roman"/>
-          <w:lang w:val="pt-BR"/>
-        </w:rPr>
-      </w:pPr>
-    </w:p>
-    <w:p>
-      <w:pPr>
-        <w:jc w:val="both"/>
-        <w:rPr>
-          <w:rFonts w:ascii="Times New Roman" w:hAnsi="Times New Roman" w:cs="Times New Roman"/>
-          <w:lang w:val="pt-BR"/>
-        </w:rPr>
-      </w:pPr>
-      <w:r>
-        <w:rPr>
-          <w:rFonts w:ascii="Times New Roman" w:hAnsi="Times New Roman" w:cs="Times New Roman"/>
-          <w:lang w:val="pt-BR"/>
-        </w:rPr>
-        <w:tab/>
-        <w:t>Assumiu-se, primeiramente, que todos os códigos utilizados como casos</w:t>
-      </w:r>
-      <w:r>
-        <w:rPr>
-          <w:rFonts w:ascii="Times New Roman" w:hAnsi="Times New Roman" w:cs="Times New Roman"/>
-          <w:lang w:val="pt-BR"/>
-        </w:rPr>
-        <w:t xml:space="preserve"> teste neste laboratório </w:t>
-      </w:r>
-      <w:r>
-        <w:rPr>
-          <w:rFonts w:ascii="Times New Roman" w:hAnsi="Times New Roman" w:cs="Times New Roman"/>
-          <w:lang w:val="pt-BR"/>
-        </w:rPr>
-        <w:t xml:space="preserve">não possuem erros de sintaxe, uma vez que o objetivo deste laboratório não é checa-los. Concorrentemente à versão </w:t>
-      </w:r>
-      <w:r>
-        <w:rPr>
-          <w:rFonts w:ascii="Times New Roman" w:hAnsi="Times New Roman" w:cs="Times New Roman"/>
-          <w:i/>
-          <w:lang w:val="pt-BR"/>
-        </w:rPr>
-        <w:t>pretty printer</w:t>
-      </w:r>
-      <w:r>
-        <w:rPr>
-          <w:rFonts w:ascii="Times New Roman" w:hAnsi="Times New Roman" w:cs="Times New Roman"/>
-          <w:lang w:val="pt-BR"/>
-        </w:rPr>
-        <w:t xml:space="preserve"> do código, é feita a análise semântica do mesmo, e serão impressas mensagens de erros semânticos sempre qu</w:t>
-      </w:r>
-      <w:r>
-        <w:rPr>
-          <w:rFonts w:ascii="Times New Roman" w:hAnsi="Times New Roman" w:cs="Times New Roman"/>
-          <w:lang w:val="pt-BR"/>
-        </w:rPr>
-        <w:t>e acontecerem.</w:t>
-      </w:r>
-    </w:p>
-    <w:p>
-      <w:pPr>
-        <w:jc w:val="both"/>
-        <w:rPr>
-          <w:rFonts w:ascii="Times New Roman" w:hAnsi="Times New Roman" w:cs="Times New Roman"/>
-          <w:lang w:val="pt-BR"/>
-        </w:rPr>
-      </w:pPr>
-    </w:p>
-    <w:p>
-      <w:pPr>
-        <w:jc w:val="both"/>
-        <w:rPr>
-          <w:rFonts w:ascii="Times New Roman" w:hAnsi="Times New Roman" w:cs="Times New Roman"/>
-          <w:lang w:val="pt-BR"/>
-        </w:rPr>
-      </w:pPr>
-      <w:r>
-        <w:rPr>
-          <w:rFonts w:ascii="Times New Roman" w:hAnsi="Times New Roman" w:cs="Times New Roman"/>
-          <w:lang w:val="pt-BR"/>
-        </w:rPr>
-        <w:tab/>
-      </w:r>
-      <w:r>
-        <w:rPr>
-          <w:rFonts w:ascii="Times New Roman" w:hAnsi="Times New Roman" w:cs="Times New Roman"/>
-          <w:lang w:val="pt-BR"/>
-        </w:rPr>
-        <w:t xml:space="preserve">Feita a impressão do código, </w:t>
-      </w:r>
-      <w:r>
-        <w:rPr>
-          <w:rFonts w:ascii="Times New Roman" w:hAnsi="Times New Roman" w:cs="Times New Roman"/>
-          <w:lang w:val="pt-BR"/>
-        </w:rPr>
-        <w:t>se não ocorreu erro de sintaxe, é</w:t>
-      </w:r>
-      <w:r>
-        <w:rPr>
-          <w:rFonts w:ascii="Times New Roman" w:hAnsi="Times New Roman" w:cs="Times New Roman"/>
-          <w:lang w:val="pt-BR"/>
-        </w:rPr>
-        <w:t xml:space="preserve"> impressa a tabela de sí</w:t>
-      </w:r>
-      <w:r>
-        <w:rPr>
-          <w:rFonts w:ascii="Times New Roman" w:hAnsi="Times New Roman" w:cs="Times New Roman"/>
-          <w:lang w:val="pt-BR"/>
-        </w:rPr>
-        <w:t>mbolos encontrados no código.</w:t>
+        <w:t>Resultados</w:t>
       </w:r>
     </w:p>
     <w:p>
@@ -670,6 +485,484 @@
           <w:szCs w:val="40"/>
           <w:lang w:val="pt-BR"/>
         </w:rPr>
+        <w:t xml:space="preserve">2.1. </w:t>
+      </w:r>
+      <w:r>
+        <w:rPr>
+          <w:rFonts w:ascii="Times New Roman" w:hAnsi="Times New Roman" w:cs="Times New Roman"/>
+          <w:b/>
+          <w:sz w:val="40"/>
+          <w:szCs w:val="40"/>
+          <w:lang w:val="pt-BR"/>
+        </w:rPr>
+        <w:t>Atividades realizadas</w:t>
+      </w:r>
+    </w:p>
+    <w:p>
+      <w:pPr>
+        <w:jc w:val="both"/>
+        <w:rPr>
+          <w:rFonts w:ascii="Times New Roman" w:hAnsi="Times New Roman" w:cs="Times New Roman"/>
+          <w:lang w:val="pt-BR"/>
+        </w:rPr>
+      </w:pPr>
+    </w:p>
+    <w:p>
+      <w:pPr>
+        <w:jc w:val="both"/>
+        <w:rPr>
+          <w:rFonts w:ascii="Times New Roman" w:hAnsi="Times New Roman" w:cs="Times New Roman"/>
+          <w:lang w:val="pt-BR"/>
+        </w:rPr>
+      </w:pPr>
+      <w:r>
+        <w:rPr>
+          <w:rFonts w:ascii="Times New Roman" w:hAnsi="Times New Roman" w:cs="Times New Roman"/>
+          <w:lang w:val="pt-BR"/>
+        </w:rPr>
+        <w:tab/>
+        <w:t xml:space="preserve">A primeira das atividades foi a revisão do código escrito no laboratório anterior, o qual realizava a análise sintática e, caso não apresentasse erros, apresentava o código de entrada no formato </w:t>
+      </w:r>
+      <w:r>
+        <w:rPr>
+          <w:rFonts w:ascii="Times New Roman" w:hAnsi="Times New Roman" w:cs="Times New Roman"/>
+          <w:i/>
+          <w:lang w:val="pt-BR"/>
+        </w:rPr>
+        <w:t>pretty printer</w:t>
+      </w:r>
+      <w:r>
+        <w:rPr>
+          <w:rFonts w:ascii="Times New Roman" w:hAnsi="Times New Roman" w:cs="Times New Roman"/>
+          <w:lang w:val="pt-BR"/>
+        </w:rPr>
+        <w:t>, removendo comentários e respeitando tabulações e espaçamentos de cada símbolo presente no código. A revisão deu foco a uma impressão menos espaçada das informações do código, algo mais próximo do que é visto na linguagem C.</w:t>
+      </w:r>
+    </w:p>
+    <w:p>
+      <w:pPr>
+        <w:jc w:val="both"/>
+        <w:rPr>
+          <w:rFonts w:ascii="Times New Roman" w:hAnsi="Times New Roman" w:cs="Times New Roman"/>
+          <w:lang w:val="pt-BR"/>
+        </w:rPr>
+      </w:pPr>
+    </w:p>
+    <w:p>
+      <w:pPr>
+        <w:jc w:val="both"/>
+        <w:rPr>
+          <w:rFonts w:ascii="Times New Roman" w:hAnsi="Times New Roman" w:cs="Times New Roman"/>
+          <w:lang w:val="pt-BR"/>
+        </w:rPr>
+      </w:pPr>
+      <w:r>
+        <w:rPr>
+          <w:rFonts w:ascii="Times New Roman" w:hAnsi="Times New Roman" w:cs="Times New Roman"/>
+          <w:lang w:val="pt-BR"/>
+        </w:rPr>
+        <w:tab/>
+        <w:t xml:space="preserve">A segunda delas foi a adequação do código à Prática 3 (quando foi proposto o Laboratório 4) e à Aula 6 (que fazia o tratamento teórico do mesmo tema). </w:t>
+      </w:r>
+      <w:r>
+        <w:rPr>
+          <w:rFonts w:ascii="Times New Roman" w:hAnsi="Times New Roman" w:cs="Times New Roman"/>
+          <w:lang w:val="pt-BR"/>
+        </w:rPr>
+        <w:t xml:space="preserve">Não foi possível apenas copiar e colar o código que estava presente, pois eles eram válidos para linguagens diferentes da linguagem COMP-ITA 2015. O foco foi o de justamente atentar às necessidades de cada trecho de código </w:t>
+      </w:r>
+      <w:r>
+        <w:rPr>
+          <w:rFonts w:ascii="Times New Roman" w:hAnsi="Times New Roman" w:cs="Times New Roman"/>
+          <w:lang w:val="pt-BR"/>
+        </w:rPr>
+        <w:t xml:space="preserve">nas apresentações </w:t>
+      </w:r>
+      <w:r>
+        <w:rPr>
+          <w:rFonts w:ascii="Times New Roman" w:hAnsi="Times New Roman" w:cs="Times New Roman"/>
+          <w:lang w:val="pt-BR"/>
+        </w:rPr>
+        <w:t>e quais adaptações eram necessárias para encaixá-los no nosso código.</w:t>
+      </w:r>
+    </w:p>
+    <w:p>
+      <w:pPr>
+        <w:jc w:val="both"/>
+        <w:rPr>
+          <w:rFonts w:ascii="Times New Roman" w:hAnsi="Times New Roman" w:cs="Times New Roman"/>
+          <w:lang w:val="pt-BR"/>
+        </w:rPr>
+      </w:pPr>
+    </w:p>
+    <w:p>
+      <w:pPr>
+        <w:jc w:val="both"/>
+        <w:rPr>
+          <w:rFonts w:ascii="Times New Roman" w:hAnsi="Times New Roman" w:cs="Times New Roman"/>
+          <w:lang w:val="pt-BR"/>
+        </w:rPr>
+      </w:pPr>
+      <w:r>
+        <w:rPr>
+          <w:rFonts w:ascii="Times New Roman" w:hAnsi="Times New Roman" w:cs="Times New Roman"/>
+          <w:lang w:val="pt-BR"/>
+        </w:rPr>
+        <w:tab/>
+        <w:t xml:space="preserve">A terceira atividade foi a verificação da impressão correta da tabela de símbolos e da análise semântica para um código que, a princípio, não possuísse erros sintáticos na linguagem COMP-ITA 2015. O código em questão (presente em </w:t>
+      </w:r>
+      <w:r>
+        <w:rPr>
+          <w:rFonts w:ascii="Courier New" w:hAnsi="Courier New" w:cs="Courier New"/>
+          <w:b/>
+          <w:lang w:val="pt-BR"/>
+        </w:rPr>
+        <w:t>Tests/0</w:t>
+      </w:r>
+      <w:r>
+        <w:rPr>
+          <w:rFonts w:ascii="Courier New" w:hAnsi="Courier New" w:cs="Courier New"/>
+          <w:b/>
+          <w:lang w:val="pt-BR"/>
+        </w:rPr>
+        <w:t>_Example/</w:t>
+      </w:r>
+      <w:r>
+        <w:rPr>
+          <w:rFonts w:ascii="Courier New" w:hAnsi="Courier New" w:cs="Courier New"/>
+          <w:b/>
+          <w:lang w:val="pt-BR"/>
+        </w:rPr>
+        <w:t>lab04test0</w:t>
+      </w:r>
+      <w:r>
+        <w:rPr>
+          <w:rFonts w:ascii="Times New Roman" w:hAnsi="Times New Roman" w:cs="Times New Roman"/>
+          <w:lang w:val="pt-BR"/>
+        </w:rPr>
+        <w:t>) foi justamente aquele dado como exemplo nas especificações da linguagem.</w:t>
+      </w:r>
+      <w:r>
+        <w:rPr>
+          <w:rFonts w:ascii="Times New Roman" w:hAnsi="Times New Roman" w:cs="Times New Roman"/>
+          <w:lang w:val="pt-BR"/>
+        </w:rPr>
+        <w:t xml:space="preserve"> A saída do código implementado para este laboratório imprime, primeiramente, o código inserido em conjunto com erros sintáticos e semânticos, e se não houver mais impedimentos, a tabela de símbolos.</w:t>
+      </w:r>
+    </w:p>
+    <w:p>
+      <w:pPr>
+        <w:jc w:val="both"/>
+        <w:rPr>
+          <w:rFonts w:ascii="Times New Roman" w:hAnsi="Times New Roman" w:cs="Times New Roman"/>
+          <w:lang w:val="pt-BR"/>
+        </w:rPr>
+      </w:pPr>
+    </w:p>
+    <w:p>
+      <w:pPr>
+        <w:ind w:firstLine="720"/>
+        <w:jc w:val="both"/>
+        <w:rPr>
+          <w:rFonts w:ascii="Times New Roman" w:hAnsi="Times New Roman" w:cs="Times New Roman"/>
+          <w:lang w:val="pt-BR"/>
+        </w:rPr>
+      </w:pPr>
+      <w:r>
+        <w:rPr>
+          <w:rFonts w:ascii="Times New Roman" w:hAnsi="Times New Roman" w:cs="Times New Roman"/>
+          <w:lang w:val="pt-BR"/>
+        </w:rPr>
+        <w:t xml:space="preserve">Foi </w:t>
+      </w:r>
+      <w:r>
+        <w:rPr>
+          <w:rFonts w:ascii="Times New Roman" w:hAnsi="Times New Roman" w:cs="Times New Roman"/>
+          <w:lang w:val="pt-BR"/>
+        </w:rPr>
+        <w:t xml:space="preserve">interessante perceber que aquele mesmo código, apesar de não ter erros sintáticos (o que foi útil para o laboratório anterior), possui erros semânticos (mostrados em </w:t>
+      </w:r>
+      <w:r>
+        <w:rPr>
+          <w:rFonts w:ascii="Courier New" w:hAnsi="Courier New" w:cs="Courier New"/>
+          <w:b/>
+          <w:lang w:val="pt-BR"/>
+        </w:rPr>
+        <w:t>Tests/0</w:t>
+      </w:r>
+      <w:r>
+        <w:rPr>
+          <w:rFonts w:ascii="Courier New" w:hAnsi="Courier New" w:cs="Courier New"/>
+          <w:b/>
+          <w:lang w:val="pt-BR"/>
+        </w:rPr>
+        <w:t>_Example/lab04results0</w:t>
+      </w:r>
+      <w:r>
+        <w:rPr>
+          <w:rFonts w:ascii="Times New Roman" w:hAnsi="Times New Roman" w:cs="Times New Roman"/>
+          <w:lang w:val="pt-BR"/>
+        </w:rPr>
+        <w:t>)</w:t>
+      </w:r>
+      <w:r>
+        <w:rPr>
+          <w:rFonts w:ascii="Times New Roman" w:hAnsi="Times New Roman" w:cs="Times New Roman"/>
+          <w:lang w:val="pt-BR"/>
+        </w:rPr>
+        <w:t>.</w:t>
+      </w:r>
+      <w:r>
+        <w:rPr>
+          <w:rFonts w:ascii="Times New Roman" w:hAnsi="Times New Roman" w:cs="Times New Roman"/>
+          <w:lang w:val="pt-BR"/>
+        </w:rPr>
+        <w:t xml:space="preserve"> </w:t>
+      </w:r>
+      <w:r>
+        <w:rPr>
+          <w:rFonts w:ascii="Times New Roman" w:hAnsi="Times New Roman" w:cs="Times New Roman"/>
+          <w:lang w:val="pt-BR"/>
+        </w:rPr>
+        <w:t>Em nome disso, foi construído um código que tivesse estes mesmos erros corrigidos</w:t>
+      </w:r>
+      <w:r>
+        <w:rPr>
+          <w:rFonts w:ascii="Times New Roman" w:hAnsi="Times New Roman" w:cs="Times New Roman"/>
+          <w:lang w:val="pt-BR"/>
+        </w:rPr>
+        <w:t>, como exemplo de entrada correta</w:t>
+      </w:r>
+      <w:r>
+        <w:rPr>
+          <w:rFonts w:ascii="Times New Roman" w:hAnsi="Times New Roman" w:cs="Times New Roman"/>
+          <w:lang w:val="pt-BR"/>
+        </w:rPr>
+        <w:t xml:space="preserve"> (presente em </w:t>
+      </w:r>
+      <w:r>
+        <w:rPr>
+          <w:rFonts w:ascii="Courier New" w:hAnsi="Courier New" w:cs="Courier New"/>
+          <w:b/>
+          <w:lang w:val="pt-BR"/>
+        </w:rPr>
+        <w:t>Tests/1</w:t>
+      </w:r>
+      <w:r>
+        <w:rPr>
+          <w:rFonts w:ascii="Courier New" w:hAnsi="Courier New" w:cs="Courier New"/>
+          <w:b/>
+          <w:lang w:val="pt-BR"/>
+        </w:rPr>
+        <w:t>_Correct/lab04test1</w:t>
+      </w:r>
+      <w:r>
+        <w:rPr>
+          <w:rFonts w:ascii="Times New Roman" w:hAnsi="Times New Roman" w:cs="Times New Roman"/>
+          <w:lang w:val="pt-BR"/>
+        </w:rPr>
+        <w:t>, e</w:t>
+      </w:r>
+      <w:r>
+        <w:rPr>
+          <w:rFonts w:ascii="Times New Roman" w:hAnsi="Times New Roman" w:cs="Times New Roman"/>
+          <w:lang w:val="pt-BR"/>
+        </w:rPr>
+        <w:t xml:space="preserve"> output em </w:t>
+      </w:r>
+      <w:r>
+        <w:rPr>
+          <w:rFonts w:ascii="Courier New" w:hAnsi="Courier New" w:cs="Courier New"/>
+          <w:b/>
+          <w:lang w:val="pt-BR"/>
+        </w:rPr>
+        <w:t>Tests/1</w:t>
+      </w:r>
+      <w:r>
+        <w:rPr>
+          <w:rFonts w:ascii="Courier New" w:hAnsi="Courier New" w:cs="Courier New"/>
+          <w:b/>
+          <w:lang w:val="pt-BR"/>
+        </w:rPr>
+        <w:t>_Correct/lab04results1</w:t>
+      </w:r>
+      <w:r>
+        <w:rPr>
+          <w:rFonts w:ascii="Times New Roman" w:hAnsi="Times New Roman" w:cs="Times New Roman"/>
+          <w:lang w:val="pt-BR"/>
+        </w:rPr>
+        <w:t>).</w:t>
+      </w:r>
+    </w:p>
+    <w:p>
+      <w:pPr>
+        <w:jc w:val="both"/>
+        <w:rPr>
+          <w:rFonts w:ascii="Times New Roman" w:hAnsi="Times New Roman" w:cs="Times New Roman"/>
+          <w:lang w:val="pt-BR"/>
+        </w:rPr>
+      </w:pPr>
+    </w:p>
+    <w:p>
+      <w:pPr>
+        <w:jc w:val="both"/>
+        <w:rPr>
+          <w:rFonts w:ascii="Times New Roman" w:hAnsi="Times New Roman" w:cs="Times New Roman"/>
+          <w:lang w:val="pt-BR"/>
+        </w:rPr>
+      </w:pPr>
+      <w:r>
+        <w:rPr>
+          <w:rFonts w:ascii="Times New Roman" w:hAnsi="Times New Roman" w:cs="Times New Roman"/>
+          <w:lang w:val="pt-BR"/>
+        </w:rPr>
+        <w:tab/>
+        <w:t xml:space="preserve">A quarta atividade deu foco </w:t>
+      </w:r>
+      <w:r>
+        <w:rPr>
+          <w:rFonts w:ascii="Times New Roman" w:hAnsi="Times New Roman" w:cs="Times New Roman"/>
+          <w:lang w:val="pt-BR"/>
+        </w:rPr>
+        <w:t xml:space="preserve">à criação de testes e revisão concomitante do código. Cada teste inserido </w:t>
+      </w:r>
+      <w:r>
+        <w:rPr>
+          <w:rFonts w:ascii="Times New Roman" w:hAnsi="Times New Roman" w:cs="Times New Roman"/>
+          <w:lang w:val="pt-BR"/>
+        </w:rPr>
+        <w:t>tentou</w:t>
+      </w:r>
+      <w:r>
+        <w:rPr>
+          <w:rFonts w:ascii="Times New Roman" w:hAnsi="Times New Roman" w:cs="Times New Roman"/>
+          <w:lang w:val="pt-BR"/>
+        </w:rPr>
+        <w:t xml:space="preserve"> demonstrar um cenário de erro semântico de acordo com as especificações da linguagem COMP-ITA 2015. </w:t>
+      </w:r>
+      <w:r>
+        <w:rPr>
+          <w:rFonts w:ascii="Times New Roman" w:hAnsi="Times New Roman" w:cs="Times New Roman"/>
+          <w:lang w:val="pt-BR"/>
+        </w:rPr>
+        <w:t>Estes testes foram separados em pastas</w:t>
+      </w:r>
+      <w:r>
+        <w:rPr>
+          <w:rFonts w:ascii="Times New Roman" w:hAnsi="Times New Roman" w:cs="Times New Roman"/>
+          <w:lang w:val="pt-BR"/>
+        </w:rPr>
+        <w:t xml:space="preserve"> internas à pasta </w:t>
+      </w:r>
+      <w:r>
+        <w:rPr>
+          <w:rFonts w:ascii="Courier New" w:hAnsi="Courier New" w:cs="Courier New"/>
+          <w:b/>
+          <w:lang w:val="pt-BR"/>
+        </w:rPr>
+        <w:t>Tests</w:t>
+      </w:r>
+      <w:r>
+        <w:rPr>
+          <w:rFonts w:ascii="Times New Roman" w:hAnsi="Times New Roman" w:cs="Times New Roman"/>
+          <w:lang w:val="pt-BR"/>
+        </w:rPr>
+        <w:t xml:space="preserve">, com nome e numeração adequados para facilitar a busca. O input está presente no formato </w:t>
+      </w:r>
+      <w:r>
+        <w:rPr>
+          <w:rFonts w:ascii="Courier New" w:hAnsi="Courier New" w:cs="Courier New"/>
+          <w:b/>
+          <w:lang w:val="pt-BR"/>
+        </w:rPr>
+        <w:t>lab04test#</w:t>
+      </w:r>
+      <w:r>
+        <w:rPr>
+          <w:rFonts w:ascii="Times New Roman" w:hAnsi="Times New Roman" w:cs="Times New Roman"/>
+          <w:lang w:val="pt-BR"/>
+        </w:rPr>
+        <w:t xml:space="preserve">, e o output correspondente está presente em </w:t>
+      </w:r>
+      <w:r>
+        <w:rPr>
+          <w:rFonts w:ascii="Courier New" w:hAnsi="Courier New" w:cs="Courier New"/>
+          <w:b/>
+          <w:lang w:val="pt-BR"/>
+        </w:rPr>
+        <w:t>lab04results#</w:t>
+      </w:r>
+      <w:r>
+        <w:rPr>
+          <w:rFonts w:ascii="Times New Roman" w:hAnsi="Times New Roman" w:cs="Times New Roman"/>
+          <w:lang w:val="pt-BR"/>
+        </w:rPr>
+        <w:t xml:space="preserve"> na mesma pasta.</w:t>
+      </w:r>
+    </w:p>
+    <w:p>
+      <w:pPr>
+        <w:jc w:val="both"/>
+        <w:rPr>
+          <w:rFonts w:ascii="Times New Roman" w:hAnsi="Times New Roman" w:cs="Times New Roman"/>
+          <w:lang w:val="pt-BR"/>
+        </w:rPr>
+      </w:pPr>
+    </w:p>
+    <w:p>
+      <w:pPr>
+        <w:jc w:val="both"/>
+        <w:rPr>
+          <w:rFonts w:ascii="Times New Roman" w:hAnsi="Times New Roman" w:cs="Times New Roman"/>
+          <w:lang w:val="pt-BR"/>
+        </w:rPr>
+      </w:pPr>
+      <w:r>
+        <w:rPr>
+          <w:rFonts w:ascii="Times New Roman" w:hAnsi="Times New Roman" w:cs="Times New Roman"/>
+          <w:lang w:val="pt-BR"/>
+        </w:rPr>
+        <w:tab/>
+        <w:t>A quinta e última atividade</w:t>
+      </w:r>
+      <w:r>
+        <w:rPr>
+          <w:rFonts w:ascii="Times New Roman" w:hAnsi="Times New Roman" w:cs="Times New Roman"/>
+          <w:lang w:val="pt-BR"/>
+        </w:rPr>
+        <w:t xml:space="preserve"> foi a revisão de comentários e disposição de átomos e outras informações nos códigos. Como esta parte é não-funcional, e o relatório já cobria boa parte das explicações relevantes, esta atividade foi deixada por último.</w:t>
+      </w:r>
+    </w:p>
+    <w:p>
+      <w:pPr>
+        <w:jc w:val="both"/>
+        <w:rPr>
+          <w:rFonts w:ascii="Times New Roman" w:hAnsi="Times New Roman" w:cs="Times New Roman"/>
+          <w:lang w:val="pt-BR"/>
+        </w:rPr>
+      </w:pPr>
+      <w:bookmarkStart w:id="0" w:name="_GoBack"/>
+      <w:bookmarkEnd w:id="0"/>
+    </w:p>
+    <w:p>
+      <w:pPr>
+        <w:jc w:val="both"/>
+        <w:rPr>
+          <w:rFonts w:ascii="Times New Roman" w:hAnsi="Times New Roman" w:cs="Times New Roman"/>
+          <w:b/>
+          <w:sz w:val="40"/>
+          <w:szCs w:val="40"/>
+          <w:lang w:val="pt-BR"/>
+        </w:rPr>
+      </w:pPr>
+      <w:r>
+        <w:rPr>
+          <w:rFonts w:ascii="Times New Roman" w:hAnsi="Times New Roman" w:cs="Times New Roman"/>
+          <w:b/>
+          <w:sz w:val="40"/>
+          <w:szCs w:val="40"/>
+          <w:lang w:val="pt-BR"/>
+        </w:rPr>
         <w:t>2.1. Formato da Tabela de Símbolos</w:t>
       </w:r>
     </w:p>
@@ -736,8 +1029,6 @@
         <w:tab/>
         <w:t xml:space="preserve">Para cada símbolo, é impresso o nome (presente na variável s-&gt;cadeia), </w:t>
       </w:r>
-      <w:bookmarkStart w:id="0" w:name="_GoBack"/>
-      <w:bookmarkEnd w:id="0"/>
     </w:p>
     <w:p>
       <w:pPr>
@@ -955,7 +1246,7 @@
         <w:b/>
         <w:noProof/>
       </w:rPr>
-      <w:t>2</w:t>
+      <w:t>3</w:t>
     </w:r>
     <w:r>
       <w:rPr>
@@ -2150,7 +2441,7 @@
 </file>
 
 <file path=customXml/itemProps1.xml><?xml version="1.0" encoding="utf-8"?>
-<ds:datastoreItem xmlns:ds="http://schemas.openxmlformats.org/officeDocument/2006/customXml" ds:itemID="{929EEFC5-0F9D-654B-A74D-81F0F597A397}">
+<ds:datastoreItem xmlns:ds="http://schemas.openxmlformats.org/officeDocument/2006/customXml" ds:itemID="{EB4135AA-1797-8B4B-8582-DEF62821E9C6}">
   <ds:schemaRefs>
     <ds:schemaRef ds:uri="http://schemas.openxmlformats.org/officeDocument/2006/bibliography"/>
   </ds:schemaRefs>

</xml_diff>

<commit_message>
Revised report and began writing test cases
</commit_message>
<xml_diff>
--- a/Lab4/CES41_Lab4_Cassio_e_Renan.docx
+++ b/Lab4/CES41_Lab4_Cassio_e_Renan.docx
@@ -897,7 +897,7 @@
           <w:rFonts w:ascii="Times New Roman" w:hAnsi="Times New Roman" w:cs="Times New Roman"/>
           <w:lang w:val="pt-BR"/>
         </w:rPr>
-        <w:t xml:space="preserve"> na mesma pasta.</w:t>
+        <w:t xml:space="preserve"> na mesma pasta, semelhante ao que foi feito para os exemplos na atividade anterior.</w:t>
       </w:r>
     </w:p>
     <w:p>
@@ -930,40 +930,1535 @@
           <w:rFonts w:ascii="Times New Roman" w:hAnsi="Times New Roman" w:cs="Times New Roman"/>
           <w:lang w:val="pt-BR"/>
         </w:rPr>
-        <w:t xml:space="preserve"> foi a revisão de comentários e disposição de átomos e outras informações nos códigos. Como esta parte é não-funcional, e o relatório já cobria boa parte das explicações relevantes, esta atividade foi deixada por último.</w:t>
-      </w:r>
-    </w:p>
-    <w:p>
-      <w:pPr>
-        <w:jc w:val="both"/>
-        <w:rPr>
-          <w:rFonts w:ascii="Times New Roman" w:hAnsi="Times New Roman" w:cs="Times New Roman"/>
-          <w:lang w:val="pt-BR"/>
-        </w:rPr>
-      </w:pPr>
+        <w:t xml:space="preserve"> foi a revisão de comentários e disposição de átomos e outras informações nos códigos. Como esta parte é não-funcional, e o relatório já </w:t>
+      </w:r>
+      <w:r>
+        <w:rPr>
+          <w:rFonts w:ascii="Times New Roman" w:hAnsi="Times New Roman" w:cs="Times New Roman"/>
+          <w:lang w:val="pt-BR"/>
+        </w:rPr>
+        <w:t>cobriria</w:t>
+      </w:r>
+      <w:r>
+        <w:rPr>
+          <w:rFonts w:ascii="Times New Roman" w:hAnsi="Times New Roman" w:cs="Times New Roman"/>
+          <w:lang w:val="pt-BR"/>
+        </w:rPr>
+        <w:t xml:space="preserve"> boa parte das explicações relevantes, esta atividade foi deixada por último.</w:t>
+      </w:r>
+    </w:p>
+    <w:p>
+      <w:pPr>
+        <w:jc w:val="both"/>
+        <w:rPr>
+          <w:rFonts w:ascii="Times New Roman" w:hAnsi="Times New Roman" w:cs="Times New Roman"/>
+          <w:lang w:val="pt-BR"/>
+        </w:rPr>
+      </w:pPr>
+    </w:p>
+    <w:p>
+      <w:pPr>
+        <w:jc w:val="both"/>
+        <w:rPr>
+          <w:rFonts w:ascii="Times New Roman" w:hAnsi="Times New Roman" w:cs="Times New Roman"/>
+          <w:b/>
+          <w:sz w:val="40"/>
+          <w:szCs w:val="40"/>
+          <w:lang w:val="pt-BR"/>
+        </w:rPr>
+      </w:pPr>
+      <w:r>
+        <w:rPr>
+          <w:rFonts w:ascii="Times New Roman" w:hAnsi="Times New Roman" w:cs="Times New Roman"/>
+          <w:b/>
+          <w:sz w:val="40"/>
+          <w:szCs w:val="40"/>
+          <w:lang w:val="pt-BR"/>
+        </w:rPr>
+        <w:t>2.2</w:t>
+      </w:r>
+      <w:r>
+        <w:rPr>
+          <w:rFonts w:ascii="Times New Roman" w:hAnsi="Times New Roman" w:cs="Times New Roman"/>
+          <w:b/>
+          <w:sz w:val="40"/>
+          <w:szCs w:val="40"/>
+          <w:lang w:val="pt-BR"/>
+        </w:rPr>
+        <w:t>. Formato da Tabela de Símbolos</w:t>
+      </w:r>
+    </w:p>
+    <w:p>
+      <w:pPr>
+        <w:jc w:val="both"/>
+        <w:rPr>
+          <w:rFonts w:ascii="Times New Roman" w:hAnsi="Times New Roman" w:cs="Times New Roman"/>
+          <w:lang w:val="pt-BR"/>
+        </w:rPr>
+      </w:pPr>
+    </w:p>
+    <w:p>
+      <w:pPr>
+        <w:jc w:val="both"/>
+        <w:rPr>
+          <w:rFonts w:ascii="Times New Roman" w:hAnsi="Times New Roman" w:cs="Times New Roman"/>
+          <w:lang w:val="pt-BR"/>
+        </w:rPr>
+      </w:pPr>
+      <w:r>
+        <w:rPr>
+          <w:rFonts w:ascii="Times New Roman" w:hAnsi="Times New Roman" w:cs="Times New Roman"/>
+          <w:lang w:val="pt-BR"/>
+        </w:rPr>
+        <w:tab/>
+        <w:t>Manteve-se o formato da Aula 6 e da Prática 3 com respeito ao número limite da tabela hash (23 classes possí</w:t>
+      </w:r>
+      <w:r>
+        <w:rPr>
+          <w:rFonts w:ascii="Times New Roman" w:hAnsi="Times New Roman" w:cs="Times New Roman"/>
+          <w:lang w:val="pt-BR"/>
+        </w:rPr>
+        <w:t>veis).</w:t>
+      </w:r>
+      <w:r>
+        <w:rPr>
+          <w:rFonts w:ascii="Times New Roman" w:hAnsi="Times New Roman" w:cs="Times New Roman"/>
+          <w:lang w:val="pt-BR"/>
+        </w:rPr>
+        <w:t xml:space="preserve"> </w:t>
+      </w:r>
+      <w:r>
+        <w:rPr>
+          <w:rFonts w:ascii="Times New Roman" w:hAnsi="Times New Roman" w:cs="Times New Roman"/>
+          <w:lang w:val="pt-BR"/>
+        </w:rPr>
+        <w:t>Após a impressão do título da tabela, s</w:t>
+      </w:r>
+      <w:r>
+        <w:rPr>
+          <w:rFonts w:ascii="Times New Roman" w:hAnsi="Times New Roman" w:cs="Times New Roman"/>
+          <w:lang w:val="pt-BR"/>
+        </w:rPr>
+        <w:t>e uma das classes possuir símbolos, é impressa a numeração da classe seguida de cada um dos sí</w:t>
+      </w:r>
+      <w:r>
+        <w:rPr>
+          <w:rFonts w:ascii="Times New Roman" w:hAnsi="Times New Roman" w:cs="Times New Roman"/>
+          <w:lang w:val="pt-BR"/>
+        </w:rPr>
+        <w:t>mbolos, um para cada linha.</w:t>
+      </w:r>
+    </w:p>
+    <w:p>
+      <w:pPr>
+        <w:jc w:val="both"/>
+        <w:rPr>
+          <w:rFonts w:ascii="Times New Roman" w:hAnsi="Times New Roman" w:cs="Times New Roman"/>
+          <w:lang w:val="pt-BR"/>
+        </w:rPr>
+      </w:pPr>
+    </w:p>
+    <w:p>
+      <w:pPr>
+        <w:jc w:val="both"/>
+        <w:rPr>
+          <w:rFonts w:ascii="Times New Roman" w:hAnsi="Times New Roman" w:cs="Times New Roman"/>
+          <w:lang w:val="pt-BR"/>
+        </w:rPr>
+      </w:pPr>
+      <w:r>
+        <w:rPr>
+          <w:rFonts w:ascii="Times New Roman" w:hAnsi="Times New Roman" w:cs="Times New Roman"/>
+          <w:lang w:val="pt-BR"/>
+        </w:rPr>
+        <w:tab/>
+      </w:r>
+      <w:r>
+        <w:rPr>
+          <w:rFonts w:ascii="Times New Roman" w:hAnsi="Times New Roman" w:cs="Times New Roman"/>
+          <w:lang w:val="pt-BR"/>
+        </w:rPr>
+        <w:t xml:space="preserve">O trecho a seguir foi tirado de uma </w:t>
+      </w:r>
+      <w:r>
+        <w:rPr>
+          <w:rFonts w:ascii="Times New Roman" w:hAnsi="Times New Roman" w:cs="Times New Roman"/>
+          <w:lang w:val="pt-BR"/>
+        </w:rPr>
+        <w:t xml:space="preserve">das classes presentes em </w:t>
+      </w:r>
+      <w:r>
+        <w:rPr>
+          <w:rFonts w:ascii="Courier New" w:hAnsi="Courier New" w:cs="Courier New"/>
+          <w:b/>
+          <w:lang w:val="pt-BR"/>
+        </w:rPr>
+        <w:t>Tests/1_Correct/lab04results1</w:t>
+      </w:r>
+      <w:r>
+        <w:rPr>
+          <w:rFonts w:ascii="Times New Roman" w:hAnsi="Times New Roman" w:cs="Times New Roman"/>
+          <w:lang w:val="pt-BR"/>
+        </w:rPr>
+        <w:t>, para ilustrar o formato da tabela de símbolos.</w:t>
+      </w:r>
+    </w:p>
+    <w:p>
+      <w:pPr>
+        <w:jc w:val="both"/>
+        <w:rPr>
+          <w:rFonts w:ascii="Times New Roman" w:hAnsi="Times New Roman" w:cs="Times New Roman"/>
+          <w:lang w:val="pt-BR"/>
+        </w:rPr>
+      </w:pPr>
+    </w:p>
+    <w:p>
+      <w:pPr>
+        <w:jc w:val="both"/>
+        <w:rPr>
+          <w:rFonts w:ascii="Courier New" w:hAnsi="Courier New" w:cs="Courier New"/>
+          <w:sz w:val="20"/>
+          <w:szCs w:val="16"/>
+          <w:lang w:val="pt-BR"/>
+        </w:rPr>
+      </w:pPr>
+      <w:r>
+        <w:rPr>
+          <w:rFonts w:ascii="Courier New" w:hAnsi="Courier New" w:cs="Courier New"/>
+          <w:sz w:val="20"/>
+          <w:szCs w:val="16"/>
+          <w:lang w:val="pt-BR"/>
+        </w:rPr>
+        <w:t>Classe 7:</w:t>
+      </w:r>
+    </w:p>
+    <w:p>
+      <w:pPr>
+        <w:jc w:val="both"/>
+        <w:rPr>
+          <w:rFonts w:ascii="Courier New" w:hAnsi="Courier New" w:cs="Courier New"/>
+          <w:sz w:val="20"/>
+          <w:szCs w:val="16"/>
+          <w:lang w:val="pt-BR"/>
+        </w:rPr>
+      </w:pPr>
+      <w:r>
+        <w:rPr>
+          <w:rFonts w:ascii="Courier New" w:hAnsi="Courier New" w:cs="Courier New"/>
+          <w:sz w:val="20"/>
+          <w:szCs w:val="16"/>
+          <w:lang w:val="pt-BR"/>
+        </w:rPr>
+        <w:t xml:space="preserve">  (c, IDVAR, CARACTERE, 0, 1, ##main)</w:t>
+      </w:r>
+    </w:p>
+    <w:p>
+      <w:pPr>
+        <w:jc w:val="both"/>
+        <w:rPr>
+          <w:rFonts w:ascii="Courier New" w:hAnsi="Courier New" w:cs="Courier New"/>
+          <w:sz w:val="20"/>
+          <w:szCs w:val="16"/>
+          <w:lang w:val="pt-BR"/>
+        </w:rPr>
+      </w:pPr>
+      <w:r>
+        <w:rPr>
+          <w:rFonts w:ascii="Courier New" w:hAnsi="Courier New" w:cs="Courier New"/>
+          <w:sz w:val="20"/>
+          <w:szCs w:val="16"/>
+          <w:lang w:val="pt-BR"/>
+        </w:rPr>
+        <w:t xml:space="preserve">  (ntab, IDVAR, INTEIRO, 1, 1, ##global)</w:t>
+      </w:r>
+    </w:p>
+    <w:p>
+      <w:pPr>
+        <w:jc w:val="both"/>
+        <w:rPr>
+          <w:rFonts w:ascii="Courier New" w:hAnsi="Courier New" w:cs="Courier New"/>
+          <w:sz w:val="20"/>
+          <w:szCs w:val="16"/>
+          <w:lang w:val="pt-BR"/>
+        </w:rPr>
+      </w:pPr>
+      <w:r>
+        <w:rPr>
+          <w:rFonts w:ascii="Courier New" w:hAnsi="Courier New" w:cs="Courier New"/>
+          <w:sz w:val="20"/>
+          <w:szCs w:val="16"/>
+          <w:lang w:val="pt-BR"/>
+        </w:rPr>
+        <w:t xml:space="preserve">  (palavra, IDVAR, CARACTERE, 1, 1, ##global, EH ARRAY</w:t>
+      </w:r>
+    </w:p>
+    <w:p>
+      <w:pPr>
+        <w:jc w:val="both"/>
+        <w:rPr>
+          <w:rFonts w:ascii="Courier New" w:hAnsi="Courier New" w:cs="Courier New"/>
+          <w:sz w:val="20"/>
+          <w:szCs w:val="16"/>
+          <w:lang w:val="pt-BR"/>
+        </w:rPr>
+      </w:pPr>
+      <w:r>
+        <w:rPr>
+          <w:rFonts w:ascii="Courier New" w:hAnsi="Courier New" w:cs="Courier New"/>
+          <w:sz w:val="20"/>
+          <w:szCs w:val="16"/>
+          <w:lang w:val="pt-BR"/>
+        </w:rPr>
+        <w:t xml:space="preserve">    ndims = 1, dimensoes: 10)</w:t>
+      </w:r>
+    </w:p>
+    <w:p>
+      <w:pPr>
+        <w:jc w:val="both"/>
+        <w:rPr>
+          <w:rFonts w:ascii="Times New Roman" w:hAnsi="Times New Roman" w:cs="Times New Roman"/>
+          <w:lang w:val="pt-BR"/>
+        </w:rPr>
+      </w:pPr>
+    </w:p>
+    <w:p>
+      <w:pPr>
+        <w:jc w:val="both"/>
+        <w:rPr>
+          <w:rFonts w:ascii="Times New Roman" w:hAnsi="Times New Roman" w:cs="Times New Roman"/>
+          <w:lang w:val="pt-BR"/>
+        </w:rPr>
+      </w:pPr>
+      <w:r>
+        <w:rPr>
+          <w:rFonts w:ascii="Times New Roman" w:hAnsi="Times New Roman" w:cs="Times New Roman"/>
+          <w:lang w:val="pt-BR"/>
+        </w:rPr>
+        <w:tab/>
+        <w:t xml:space="preserve">Para cada símbolo, são impressas as informações presentes no mesmo: sua identificação (presente na variável </w:t>
+      </w:r>
+      <w:r>
+        <w:rPr>
+          <w:rFonts w:ascii="Courier New" w:hAnsi="Courier New" w:cs="Courier New"/>
+          <w:b/>
+          <w:lang w:val="pt-BR"/>
+        </w:rPr>
+        <w:t>cadeia</w:t>
+      </w:r>
+      <w:r>
+        <w:rPr>
+          <w:rFonts w:ascii="Times New Roman" w:hAnsi="Times New Roman" w:cs="Times New Roman"/>
+          <w:lang w:val="pt-BR"/>
+        </w:rPr>
+        <w:t>), seu tipo de identificador (</w:t>
+      </w:r>
+      <w:r>
+        <w:rPr>
+          <w:rFonts w:ascii="Courier New" w:hAnsi="Courier New" w:cs="Courier New"/>
+          <w:b/>
+          <w:lang w:val="pt-BR"/>
+        </w:rPr>
+        <w:t xml:space="preserve">IDGLOB, IDVAR, IDPROG, IDPROC, </w:t>
+      </w:r>
+      <w:r>
+        <w:rPr>
+          <w:rFonts w:ascii="Courier New" w:hAnsi="Courier New" w:cs="Courier New"/>
+          <w:b/>
+          <w:lang w:val="pt-BR"/>
+        </w:rPr>
+        <w:t>IDFUNC</w:t>
+      </w:r>
+      <w:r>
+        <w:rPr>
+          <w:rFonts w:ascii="Times New Roman" w:hAnsi="Times New Roman" w:cs="Times New Roman"/>
+          <w:lang w:val="pt-BR"/>
+        </w:rPr>
+        <w:t xml:space="preserve"> ou vazio – </w:t>
+      </w:r>
+      <w:r>
+        <w:rPr>
+          <w:rFonts w:ascii="Courier New" w:hAnsi="Courier New" w:cs="Courier New"/>
+          <w:b/>
+          <w:lang w:val="pt-BR"/>
+        </w:rPr>
+        <w:t>IDGLOB</w:t>
+      </w:r>
+      <w:r>
+        <w:rPr>
+          <w:rFonts w:ascii="Times New Roman" w:hAnsi="Times New Roman" w:cs="Times New Roman"/>
+          <w:lang w:val="pt-BR"/>
+        </w:rPr>
+        <w:t xml:space="preserve"> foi acrescentado por sua relevância no código), o tipo da variável (</w:t>
+      </w:r>
+      <w:r>
+        <w:rPr>
+          <w:rFonts w:ascii="Courier New" w:hAnsi="Courier New" w:cs="Courier New"/>
+          <w:b/>
+          <w:lang w:val="pt-BR"/>
+        </w:rPr>
+        <w:t xml:space="preserve">NAOVAR, INTEIRO, LOGICO, </w:t>
+      </w:r>
+      <w:r>
+        <w:rPr>
+          <w:rFonts w:ascii="Courier New" w:hAnsi="Courier New" w:cs="Courier New"/>
+          <w:b/>
+          <w:lang w:val="pt-BR"/>
+        </w:rPr>
+        <w:t xml:space="preserve">REAL, </w:t>
+      </w:r>
+      <w:r>
+        <w:rPr>
+          <w:rFonts w:ascii="Courier New" w:hAnsi="Courier New" w:cs="Courier New"/>
+          <w:b/>
+          <w:lang w:val="pt-BR"/>
+        </w:rPr>
+        <w:t>CARACTERE</w:t>
+      </w:r>
+      <w:r>
+        <w:rPr>
+          <w:rFonts w:ascii="Times New Roman" w:hAnsi="Times New Roman" w:cs="Times New Roman"/>
+          <w:lang w:val="pt-BR"/>
+        </w:rPr>
+        <w:t xml:space="preserve">), flags que verificam se o símbolo foi, respectivamente, inicializado e referenciado (1 se foi), e o escopo do símbolo (o qual é esperado que seja vazio apenas para o símbolo </w:t>
+      </w:r>
+      <w:r>
+        <w:rPr>
+          <w:rFonts w:ascii="Courier New" w:hAnsi="Courier New" w:cs="Courier New"/>
+          <w:b/>
+          <w:lang w:val="pt-BR"/>
+        </w:rPr>
+        <w:t>global</w:t>
+      </w:r>
+      <w:r>
+        <w:rPr>
+          <w:rFonts w:ascii="Times New Roman" w:hAnsi="Times New Roman" w:cs="Times New Roman"/>
+          <w:lang w:val="pt-BR"/>
+        </w:rPr>
+        <w:t>).</w:t>
+      </w:r>
+    </w:p>
+    <w:p>
+      <w:pPr>
+        <w:jc w:val="both"/>
+        <w:rPr>
+          <w:rFonts w:ascii="Times New Roman" w:hAnsi="Times New Roman" w:cs="Times New Roman"/>
+          <w:lang w:val="pt-BR"/>
+        </w:rPr>
+      </w:pPr>
+      <w:r>
+        <w:rPr>
+          <w:rFonts w:ascii="Times New Roman" w:hAnsi="Times New Roman" w:cs="Times New Roman"/>
+          <w:lang w:val="pt-BR"/>
+        </w:rPr>
+        <w:tab/>
+        <w:t xml:space="preserve">Se uma variável for indexada, é impresso </w:t>
+      </w:r>
+      <w:r>
+        <w:rPr>
+          <w:rFonts w:ascii="Courier New" w:hAnsi="Courier New" w:cs="Courier New"/>
+          <w:b/>
+          <w:lang w:val="pt-BR"/>
+        </w:rPr>
+        <w:t>EH ARRAY</w:t>
+      </w:r>
+      <w:r>
+        <w:rPr>
+          <w:rFonts w:ascii="Times New Roman" w:hAnsi="Times New Roman" w:cs="Times New Roman"/>
+          <w:lang w:val="pt-BR"/>
+        </w:rPr>
+        <w:t xml:space="preserve"> e, na linha seguinte, o número de dimensões e quais seriam elas numericamente.</w:t>
+      </w:r>
+    </w:p>
+    <w:p>
+      <w:pPr>
+        <w:jc w:val="both"/>
+        <w:rPr>
+          <w:rFonts w:ascii="Times New Roman" w:hAnsi="Times New Roman" w:cs="Times New Roman"/>
+          <w:lang w:val="pt-BR"/>
+        </w:rPr>
+      </w:pPr>
+    </w:p>
+    <w:p>
+      <w:pPr>
+        <w:jc w:val="both"/>
+        <w:rPr>
+          <w:rFonts w:ascii="Times New Roman" w:hAnsi="Times New Roman" w:cs="Times New Roman"/>
+          <w:b/>
+          <w:sz w:val="40"/>
+          <w:szCs w:val="40"/>
+          <w:lang w:val="pt-BR"/>
+        </w:rPr>
+      </w:pPr>
+      <w:r>
+        <w:rPr>
+          <w:rFonts w:ascii="Times New Roman" w:hAnsi="Times New Roman" w:cs="Times New Roman"/>
+          <w:b/>
+          <w:sz w:val="40"/>
+          <w:szCs w:val="40"/>
+          <w:lang w:val="pt-BR"/>
+        </w:rPr>
+        <w:t>2.3</w:t>
+      </w:r>
+      <w:r>
+        <w:rPr>
+          <w:rFonts w:ascii="Times New Roman" w:hAnsi="Times New Roman" w:cs="Times New Roman"/>
+          <w:b/>
+          <w:sz w:val="40"/>
+          <w:szCs w:val="40"/>
+          <w:lang w:val="pt-BR"/>
+        </w:rPr>
+        <w:t xml:space="preserve">. </w:t>
+      </w:r>
+      <w:r>
+        <w:rPr>
+          <w:rFonts w:ascii="Times New Roman" w:hAnsi="Times New Roman" w:cs="Times New Roman"/>
+          <w:b/>
+          <w:sz w:val="40"/>
+          <w:szCs w:val="40"/>
+          <w:lang w:val="pt-BR"/>
+        </w:rPr>
+        <w:t>Decisões de design</w:t>
+      </w:r>
+    </w:p>
+    <w:p>
+      <w:pPr>
+        <w:jc w:val="both"/>
+        <w:rPr>
+          <w:rFonts w:ascii="Times New Roman" w:hAnsi="Times New Roman" w:cs="Times New Roman"/>
+          <w:lang w:val="pt-BR"/>
+        </w:rPr>
+      </w:pPr>
+    </w:p>
+    <w:p>
+      <w:pPr>
+        <w:jc w:val="both"/>
+        <w:rPr>
+          <w:rFonts w:ascii="Times New Roman" w:hAnsi="Times New Roman" w:cs="Times New Roman"/>
+          <w:lang w:val="pt-BR"/>
+        </w:rPr>
+      </w:pPr>
+      <w:r>
+        <w:rPr>
+          <w:rFonts w:ascii="Times New Roman" w:hAnsi="Times New Roman" w:cs="Times New Roman"/>
+          <w:lang w:val="pt-BR"/>
+        </w:rPr>
+        <w:tab/>
+      </w:r>
+      <w:r>
+        <w:rPr>
+          <w:rFonts w:ascii="Times New Roman" w:hAnsi="Times New Roman" w:cs="Times New Roman"/>
+          <w:lang w:val="pt-BR"/>
+        </w:rPr>
+        <w:t>Uma das coisas notadas durante a implementação de có</w:t>
+      </w:r>
+      <w:r>
+        <w:rPr>
+          <w:rFonts w:ascii="Times New Roman" w:hAnsi="Times New Roman" w:cs="Times New Roman"/>
+          <w:lang w:val="pt-BR"/>
+        </w:rPr>
+        <w:t xml:space="preserve">digo foi que a função </w:t>
+      </w:r>
+      <w:r>
+        <w:rPr>
+          <w:rFonts w:ascii="Courier New" w:hAnsi="Courier New" w:cs="Courier New"/>
+          <w:b/>
+          <w:lang w:val="pt-BR"/>
+        </w:rPr>
+        <w:t>ProcuraSimb()</w:t>
+      </w:r>
+      <w:r>
+        <w:rPr>
+          <w:rFonts w:ascii="Times New Roman" w:hAnsi="Times New Roman" w:cs="Times New Roman"/>
+          <w:lang w:val="pt-BR"/>
+        </w:rPr>
+        <w:t xml:space="preserve">, utilizada para </w:t>
+      </w:r>
+      <w:r>
+        <w:rPr>
+          <w:rFonts w:ascii="Times New Roman" w:hAnsi="Times New Roman" w:cs="Times New Roman"/>
+          <w:lang w:val="pt-BR"/>
+        </w:rPr>
+        <w:t xml:space="preserve">verificar se um símbolo já está presente na tabela de símbolos, possuía duas utilizações: a primeira, antes de se instanciar uma variável (normalmente seguida de </w:t>
+      </w:r>
+      <w:r>
+        <w:rPr>
+          <w:rFonts w:ascii="Courier New" w:hAnsi="Courier New" w:cs="Courier New"/>
+          <w:b/>
+          <w:lang w:val="pt-BR"/>
+        </w:rPr>
+        <w:t>InsereSimb()</w:t>
+      </w:r>
+      <w:r>
+        <w:rPr>
+          <w:rFonts w:ascii="Times New Roman" w:hAnsi="Times New Roman" w:cs="Times New Roman"/>
+          <w:lang w:val="pt-BR"/>
+        </w:rPr>
+        <w:t xml:space="preserve"> caso o símbolo não esteja presente ainda). A segunda, apenas para verificação (apenas para ver se o símbolo verificado já foi inserido). Ela foi então separada em duas funções: </w:t>
+      </w:r>
+      <w:r>
+        <w:rPr>
+          <w:rFonts w:ascii="Courier New" w:hAnsi="Courier New" w:cs="Courier New"/>
+          <w:b/>
+          <w:lang w:val="pt-BR"/>
+        </w:rPr>
+        <w:t>ProcuraSimbParaInstanciar()</w:t>
+      </w:r>
+      <w:r>
+        <w:rPr>
+          <w:rFonts w:ascii="Times New Roman" w:hAnsi="Times New Roman" w:cs="Times New Roman"/>
+          <w:lang w:val="pt-BR"/>
+        </w:rPr>
+        <w:t xml:space="preserve"> e </w:t>
+      </w:r>
+      <w:r>
+        <w:rPr>
+          <w:rFonts w:ascii="Courier New" w:hAnsi="Courier New" w:cs="Courier New"/>
+          <w:b/>
+          <w:lang w:val="pt-BR"/>
+        </w:rPr>
+        <w:t>ProcuraSimbParaUsar()</w:t>
+      </w:r>
+      <w:r>
+        <w:rPr>
+          <w:rFonts w:ascii="Times New Roman" w:hAnsi="Times New Roman" w:cs="Times New Roman"/>
+          <w:lang w:val="pt-BR"/>
+        </w:rPr>
+        <w:t>.</w:t>
+      </w:r>
+    </w:p>
+    <w:p>
+      <w:pPr>
+        <w:jc w:val="both"/>
+        <w:rPr>
+          <w:rFonts w:ascii="Times New Roman" w:hAnsi="Times New Roman" w:cs="Times New Roman"/>
+          <w:lang w:val="pt-BR"/>
+        </w:rPr>
+      </w:pPr>
+    </w:p>
+    <w:p>
+      <w:pPr>
+        <w:jc w:val="both"/>
+        <w:rPr>
+          <w:rFonts w:ascii="Times New Roman" w:hAnsi="Times New Roman" w:cs="Times New Roman"/>
+          <w:b/>
+          <w:sz w:val="40"/>
+          <w:szCs w:val="40"/>
+          <w:lang w:val="pt-BR"/>
+        </w:rPr>
+      </w:pPr>
+      <w:r>
+        <w:rPr>
+          <w:rFonts w:ascii="Times New Roman" w:hAnsi="Times New Roman" w:cs="Times New Roman"/>
+          <w:b/>
+          <w:sz w:val="40"/>
+          <w:szCs w:val="40"/>
+          <w:lang w:val="pt-BR"/>
+        </w:rPr>
+        <w:t>2.</w:t>
+      </w:r>
+      <w:r>
+        <w:rPr>
+          <w:rFonts w:ascii="Times New Roman" w:hAnsi="Times New Roman" w:cs="Times New Roman"/>
+          <w:b/>
+          <w:sz w:val="40"/>
+          <w:szCs w:val="40"/>
+          <w:lang w:val="pt-BR"/>
+        </w:rPr>
+        <w:t>4</w:t>
+      </w:r>
+      <w:r>
+        <w:rPr>
+          <w:rFonts w:ascii="Times New Roman" w:hAnsi="Times New Roman" w:cs="Times New Roman"/>
+          <w:b/>
+          <w:sz w:val="40"/>
+          <w:szCs w:val="40"/>
+          <w:lang w:val="pt-BR"/>
+        </w:rPr>
+        <w:t xml:space="preserve">. </w:t>
+      </w:r>
+      <w:r>
+        <w:rPr>
+          <w:rFonts w:ascii="Times New Roman" w:hAnsi="Times New Roman" w:cs="Times New Roman"/>
+          <w:b/>
+          <w:sz w:val="40"/>
+          <w:szCs w:val="40"/>
+          <w:lang w:val="pt-BR"/>
+        </w:rPr>
+        <w:t>Casos de teste</w:t>
+      </w:r>
+    </w:p>
+    <w:p>
+      <w:pPr>
+        <w:jc w:val="both"/>
+        <w:rPr>
+          <w:rFonts w:ascii="Times New Roman" w:hAnsi="Times New Roman" w:cs="Times New Roman"/>
+          <w:lang w:val="pt-BR"/>
+        </w:rPr>
+      </w:pPr>
+    </w:p>
+    <w:p>
+      <w:pPr>
+        <w:jc w:val="both"/>
+        <w:rPr>
+          <w:rFonts w:ascii="Times New Roman" w:hAnsi="Times New Roman" w:cs="Times New Roman"/>
+          <w:lang w:val="pt-BR"/>
+        </w:rPr>
+      </w:pPr>
+      <w:r>
+        <w:rPr>
+          <w:rFonts w:ascii="Times New Roman" w:hAnsi="Times New Roman" w:cs="Times New Roman"/>
+          <w:lang w:val="pt-BR"/>
+        </w:rPr>
+        <w:tab/>
+        <w:t xml:space="preserve">Na pasta </w:t>
+      </w:r>
+      <w:r>
+        <w:rPr>
+          <w:rFonts w:ascii="Courier New" w:hAnsi="Courier New" w:cs="Courier New"/>
+          <w:b/>
+          <w:lang w:val="pt-BR"/>
+        </w:rPr>
+        <w:t>Tests</w:t>
+      </w:r>
+      <w:r>
+        <w:rPr>
+          <w:rFonts w:ascii="Times New Roman" w:hAnsi="Times New Roman" w:cs="Times New Roman"/>
+          <w:lang w:val="pt-BR"/>
+        </w:rPr>
+        <w:t xml:space="preserve"> dentro da pasta de códigos, </w:t>
+      </w:r>
+      <w:r>
+        <w:rPr>
+          <w:rFonts w:ascii="Times New Roman" w:hAnsi="Times New Roman" w:cs="Times New Roman"/>
+          <w:lang w:val="pt-BR"/>
+        </w:rPr>
+        <w:t>existem os seguintes testes, acompanhados de seus respectivos resultados:</w:t>
+      </w:r>
+    </w:p>
+    <w:p>
+      <w:pPr>
+        <w:jc w:val="both"/>
+        <w:rPr>
+          <w:rFonts w:ascii="Times New Roman" w:hAnsi="Times New Roman" w:cs="Times New Roman"/>
+          <w:lang w:val="pt-BR"/>
+        </w:rPr>
+      </w:pPr>
+    </w:p>
+    <w:p>
+      <w:pPr>
+        <w:pStyle w:val="ListParagraph"/>
+        <w:numPr>
+          <w:ilvl w:val="0"/>
+          <w:numId w:val="3"/>
+        </w:numPr>
+        <w:jc w:val="both"/>
+        <w:rPr>
+          <w:rFonts w:ascii="Times New Roman" w:hAnsi="Times New Roman" w:cs="Times New Roman"/>
+          <w:lang w:val="pt-BR"/>
+        </w:rPr>
+      </w:pPr>
+      <w:r>
+        <w:rPr>
+          <w:rFonts w:ascii="Courier New" w:hAnsi="Courier New" w:cs="Courier New"/>
+          <w:b/>
+          <w:lang w:val="pt-BR"/>
+        </w:rPr>
+        <w:t>0_Example</w:t>
+      </w:r>
+      <w:r>
+        <w:rPr>
+          <w:rFonts w:ascii="Courier New" w:hAnsi="Courier New" w:cs="Courier New"/>
+          <w:b/>
+          <w:lang w:val="pt-BR"/>
+        </w:rPr>
+        <w:t>:</w:t>
+      </w:r>
+      <w:r>
+        <w:rPr>
+          <w:rFonts w:ascii="Times New Roman" w:hAnsi="Times New Roman" w:cs="Times New Roman"/>
+          <w:lang w:val="pt-BR"/>
+        </w:rPr>
+        <w:t xml:space="preserve"> código presente na linguagem COMP-ITA, utilizado como exemplo;</w:t>
+      </w:r>
+    </w:p>
+    <w:p>
+      <w:pPr>
+        <w:jc w:val="both"/>
+        <w:rPr>
+          <w:rFonts w:ascii="Times New Roman" w:hAnsi="Times New Roman" w:cs="Times New Roman"/>
+          <w:lang w:val="pt-BR"/>
+        </w:rPr>
+      </w:pPr>
+    </w:p>
+    <w:p>
+      <w:pPr>
+        <w:pStyle w:val="ListParagraph"/>
+        <w:numPr>
+          <w:ilvl w:val="0"/>
+          <w:numId w:val="3"/>
+        </w:numPr>
+        <w:jc w:val="both"/>
+        <w:rPr>
+          <w:rFonts w:ascii="Times New Roman" w:hAnsi="Times New Roman" w:cs="Times New Roman"/>
+          <w:lang w:val="pt-BR"/>
+        </w:rPr>
+      </w:pPr>
+      <w:r>
+        <w:rPr>
+          <w:rFonts w:ascii="Courier New" w:hAnsi="Courier New" w:cs="Courier New"/>
+          <w:b/>
+          <w:lang w:val="pt-BR"/>
+        </w:rPr>
+        <w:t>1_Correct:</w:t>
+      </w:r>
+      <w:r>
+        <w:rPr>
+          <w:rFonts w:ascii="Times New Roman" w:hAnsi="Times New Roman" w:cs="Times New Roman"/>
+          <w:lang w:val="pt-BR"/>
+        </w:rPr>
+        <w:t xml:space="preserve"> código anterior com testes semânticos corrigidos, tomado como correto;</w:t>
+      </w:r>
+    </w:p>
+    <w:p>
+      <w:pPr>
+        <w:jc w:val="both"/>
+        <w:rPr>
+          <w:rFonts w:ascii="Times New Roman" w:hAnsi="Times New Roman" w:cs="Times New Roman"/>
+          <w:lang w:val="pt-BR"/>
+        </w:rPr>
+      </w:pPr>
+    </w:p>
+    <w:p>
+      <w:pPr>
+        <w:pStyle w:val="ListParagraph"/>
+        <w:numPr>
+          <w:ilvl w:val="0"/>
+          <w:numId w:val="3"/>
+        </w:numPr>
+        <w:jc w:val="both"/>
+        <w:rPr>
+          <w:rFonts w:ascii="Times New Roman" w:hAnsi="Times New Roman" w:cs="Times New Roman"/>
+          <w:lang w:val="pt-BR"/>
+        </w:rPr>
+      </w:pPr>
+      <w:r>
+        <w:rPr>
+          <w:rFonts w:ascii="Courier New" w:hAnsi="Courier New" w:cs="Courier New"/>
+          <w:b/>
+          <w:lang w:val="pt-BR"/>
+        </w:rPr>
+        <w:t>2_</w:t>
+      </w:r>
+      <w:r>
+        <w:rPr>
+          <w:rFonts w:ascii="Courier New" w:hAnsi="Courier New" w:cs="Courier New"/>
+          <w:b/>
+          <w:lang w:val="pt-BR"/>
+        </w:rPr>
+        <w:t>Undeclared_identifier</w:t>
+      </w:r>
+      <w:r>
+        <w:rPr>
+          <w:rFonts w:ascii="Courier New" w:hAnsi="Courier New" w:cs="Courier New"/>
+          <w:b/>
+          <w:lang w:val="pt-BR"/>
+        </w:rPr>
+        <w:t>:</w:t>
+      </w:r>
+      <w:r>
+        <w:rPr>
+          <w:rFonts w:ascii="Times New Roman" w:hAnsi="Times New Roman" w:cs="Times New Roman"/>
+          <w:lang w:val="pt-BR"/>
+        </w:rPr>
+        <w:t xml:space="preserve"> código</w:t>
+      </w:r>
+      <w:r>
+        <w:rPr>
+          <w:rFonts w:ascii="Times New Roman" w:hAnsi="Times New Roman" w:cs="Times New Roman"/>
+          <w:lang w:val="pt-BR"/>
+        </w:rPr>
+        <w:t xml:space="preserve"> para </w:t>
+      </w:r>
+      <w:r>
+        <w:rPr>
+          <w:rFonts w:ascii="Times New Roman" w:hAnsi="Times New Roman" w:cs="Times New Roman"/>
+          <w:lang w:val="pt-BR"/>
+        </w:rPr>
+        <w:t xml:space="preserve">verificar </w:t>
+      </w:r>
+      <w:r>
+        <w:rPr>
+          <w:rFonts w:ascii="Times New Roman" w:hAnsi="Times New Roman" w:cs="Times New Roman"/>
+          <w:lang w:val="pt-BR"/>
+        </w:rPr>
+        <w:t xml:space="preserve">erros associados </w:t>
+      </w:r>
+      <w:r>
+        <w:rPr>
+          <w:rFonts w:ascii="Times New Roman" w:hAnsi="Times New Roman" w:cs="Times New Roman"/>
+          <w:lang w:val="pt-BR"/>
+        </w:rPr>
+        <w:t>a</w:t>
+      </w:r>
+      <w:r>
+        <w:rPr>
+          <w:rFonts w:ascii="Times New Roman" w:hAnsi="Times New Roman" w:cs="Times New Roman"/>
+          <w:lang w:val="pt-BR"/>
+        </w:rPr>
+        <w:t xml:space="preserve"> identificadores não declarados</w:t>
+      </w:r>
+      <w:r>
+        <w:rPr>
+          <w:rFonts w:ascii="Times New Roman" w:hAnsi="Times New Roman" w:cs="Times New Roman"/>
+          <w:lang w:val="pt-BR"/>
+        </w:rPr>
+        <w:t>;</w:t>
+      </w:r>
+    </w:p>
+    <w:p>
+      <w:pPr>
+        <w:jc w:val="both"/>
+        <w:rPr>
+          <w:rFonts w:ascii="Times New Roman" w:hAnsi="Times New Roman" w:cs="Times New Roman"/>
+          <w:lang w:val="pt-BR"/>
+        </w:rPr>
+      </w:pPr>
+    </w:p>
+    <w:p>
+      <w:pPr>
+        <w:pStyle w:val="ListParagraph"/>
+        <w:numPr>
+          <w:ilvl w:val="0"/>
+          <w:numId w:val="3"/>
+        </w:numPr>
+        <w:jc w:val="both"/>
+        <w:rPr>
+          <w:rFonts w:ascii="Times New Roman" w:hAnsi="Times New Roman" w:cs="Times New Roman"/>
+          <w:lang w:val="pt-BR"/>
+        </w:rPr>
+      </w:pPr>
+      <w:r>
+        <w:rPr>
+          <w:rFonts w:ascii="Courier New" w:hAnsi="Courier New" w:cs="Courier New"/>
+          <w:b/>
+          <w:lang w:val="pt-BR"/>
+        </w:rPr>
+        <w:t>3</w:t>
+      </w:r>
+      <w:r>
+        <w:rPr>
+          <w:rFonts w:ascii="Courier New" w:hAnsi="Courier New" w:cs="Courier New"/>
+          <w:b/>
+          <w:lang w:val="pt-BR"/>
+        </w:rPr>
+        <w:t>_</w:t>
+      </w:r>
+      <w:r>
+        <w:rPr>
+          <w:rFonts w:ascii="Courier New" w:hAnsi="Courier New" w:cs="Courier New"/>
+          <w:b/>
+          <w:lang w:val="pt-BR"/>
+        </w:rPr>
+        <w:t>Module_named_as_global_variable</w:t>
+      </w:r>
+      <w:r>
+        <w:rPr>
+          <w:rFonts w:ascii="Courier New" w:hAnsi="Courier New" w:cs="Courier New"/>
+          <w:b/>
+          <w:lang w:val="pt-BR"/>
+        </w:rPr>
+        <w:t>:</w:t>
+      </w:r>
+      <w:r>
+        <w:rPr>
+          <w:rFonts w:ascii="Times New Roman" w:hAnsi="Times New Roman" w:cs="Times New Roman"/>
+          <w:lang w:val="pt-BR"/>
+        </w:rPr>
+        <w:t xml:space="preserve"> código</w:t>
+      </w:r>
+      <w:r>
+        <w:rPr>
+          <w:rFonts w:ascii="Times New Roman" w:hAnsi="Times New Roman" w:cs="Times New Roman"/>
+          <w:lang w:val="pt-BR"/>
+        </w:rPr>
+        <w:t xml:space="preserve"> para </w:t>
+      </w:r>
+      <w:r>
+        <w:rPr>
+          <w:rFonts w:ascii="Times New Roman" w:hAnsi="Times New Roman" w:cs="Times New Roman"/>
+          <w:lang w:val="pt-BR"/>
+        </w:rPr>
+        <w:t xml:space="preserve">verificar </w:t>
+      </w:r>
+      <w:r>
+        <w:rPr>
+          <w:rFonts w:ascii="Times New Roman" w:hAnsi="Times New Roman" w:cs="Times New Roman"/>
+          <w:lang w:val="pt-BR"/>
+        </w:rPr>
+        <w:t>erros associados a módulos que possuam o mesmo nome que uma variável global</w:t>
+      </w:r>
+      <w:r>
+        <w:rPr>
+          <w:rFonts w:ascii="Times New Roman" w:hAnsi="Times New Roman" w:cs="Times New Roman"/>
+          <w:lang w:val="pt-BR"/>
+        </w:rPr>
+        <w:t>;</w:t>
+      </w:r>
+    </w:p>
+    <w:p>
+      <w:pPr>
+        <w:jc w:val="both"/>
+        <w:rPr>
+          <w:rFonts w:ascii="Times New Roman" w:hAnsi="Times New Roman" w:cs="Times New Roman"/>
+          <w:lang w:val="pt-BR"/>
+        </w:rPr>
+      </w:pPr>
+    </w:p>
+    <w:p>
+      <w:pPr>
+        <w:pStyle w:val="ListParagraph"/>
+        <w:numPr>
+          <w:ilvl w:val="0"/>
+          <w:numId w:val="3"/>
+        </w:numPr>
+        <w:jc w:val="both"/>
+        <w:rPr>
+          <w:rFonts w:ascii="Times New Roman" w:hAnsi="Times New Roman" w:cs="Times New Roman"/>
+          <w:lang w:val="pt-BR"/>
+        </w:rPr>
+      </w:pPr>
+      <w:r>
+        <w:rPr>
+          <w:rFonts w:ascii="Courier New" w:hAnsi="Courier New" w:cs="Courier New"/>
+          <w:b/>
+          <w:lang w:val="pt-BR"/>
+        </w:rPr>
+        <w:t>4</w:t>
+      </w:r>
+      <w:r>
+        <w:rPr>
+          <w:rFonts w:ascii="Courier New" w:hAnsi="Courier New" w:cs="Courier New"/>
+          <w:b/>
+          <w:lang w:val="pt-BR"/>
+        </w:rPr>
+        <w:t>_Indexed_variable_value_equals_zero</w:t>
+      </w:r>
+      <w:r>
+        <w:rPr>
+          <w:rFonts w:ascii="Courier New" w:hAnsi="Courier New" w:cs="Courier New"/>
+          <w:b/>
+          <w:lang w:val="pt-BR"/>
+        </w:rPr>
+        <w:t>:</w:t>
+      </w:r>
+      <w:r>
+        <w:rPr>
+          <w:rFonts w:ascii="Times New Roman" w:hAnsi="Times New Roman" w:cs="Times New Roman"/>
+          <w:lang w:val="pt-BR"/>
+        </w:rPr>
+        <w:t xml:space="preserve"> código</w:t>
+      </w:r>
+      <w:r>
+        <w:rPr>
+          <w:rFonts w:ascii="Times New Roman" w:hAnsi="Times New Roman" w:cs="Times New Roman"/>
+          <w:lang w:val="pt-BR"/>
+        </w:rPr>
+        <w:t xml:space="preserve"> para verificar erros associados </w:t>
+      </w:r>
+      <w:r>
+        <w:rPr>
+          <w:rFonts w:ascii="Times New Roman" w:hAnsi="Times New Roman" w:cs="Times New Roman"/>
+          <w:lang w:val="pt-BR"/>
+        </w:rPr>
+        <w:t>a</w:t>
+      </w:r>
+      <w:r>
+        <w:rPr>
+          <w:rFonts w:ascii="Times New Roman" w:hAnsi="Times New Roman" w:cs="Times New Roman"/>
+          <w:lang w:val="pt-BR"/>
+        </w:rPr>
+        <w:t xml:space="preserve"> dimensões inteiras de variáveis indexadas com valor zero</w:t>
+      </w:r>
+      <w:r>
+        <w:rPr>
+          <w:rFonts w:ascii="Times New Roman" w:hAnsi="Times New Roman" w:cs="Times New Roman"/>
+          <w:lang w:val="pt-BR"/>
+        </w:rPr>
+        <w:t>;</w:t>
+      </w:r>
+    </w:p>
+    <w:p>
+      <w:pPr>
+        <w:jc w:val="both"/>
+        <w:rPr>
+          <w:rFonts w:ascii="Times New Roman" w:hAnsi="Times New Roman" w:cs="Times New Roman"/>
+          <w:lang w:val="pt-BR"/>
+        </w:rPr>
+      </w:pPr>
+    </w:p>
+    <w:p>
+      <w:pPr>
+        <w:pStyle w:val="ListParagraph"/>
+        <w:numPr>
+          <w:ilvl w:val="0"/>
+          <w:numId w:val="3"/>
+        </w:numPr>
+        <w:jc w:val="both"/>
+        <w:rPr>
+          <w:rFonts w:ascii="Times New Roman" w:hAnsi="Times New Roman" w:cs="Times New Roman"/>
+          <w:lang w:val="pt-BR"/>
+        </w:rPr>
+      </w:pPr>
+      <w:r>
+        <w:rPr>
+          <w:rFonts w:ascii="Courier New" w:hAnsi="Courier New" w:cs="Courier New"/>
+          <w:b/>
+          <w:lang w:val="pt-BR"/>
+        </w:rPr>
+        <w:t>5</w:t>
+      </w:r>
+      <w:r>
+        <w:rPr>
+          <w:rFonts w:ascii="Courier New" w:hAnsi="Courier New" w:cs="Courier New"/>
+          <w:b/>
+          <w:lang w:val="pt-BR"/>
+        </w:rPr>
+        <w:t>_</w:t>
+      </w:r>
+      <w:r>
+        <w:rPr>
+          <w:rFonts w:ascii="Courier New" w:hAnsi="Courier New" w:cs="Courier New"/>
+          <w:b/>
+          <w:lang w:val="pt-BR"/>
+        </w:rPr>
+        <w:t>Indexed_variable_value_</w:t>
+      </w:r>
+      <w:r>
+        <w:rPr>
+          <w:rFonts w:ascii="Courier New" w:hAnsi="Courier New" w:cs="Courier New"/>
+          <w:b/>
+          <w:lang w:val="pt-BR"/>
+        </w:rPr>
+        <w:t>lower_than</w:t>
+      </w:r>
+      <w:r>
+        <w:rPr>
+          <w:rFonts w:ascii="Courier New" w:hAnsi="Courier New" w:cs="Courier New"/>
+          <w:b/>
+          <w:lang w:val="pt-BR"/>
+        </w:rPr>
+        <w:t>_zero</w:t>
+      </w:r>
+      <w:r>
+        <w:rPr>
+          <w:rFonts w:ascii="Courier New" w:hAnsi="Courier New" w:cs="Courier New"/>
+          <w:b/>
+          <w:lang w:val="pt-BR"/>
+        </w:rPr>
+        <w:t>:</w:t>
+      </w:r>
+      <w:r>
+        <w:rPr>
+          <w:rFonts w:ascii="Times New Roman" w:hAnsi="Times New Roman" w:cs="Times New Roman"/>
+          <w:lang w:val="pt-BR"/>
+        </w:rPr>
+        <w:t xml:space="preserve"> </w:t>
+      </w:r>
+      <w:r>
+        <w:rPr>
+          <w:rFonts w:ascii="Times New Roman" w:hAnsi="Times New Roman" w:cs="Times New Roman"/>
+          <w:lang w:val="pt-BR"/>
+        </w:rPr>
+        <w:t xml:space="preserve">código para verificar erros associados </w:t>
+      </w:r>
+      <w:r>
+        <w:rPr>
+          <w:rFonts w:ascii="Times New Roman" w:hAnsi="Times New Roman" w:cs="Times New Roman"/>
+          <w:lang w:val="pt-BR"/>
+        </w:rPr>
+        <w:t>a</w:t>
+      </w:r>
+      <w:r>
+        <w:rPr>
+          <w:rFonts w:ascii="Times New Roman" w:hAnsi="Times New Roman" w:cs="Times New Roman"/>
+          <w:lang w:val="pt-BR"/>
+        </w:rPr>
+        <w:t xml:space="preserve"> dimensões inteiras de variáveis indexadas com valor </w:t>
+      </w:r>
+      <w:r>
+        <w:rPr>
+          <w:rFonts w:ascii="Times New Roman" w:hAnsi="Times New Roman" w:cs="Times New Roman"/>
+          <w:lang w:val="pt-BR"/>
+        </w:rPr>
+        <w:t xml:space="preserve">menor que </w:t>
+      </w:r>
+      <w:r>
+        <w:rPr>
+          <w:rFonts w:ascii="Times New Roman" w:hAnsi="Times New Roman" w:cs="Times New Roman"/>
+          <w:lang w:val="pt-BR"/>
+        </w:rPr>
+        <w:t>zero</w:t>
+      </w:r>
+      <w:r>
+        <w:rPr>
+          <w:rFonts w:ascii="Times New Roman" w:hAnsi="Times New Roman" w:cs="Times New Roman"/>
+          <w:lang w:val="pt-BR"/>
+        </w:rPr>
+        <w:t>;</w:t>
+      </w:r>
+    </w:p>
+    <w:p>
+      <w:pPr>
+        <w:jc w:val="both"/>
+        <w:rPr>
+          <w:rFonts w:ascii="Times New Roman" w:hAnsi="Times New Roman" w:cs="Times New Roman"/>
+          <w:lang w:val="pt-BR"/>
+        </w:rPr>
+      </w:pPr>
+    </w:p>
+    <w:p>
+      <w:pPr>
+        <w:pStyle w:val="ListParagraph"/>
+        <w:numPr>
+          <w:ilvl w:val="0"/>
+          <w:numId w:val="3"/>
+        </w:numPr>
+        <w:jc w:val="both"/>
+        <w:rPr>
+          <w:rFonts w:ascii="Times New Roman" w:hAnsi="Times New Roman" w:cs="Times New Roman"/>
+          <w:lang w:val="pt-BR"/>
+        </w:rPr>
+      </w:pPr>
+      <w:r>
+        <w:rPr>
+          <w:rFonts w:ascii="Courier New" w:hAnsi="Courier New" w:cs="Courier New"/>
+          <w:b/>
+          <w:lang w:val="pt-BR"/>
+        </w:rPr>
+        <w:t>6</w:t>
+      </w:r>
+      <w:r>
+        <w:rPr>
+          <w:rFonts w:ascii="Courier New" w:hAnsi="Courier New" w:cs="Courier New"/>
+          <w:b/>
+          <w:lang w:val="pt-BR"/>
+        </w:rPr>
+        <w:t>_</w:t>
+      </w:r>
+      <w:r>
+        <w:rPr>
+          <w:rFonts w:ascii="Courier New" w:hAnsi="Courier New" w:cs="Courier New"/>
+          <w:b/>
+          <w:lang w:val="pt-BR"/>
+        </w:rPr>
+        <w:t>Identifier_doubly_declared_in_module</w:t>
+      </w:r>
+      <w:r>
+        <w:rPr>
+          <w:rFonts w:ascii="Courier New" w:hAnsi="Courier New" w:cs="Courier New"/>
+          <w:b/>
+          <w:lang w:val="pt-BR"/>
+        </w:rPr>
+        <w:t>:</w:t>
+      </w:r>
+      <w:r>
+        <w:rPr>
+          <w:rFonts w:ascii="Times New Roman" w:hAnsi="Times New Roman" w:cs="Times New Roman"/>
+          <w:lang w:val="pt-BR"/>
+        </w:rPr>
+        <w:t xml:space="preserve"> </w:t>
+      </w:r>
+      <w:r>
+        <w:rPr>
+          <w:rFonts w:ascii="Times New Roman" w:hAnsi="Times New Roman" w:cs="Times New Roman"/>
+          <w:lang w:val="pt-BR"/>
+        </w:rPr>
+        <w:t>código para verificar erros associados a identificadores declarados mais de uma vez em um mesmo módulo</w:t>
+      </w:r>
+      <w:r>
+        <w:rPr>
+          <w:rFonts w:ascii="Times New Roman" w:hAnsi="Times New Roman" w:cs="Times New Roman"/>
+          <w:lang w:val="pt-BR"/>
+        </w:rPr>
+        <w:t>;</w:t>
+      </w:r>
+    </w:p>
+    <w:p>
+      <w:pPr>
+        <w:jc w:val="both"/>
+        <w:rPr>
+          <w:rFonts w:ascii="Times New Roman" w:hAnsi="Times New Roman" w:cs="Times New Roman"/>
+          <w:lang w:val="pt-BR"/>
+        </w:rPr>
+      </w:pPr>
+    </w:p>
+    <w:p>
+      <w:pPr>
+        <w:pStyle w:val="ListParagraph"/>
+        <w:numPr>
+          <w:ilvl w:val="0"/>
+          <w:numId w:val="3"/>
+        </w:numPr>
+        <w:jc w:val="both"/>
+        <w:rPr>
+          <w:rFonts w:ascii="Times New Roman" w:hAnsi="Times New Roman" w:cs="Times New Roman"/>
+          <w:lang w:val="pt-BR"/>
+        </w:rPr>
+      </w:pPr>
+      <w:r>
+        <w:rPr>
+          <w:rFonts w:ascii="Courier New" w:hAnsi="Courier New" w:cs="Courier New"/>
+          <w:b/>
+          <w:lang w:val="pt-BR"/>
+        </w:rPr>
+        <w:t>7</w:t>
+      </w:r>
+      <w:r>
+        <w:rPr>
+          <w:rFonts w:ascii="Courier New" w:hAnsi="Courier New" w:cs="Courier New"/>
+          <w:b/>
+          <w:lang w:val="pt-BR"/>
+        </w:rPr>
+        <w:t>_</w:t>
+      </w:r>
+      <w:r>
+        <w:rPr>
+          <w:rFonts w:ascii="Courier New" w:hAnsi="Courier New" w:cs="Courier New"/>
+          <w:b/>
+          <w:lang w:val="pt-BR"/>
+        </w:rPr>
+        <w:t>Scalar_variable_as_array</w:t>
+      </w:r>
+      <w:r>
+        <w:rPr>
+          <w:rFonts w:ascii="Courier New" w:hAnsi="Courier New" w:cs="Courier New"/>
+          <w:b/>
+          <w:lang w:val="pt-BR"/>
+        </w:rPr>
+        <w:t>:</w:t>
+      </w:r>
+      <w:r>
+        <w:rPr>
+          <w:rFonts w:ascii="Times New Roman" w:hAnsi="Times New Roman" w:cs="Times New Roman"/>
+          <w:lang w:val="pt-BR"/>
+        </w:rPr>
+        <w:t xml:space="preserve"> código</w:t>
+      </w:r>
+      <w:r>
+        <w:rPr>
+          <w:rFonts w:ascii="Times New Roman" w:hAnsi="Times New Roman" w:cs="Times New Roman"/>
+          <w:lang w:val="pt-BR"/>
+        </w:rPr>
+        <w:t xml:space="preserve"> para verificar erros associados a variáveis escalares que apresentem subscritos, tentando se comportar como variáveis indexadas</w:t>
+      </w:r>
       <w:bookmarkStart w:id="0" w:name="_GoBack"/>
       <w:bookmarkEnd w:id="0"/>
-    </w:p>
-    <w:p>
-      <w:pPr>
-        <w:jc w:val="both"/>
-        <w:rPr>
-          <w:rFonts w:ascii="Times New Roman" w:hAnsi="Times New Roman" w:cs="Times New Roman"/>
-          <w:b/>
-          <w:sz w:val="40"/>
-          <w:szCs w:val="40"/>
-          <w:lang w:val="pt-BR"/>
-        </w:rPr>
-      </w:pPr>
-      <w:r>
-        <w:rPr>
-          <w:rFonts w:ascii="Times New Roman" w:hAnsi="Times New Roman" w:cs="Times New Roman"/>
-          <w:b/>
-          <w:sz w:val="40"/>
-          <w:szCs w:val="40"/>
-          <w:lang w:val="pt-BR"/>
-        </w:rPr>
-        <w:t>2.1. Formato da Tabela de Símbolos</w:t>
+      <w:r>
+        <w:rPr>
+          <w:rFonts w:ascii="Times New Roman" w:hAnsi="Times New Roman" w:cs="Times New Roman"/>
+          <w:lang w:val="pt-BR"/>
+        </w:rPr>
+        <w:t>;</w:t>
+      </w:r>
+    </w:p>
+    <w:p>
+      <w:pPr>
+        <w:jc w:val="both"/>
+        <w:rPr>
+          <w:rFonts w:ascii="Times New Roman" w:hAnsi="Times New Roman" w:cs="Times New Roman"/>
+          <w:lang w:val="pt-BR"/>
+        </w:rPr>
+      </w:pPr>
+    </w:p>
+    <w:p>
+      <w:pPr>
+        <w:pStyle w:val="ListParagraph"/>
+        <w:numPr>
+          <w:ilvl w:val="0"/>
+          <w:numId w:val="3"/>
+        </w:numPr>
+        <w:jc w:val="both"/>
+        <w:rPr>
+          <w:rFonts w:ascii="Times New Roman" w:hAnsi="Times New Roman" w:cs="Times New Roman"/>
+          <w:lang w:val="pt-BR"/>
+        </w:rPr>
+      </w:pPr>
+      <w:r>
+        <w:rPr>
+          <w:rFonts w:ascii="Courier New" w:hAnsi="Courier New" w:cs="Courier New"/>
+          <w:b/>
+          <w:lang w:val="pt-BR"/>
+        </w:rPr>
+        <w:t>8</w:t>
+      </w:r>
+      <w:r>
+        <w:rPr>
+          <w:rFonts w:ascii="Courier New" w:hAnsi="Courier New" w:cs="Courier New"/>
+          <w:b/>
+          <w:lang w:val="pt-BR"/>
+        </w:rPr>
+        <w:t>_Codigo:</w:t>
+      </w:r>
+      <w:r>
+        <w:rPr>
+          <w:rFonts w:ascii="Times New Roman" w:hAnsi="Times New Roman" w:cs="Times New Roman"/>
+          <w:lang w:val="pt-BR"/>
+        </w:rPr>
+        <w:t xml:space="preserve"> código;</w:t>
+      </w:r>
+    </w:p>
+    <w:p>
+      <w:pPr>
+        <w:jc w:val="both"/>
+        <w:rPr>
+          <w:rFonts w:ascii="Times New Roman" w:hAnsi="Times New Roman" w:cs="Times New Roman"/>
+          <w:lang w:val="pt-BR"/>
+        </w:rPr>
+      </w:pPr>
+    </w:p>
+    <w:p>
+      <w:pPr>
+        <w:pStyle w:val="ListParagraph"/>
+        <w:numPr>
+          <w:ilvl w:val="0"/>
+          <w:numId w:val="3"/>
+        </w:numPr>
+        <w:jc w:val="both"/>
+        <w:rPr>
+          <w:rFonts w:ascii="Times New Roman" w:hAnsi="Times New Roman" w:cs="Times New Roman"/>
+          <w:lang w:val="pt-BR"/>
+        </w:rPr>
+      </w:pPr>
+      <w:r>
+        <w:rPr>
+          <w:rFonts w:ascii="Courier New" w:hAnsi="Courier New" w:cs="Courier New"/>
+          <w:b/>
+          <w:lang w:val="pt-BR"/>
+        </w:rPr>
+        <w:t>9</w:t>
+      </w:r>
+      <w:r>
+        <w:rPr>
+          <w:rFonts w:ascii="Courier New" w:hAnsi="Courier New" w:cs="Courier New"/>
+          <w:b/>
+          <w:lang w:val="pt-BR"/>
+        </w:rPr>
+        <w:t>_Codigo:</w:t>
+      </w:r>
+      <w:r>
+        <w:rPr>
+          <w:rFonts w:ascii="Times New Roman" w:hAnsi="Times New Roman" w:cs="Times New Roman"/>
+          <w:lang w:val="pt-BR"/>
+        </w:rPr>
+        <w:t xml:space="preserve"> código;</w:t>
+      </w:r>
+    </w:p>
+    <w:p>
+      <w:pPr>
+        <w:jc w:val="both"/>
+        <w:rPr>
+          <w:rFonts w:ascii="Times New Roman" w:hAnsi="Times New Roman" w:cs="Times New Roman"/>
+          <w:lang w:val="pt-BR"/>
+        </w:rPr>
+      </w:pPr>
+    </w:p>
+    <w:p>
+      <w:pPr>
+        <w:pStyle w:val="ListParagraph"/>
+        <w:numPr>
+          <w:ilvl w:val="0"/>
+          <w:numId w:val="3"/>
+        </w:numPr>
+        <w:jc w:val="both"/>
+        <w:rPr>
+          <w:rFonts w:ascii="Times New Roman" w:hAnsi="Times New Roman" w:cs="Times New Roman"/>
+          <w:lang w:val="pt-BR"/>
+        </w:rPr>
+      </w:pPr>
+      <w:r>
+        <w:rPr>
+          <w:rFonts w:ascii="Courier New" w:hAnsi="Courier New" w:cs="Courier New"/>
+          <w:b/>
+          <w:lang w:val="pt-BR"/>
+        </w:rPr>
+        <w:t>10</w:t>
+      </w:r>
+      <w:r>
+        <w:rPr>
+          <w:rFonts w:ascii="Courier New" w:hAnsi="Courier New" w:cs="Courier New"/>
+          <w:b/>
+          <w:lang w:val="pt-BR"/>
+        </w:rPr>
+        <w:t>_Codigo:</w:t>
+      </w:r>
+      <w:r>
+        <w:rPr>
+          <w:rFonts w:ascii="Times New Roman" w:hAnsi="Times New Roman" w:cs="Times New Roman"/>
+          <w:lang w:val="pt-BR"/>
+        </w:rPr>
+        <w:t xml:space="preserve"> código;</w:t>
+      </w:r>
+    </w:p>
+    <w:p>
+      <w:pPr>
+        <w:jc w:val="both"/>
+        <w:rPr>
+          <w:rFonts w:ascii="Times New Roman" w:hAnsi="Times New Roman" w:cs="Times New Roman"/>
+          <w:lang w:val="pt-BR"/>
+        </w:rPr>
+      </w:pPr>
+      <w:r>
+        <w:rPr>
+          <w:rFonts w:ascii="Times New Roman" w:hAnsi="Times New Roman" w:cs="Times New Roman"/>
+          <w:lang w:val="pt-BR"/>
+        </w:rPr>
+        <w:br w:type="page"/>
+      </w:r>
+    </w:p>
+    <w:p>
+      <w:pPr>
+        <w:jc w:val="both"/>
+        <w:rPr>
+          <w:rFonts w:ascii="Times New Roman" w:hAnsi="Times New Roman" w:cs="Times New Roman"/>
+          <w:b/>
+          <w:bCs/>
+          <w:sz w:val="48"/>
+          <w:szCs w:val="48"/>
+          <w:lang w:val="pt-BR"/>
+        </w:rPr>
+      </w:pPr>
+      <w:r>
+        <w:rPr>
+          <w:rFonts w:ascii="Times New Roman" w:hAnsi="Times New Roman" w:cs="Times New Roman"/>
+          <w:b/>
+          <w:bCs/>
+          <w:sz w:val="48"/>
+          <w:szCs w:val="48"/>
+          <w:lang w:val="pt-BR"/>
+        </w:rPr>
+        <w:t>3</w:t>
+      </w:r>
+      <w:r>
+        <w:rPr>
+          <w:rFonts w:ascii="Times New Roman" w:hAnsi="Times New Roman" w:cs="Times New Roman"/>
+          <w:b/>
+          <w:bCs/>
+          <w:sz w:val="48"/>
+          <w:szCs w:val="48"/>
+          <w:lang w:val="pt-BR"/>
+        </w:rPr>
+        <w:t xml:space="preserve">. </w:t>
+      </w:r>
+      <w:r>
+        <w:rPr>
+          <w:rFonts w:ascii="Times New Roman" w:hAnsi="Times New Roman" w:cs="Times New Roman"/>
+          <w:b/>
+          <w:bCs/>
+          <w:sz w:val="48"/>
+          <w:szCs w:val="48"/>
+          <w:lang w:val="pt-BR"/>
+        </w:rPr>
+        <w:t>Conclusões</w:t>
       </w:r>
     </w:p>
     <w:p>
@@ -989,29 +2484,23 @@
           <w:lang w:val="pt-BR"/>
         </w:rPr>
         <w:tab/>
-        <w:t>Manteve-se o formato da Aula 6 e da Prática 3 com respeito ao número limite da tabela hash (23 classes possí</w:t>
-      </w:r>
-      <w:r>
-        <w:rPr>
-          <w:rFonts w:ascii="Times New Roman" w:hAnsi="Times New Roman" w:cs="Times New Roman"/>
-          <w:lang w:val="pt-BR"/>
-        </w:rPr>
-        <w:t>veis).</w:t>
-      </w:r>
-      <w:r>
-        <w:rPr>
-          <w:rFonts w:ascii="Times New Roman" w:hAnsi="Times New Roman" w:cs="Times New Roman"/>
-          <w:lang w:val="pt-BR"/>
-        </w:rPr>
-        <w:t xml:space="preserve"> Se uma das classes possuir símbolos, é impressa a numeração da classe seguida de cada um dos sí</w:t>
-      </w:r>
-      <w:r>
-        <w:rPr>
-          <w:rFonts w:ascii="Times New Roman" w:hAnsi="Times New Roman" w:cs="Times New Roman"/>
-          <w:lang w:val="pt-BR"/>
-        </w:rPr>
-        <w:t>mbolos, um para cada linha.</w:t>
-      </w:r>
+      </w:r>
+      <w:r>
+        <w:rPr>
+          <w:rFonts w:ascii="Times New Roman" w:hAnsi="Times New Roman" w:cs="Times New Roman"/>
+          <w:lang w:val="pt-BR"/>
+        </w:rPr>
+        <w:t>Foi possível avançar bastante na construção do compilador esperado para a linguagem COMP-ITA 2015. A análise semântica foi uma tarefa bem mais complicada que os laboratórios anteriores, e sua complexidade pôde ser notada no grande número de casos teste que foram considerados para este laboratório e a transição bem menos linear dos códigos e explicações feitas em aula para o laboratório.</w:t>
+      </w:r>
+    </w:p>
+    <w:p>
+      <w:pPr>
+        <w:jc w:val="both"/>
+        <w:rPr>
+          <w:rFonts w:ascii="Times New Roman" w:hAnsi="Times New Roman" w:cs="Times New Roman"/>
+          <w:lang w:val="pt-BR"/>
+        </w:rPr>
+      </w:pPr>
     </w:p>
     <w:p>
       <w:pPr>
@@ -1027,94 +2516,22 @@
           <w:lang w:val="pt-BR"/>
         </w:rPr>
         <w:tab/>
-        <w:t xml:space="preserve">Para cada símbolo, é impresso o nome (presente na variável s-&gt;cadeia), </w:t>
-      </w:r>
-    </w:p>
-    <w:p>
-      <w:pPr>
-        <w:jc w:val="both"/>
-        <w:rPr>
-          <w:rFonts w:ascii="Times New Roman" w:hAnsi="Times New Roman" w:cs="Times New Roman"/>
-          <w:lang w:val="pt-BR"/>
-        </w:rPr>
-      </w:pPr>
-      <w:r>
-        <w:rPr>
-          <w:rFonts w:ascii="Times New Roman" w:hAnsi="Times New Roman" w:cs="Times New Roman"/>
-          <w:lang w:val="pt-BR"/>
-        </w:rPr>
-        <w:tab/>
-      </w:r>
-      <w:r>
-        <w:rPr>
-          <w:rFonts w:ascii="Times New Roman" w:hAnsi="Times New Roman" w:cs="Times New Roman"/>
-          <w:lang w:val="pt-BR"/>
-        </w:rPr>
-        <w:t>Se o símbolo corresponder a um array, é impresso “EH ARRAY”, o número de dimensões e o comprimento de cada uma delas.</w:t>
-      </w:r>
-    </w:p>
-    <w:p>
-      <w:pPr>
-        <w:jc w:val="both"/>
-        <w:rPr>
-          <w:rFonts w:ascii="Times New Roman" w:hAnsi="Times New Roman" w:cs="Times New Roman"/>
-          <w:lang w:val="pt-BR"/>
-        </w:rPr>
-      </w:pPr>
-    </w:p>
-    <w:p>
-      <w:pPr>
-        <w:jc w:val="both"/>
-        <w:rPr>
-          <w:rFonts w:ascii="Times New Roman" w:hAnsi="Times New Roman" w:cs="Times New Roman"/>
-          <w:lang w:val="pt-BR"/>
-        </w:rPr>
-      </w:pPr>
-    </w:p>
-    <w:p>
-      <w:pPr>
-        <w:jc w:val="both"/>
-        <w:rPr>
-          <w:rFonts w:ascii="Times New Roman" w:hAnsi="Times New Roman" w:cs="Times New Roman"/>
-          <w:lang w:val="pt-BR"/>
-        </w:rPr>
-      </w:pPr>
-    </w:p>
-    <w:p>
-      <w:pPr>
-        <w:jc w:val="both"/>
-        <w:rPr>
-          <w:rFonts w:ascii="Times New Roman" w:hAnsi="Times New Roman" w:cs="Times New Roman"/>
-          <w:lang w:val="pt-BR"/>
-        </w:rPr>
-      </w:pPr>
-    </w:p>
-    <w:p>
-      <w:pPr>
-        <w:jc w:val="both"/>
-        <w:rPr>
-          <w:rFonts w:ascii="Times New Roman" w:hAnsi="Times New Roman" w:cs="Times New Roman"/>
-          <w:lang w:val="pt-BR"/>
-        </w:rPr>
-      </w:pPr>
-    </w:p>
-    <w:p>
-      <w:pPr>
-        <w:jc w:val="both"/>
-        <w:rPr>
-          <w:rFonts w:ascii="Times New Roman" w:hAnsi="Times New Roman" w:cs="Times New Roman"/>
-          <w:lang w:val="pt-BR"/>
-        </w:rPr>
-      </w:pPr>
-    </w:p>
-    <w:p>
-      <w:pPr>
-        <w:jc w:val="both"/>
-        <w:rPr>
-          <w:rFonts w:ascii="Times New Roman" w:hAnsi="Times New Roman" w:cs="Times New Roman"/>
-          <w:lang w:val="pt-BR"/>
-        </w:rPr>
-      </w:pPr>
+        <w:t>Espera-se que este laboratório tenha de preparativo para os demais, por meio não só de seu código</w:t>
+      </w:r>
+      <w:r>
+        <w:rPr>
+          <w:rFonts w:ascii="Times New Roman" w:hAnsi="Times New Roman" w:cs="Times New Roman"/>
+          <w:lang w:val="pt-BR"/>
+        </w:rPr>
+        <w:t>,</w:t>
+      </w:r>
+      <w:r>
+        <w:rPr>
+          <w:rFonts w:ascii="Times New Roman" w:hAnsi="Times New Roman" w:cs="Times New Roman"/>
+          <w:lang w:val="pt-BR"/>
+        </w:rPr>
+        <w:t xml:space="preserve"> mas também de sua complexidade dentro da temática de compiladores.</w:t>
+      </w:r>
     </w:p>
     <w:sectPr>
       <w:headerReference w:type="default" r:id="rId8"/>
@@ -1246,7 +2663,7 @@
         <w:b/>
         <w:noProof/>
       </w:rPr>
-      <w:t>3</w:t>
+      <w:t>5</w:t>
     </w:r>
     <w:r>
       <w:rPr>
@@ -1492,6 +2909,119 @@
 <file path=word/numbering.xml><?xml version="1.0" encoding="utf-8"?>
 <w:numbering xmlns:wpc="http://schemas.microsoft.com/office/word/2010/wordprocessingCanvas" xmlns:mo="http://schemas.microsoft.com/office/mac/office/2008/main" xmlns:mc="http://schemas.openxmlformats.org/markup-compatibility/2006" xmlns:mv="urn:schemas-microsoft-com:mac:vml" xmlns:o="urn:schemas-microsoft-com:office:office" xmlns:r="http://schemas.openxmlformats.org/officeDocument/2006/relationships" xmlns:m="http://schemas.openxmlformats.org/officeDocument/2006/math" xmlns:v="urn:schemas-microsoft-com:vml" xmlns:wp14="http://schemas.microsoft.com/office/word/2010/wordprocessingDrawing" xmlns:wp="http://schemas.openxmlformats.org/drawingml/2006/wordprocessingDrawing" xmlns:w10="urn:schemas-microsoft-com:office:word" xmlns:w="http://schemas.openxmlformats.org/wordprocessingml/2006/main" xmlns:w14="http://schemas.microsoft.com/office/word/2010/wordml" xmlns:w15="http://schemas.microsoft.com/office/word/2012/wordml" xmlns:wpg="http://schemas.microsoft.com/office/word/2010/wordprocessingGroup" xmlns:wpi="http://schemas.microsoft.com/office/word/2010/wordprocessingInk" xmlns:wne="http://schemas.microsoft.com/office/word/2006/wordml" xmlns:wps="http://schemas.microsoft.com/office/word/2010/wordprocessingShape" mc:Ignorable="w14 w15 wp14">
   <w:abstractNum w:abstractNumId="0">
+    <w:nsid w:val="119D597A"/>
+    <w:multiLevelType w:val="hybridMultilevel"/>
+    <w:tmpl w:val="B2CCBD56"/>
+    <w:lvl w:ilvl="0" w:tplc="04090001">
+      <w:start w:val="1"/>
+      <w:numFmt w:val="bullet"/>
+      <w:lvlText w:val=""/>
+      <w:lvlJc w:val="left"/>
+      <w:pPr>
+        <w:ind w:left="720" w:hanging="360"/>
+      </w:pPr>
+      <w:rPr>
+        <w:rFonts w:ascii="Symbol" w:hAnsi="Symbol" w:hint="default"/>
+      </w:rPr>
+    </w:lvl>
+    <w:lvl w:ilvl="1" w:tplc="04090003" w:tentative="1">
+      <w:start w:val="1"/>
+      <w:numFmt w:val="bullet"/>
+      <w:lvlText w:val="o"/>
+      <w:lvlJc w:val="left"/>
+      <w:pPr>
+        <w:ind w:left="1440" w:hanging="360"/>
+      </w:pPr>
+      <w:rPr>
+        <w:rFonts w:ascii="Courier New" w:hAnsi="Courier New" w:cs="Courier New" w:hint="default"/>
+      </w:rPr>
+    </w:lvl>
+    <w:lvl w:ilvl="2" w:tplc="04090005" w:tentative="1">
+      <w:start w:val="1"/>
+      <w:numFmt w:val="bullet"/>
+      <w:lvlText w:val=""/>
+      <w:lvlJc w:val="left"/>
+      <w:pPr>
+        <w:ind w:left="2160" w:hanging="360"/>
+      </w:pPr>
+      <w:rPr>
+        <w:rFonts w:ascii="Wingdings" w:hAnsi="Wingdings" w:hint="default"/>
+      </w:rPr>
+    </w:lvl>
+    <w:lvl w:ilvl="3" w:tplc="04090001" w:tentative="1">
+      <w:start w:val="1"/>
+      <w:numFmt w:val="bullet"/>
+      <w:lvlText w:val=""/>
+      <w:lvlJc w:val="left"/>
+      <w:pPr>
+        <w:ind w:left="2880" w:hanging="360"/>
+      </w:pPr>
+      <w:rPr>
+        <w:rFonts w:ascii="Symbol" w:hAnsi="Symbol" w:hint="default"/>
+      </w:rPr>
+    </w:lvl>
+    <w:lvl w:ilvl="4" w:tplc="04090003" w:tentative="1">
+      <w:start w:val="1"/>
+      <w:numFmt w:val="bullet"/>
+      <w:lvlText w:val="o"/>
+      <w:lvlJc w:val="left"/>
+      <w:pPr>
+        <w:ind w:left="3600" w:hanging="360"/>
+      </w:pPr>
+      <w:rPr>
+        <w:rFonts w:ascii="Courier New" w:hAnsi="Courier New" w:cs="Courier New" w:hint="default"/>
+      </w:rPr>
+    </w:lvl>
+    <w:lvl w:ilvl="5" w:tplc="04090005" w:tentative="1">
+      <w:start w:val="1"/>
+      <w:numFmt w:val="bullet"/>
+      <w:lvlText w:val=""/>
+      <w:lvlJc w:val="left"/>
+      <w:pPr>
+        <w:ind w:left="4320" w:hanging="360"/>
+      </w:pPr>
+      <w:rPr>
+        <w:rFonts w:ascii="Wingdings" w:hAnsi="Wingdings" w:hint="default"/>
+      </w:rPr>
+    </w:lvl>
+    <w:lvl w:ilvl="6" w:tplc="04090001" w:tentative="1">
+      <w:start w:val="1"/>
+      <w:numFmt w:val="bullet"/>
+      <w:lvlText w:val=""/>
+      <w:lvlJc w:val="left"/>
+      <w:pPr>
+        <w:ind w:left="5040" w:hanging="360"/>
+      </w:pPr>
+      <w:rPr>
+        <w:rFonts w:ascii="Symbol" w:hAnsi="Symbol" w:hint="default"/>
+      </w:rPr>
+    </w:lvl>
+    <w:lvl w:ilvl="7" w:tplc="04090003" w:tentative="1">
+      <w:start w:val="1"/>
+      <w:numFmt w:val="bullet"/>
+      <w:lvlText w:val="o"/>
+      <w:lvlJc w:val="left"/>
+      <w:pPr>
+        <w:ind w:left="5760" w:hanging="360"/>
+      </w:pPr>
+      <w:rPr>
+        <w:rFonts w:ascii="Courier New" w:hAnsi="Courier New" w:cs="Courier New" w:hint="default"/>
+      </w:rPr>
+    </w:lvl>
+    <w:lvl w:ilvl="8" w:tplc="04090005" w:tentative="1">
+      <w:start w:val="1"/>
+      <w:numFmt w:val="bullet"/>
+      <w:lvlText w:val=""/>
+      <w:lvlJc w:val="left"/>
+      <w:pPr>
+        <w:ind w:left="6480" w:hanging="360"/>
+      </w:pPr>
+      <w:rPr>
+        <w:rFonts w:ascii="Wingdings" w:hAnsi="Wingdings" w:hint="default"/>
+      </w:rPr>
+    </w:lvl>
+  </w:abstractNum>
+  <w:abstractNum w:abstractNumId="1">
     <w:nsid w:val="2CAD2EC4"/>
     <w:multiLevelType w:val="multilevel"/>
     <w:tmpl w:val="0409001F"/>
@@ -1577,7 +3107,7 @@
       </w:pPr>
     </w:lvl>
   </w:abstractNum>
-  <w:abstractNum w:abstractNumId="1">
+  <w:abstractNum w:abstractNumId="2">
     <w:nsid w:val="7C300168"/>
     <w:multiLevelType w:val="hybridMultilevel"/>
     <w:tmpl w:val="84D0B160"/>
@@ -1667,9 +3197,12 @@
     </w:lvl>
   </w:abstractNum>
   <w:num w:numId="1">
+    <w:abstractNumId w:val="2"/>
+  </w:num>
+  <w:num w:numId="2">
     <w:abstractNumId w:val="1"/>
   </w:num>
-  <w:num w:numId="2">
+  <w:num w:numId="3">
     <w:abstractNumId w:val="0"/>
   </w:num>
 </w:numbering>
@@ -2441,7 +3974,7 @@
 </file>
 
 <file path=customXml/itemProps1.xml><?xml version="1.0" encoding="utf-8"?>
-<ds:datastoreItem xmlns:ds="http://schemas.openxmlformats.org/officeDocument/2006/customXml" ds:itemID="{EB4135AA-1797-8B4B-8582-DEF62821E9C6}">
+<ds:datastoreItem xmlns:ds="http://schemas.openxmlformats.org/officeDocument/2006/customXml" ds:itemID="{17214376-24D9-D443-8893-BDEE4440E1D1}">
   <ds:schemaRefs>
     <ds:schemaRef ds:uri="http://schemas.openxmlformats.org/officeDocument/2006/bibliography"/>
   </ds:schemaRefs>

</xml_diff>

<commit_message>
Added a total of 12 test cases; They still need to be constructed
</commit_message>
<xml_diff>
--- a/Lab4/CES41_Lab4_Cassio_e_Renan.docx
+++ b/Lab4/CES41_Lab4_Cassio_e_Renan.docx
@@ -2249,16 +2249,7 @@
           <w:rFonts w:ascii="Times New Roman" w:hAnsi="Times New Roman" w:cs="Times New Roman"/>
           <w:lang w:val="pt-BR"/>
         </w:rPr>
-        <w:t xml:space="preserve"> para verificar erros associados a variáveis escalares que apresentem subscritos, tentando se comportar como variáveis indexadas</w:t>
-      </w:r>
-      <w:bookmarkStart w:id="0" w:name="_GoBack"/>
-      <w:bookmarkEnd w:id="0"/>
-      <w:r>
-        <w:rPr>
-          <w:rFonts w:ascii="Times New Roman" w:hAnsi="Times New Roman" w:cs="Times New Roman"/>
-          <w:lang w:val="pt-BR"/>
-        </w:rPr>
-        <w:t>;</w:t>
+        <w:t xml:space="preserve"> para verificar erros associados a variáveis escalares que apresentem subscritos, tentando se comportar como variáveis indexadas;</w:t>
       </w:r>
     </w:p>
     <w:p>
@@ -2297,14 +2288,44 @@
           <w:b/>
           <w:lang w:val="pt-BR"/>
         </w:rPr>
-        <w:t>_Codigo:</w:t>
-      </w:r>
-      <w:r>
-        <w:rPr>
-          <w:rFonts w:ascii="Times New Roman" w:hAnsi="Times New Roman" w:cs="Times New Roman"/>
-          <w:lang w:val="pt-BR"/>
-        </w:rPr>
-        <w:t xml:space="preserve"> código;</w:t>
+        <w:t>_</w:t>
+      </w:r>
+      <w:r>
+        <w:rPr>
+          <w:rFonts w:ascii="Courier New" w:hAnsi="Courier New" w:cs="Courier New"/>
+          <w:b/>
+          <w:lang w:val="pt-BR"/>
+        </w:rPr>
+        <w:t>Return_in_procedure_followed_by_expression</w:t>
+      </w:r>
+      <w:r>
+        <w:rPr>
+          <w:rFonts w:ascii="Courier New" w:hAnsi="Courier New" w:cs="Courier New"/>
+          <w:b/>
+          <w:lang w:val="pt-BR"/>
+        </w:rPr>
+        <w:t>:</w:t>
+      </w:r>
+      <w:r>
+        <w:rPr>
+          <w:rFonts w:ascii="Times New Roman" w:hAnsi="Times New Roman" w:cs="Times New Roman"/>
+          <w:lang w:val="pt-BR"/>
+        </w:rPr>
+        <w:t xml:space="preserve"> código</w:t>
+      </w:r>
+      <w:r>
+        <w:rPr>
+          <w:rFonts w:ascii="Times New Roman" w:hAnsi="Times New Roman" w:cs="Times New Roman"/>
+          <w:lang w:val="pt-BR"/>
+        </w:rPr>
+        <w:t xml:space="preserve"> para verificar erros associados ao retorno errôneo de uma expressão ao final de um procedimento</w:t>
+      </w:r>
+      <w:r>
+        <w:rPr>
+          <w:rFonts w:ascii="Times New Roman" w:hAnsi="Times New Roman" w:cs="Times New Roman"/>
+          <w:lang w:val="pt-BR"/>
+        </w:rPr>
+        <w:t>;</w:t>
       </w:r>
     </w:p>
     <w:p>
@@ -2343,14 +2364,44 @@
           <w:b/>
           <w:lang w:val="pt-BR"/>
         </w:rPr>
-        <w:t>_Codigo:</w:t>
-      </w:r>
-      <w:r>
-        <w:rPr>
-          <w:rFonts w:ascii="Times New Roman" w:hAnsi="Times New Roman" w:cs="Times New Roman"/>
-          <w:lang w:val="pt-BR"/>
-        </w:rPr>
-        <w:t xml:space="preserve"> código;</w:t>
+        <w:t>_</w:t>
+      </w:r>
+      <w:r>
+        <w:rPr>
+          <w:rFonts w:ascii="Courier New" w:hAnsi="Courier New" w:cs="Courier New"/>
+          <w:b/>
+          <w:lang w:val="pt-BR"/>
+        </w:rPr>
+        <w:t>Return_in_function_followed_by_nothing</w:t>
+      </w:r>
+      <w:r>
+        <w:rPr>
+          <w:rFonts w:ascii="Courier New" w:hAnsi="Courier New" w:cs="Courier New"/>
+          <w:b/>
+          <w:lang w:val="pt-BR"/>
+        </w:rPr>
+        <w:t>:</w:t>
+      </w:r>
+      <w:r>
+        <w:rPr>
+          <w:rFonts w:ascii="Times New Roman" w:hAnsi="Times New Roman" w:cs="Times New Roman"/>
+          <w:lang w:val="pt-BR"/>
+        </w:rPr>
+        <w:t xml:space="preserve"> código</w:t>
+      </w:r>
+      <w:r>
+        <w:rPr>
+          <w:rFonts w:ascii="Times New Roman" w:hAnsi="Times New Roman" w:cs="Times New Roman"/>
+          <w:lang w:val="pt-BR"/>
+        </w:rPr>
+        <w:t xml:space="preserve"> para verificar erros associados à falta de uma expressão sendo retornada ao final de uma função</w:t>
+      </w:r>
+      <w:r>
+        <w:rPr>
+          <w:rFonts w:ascii="Times New Roman" w:hAnsi="Times New Roman" w:cs="Times New Roman"/>
+          <w:lang w:val="pt-BR"/>
+        </w:rPr>
+        <w:t>;</w:t>
       </w:r>
     </w:p>
     <w:p>
@@ -2389,15 +2440,206 @@
           <w:b/>
           <w:lang w:val="pt-BR"/>
         </w:rPr>
-        <w:t>_Codigo:</w:t>
-      </w:r>
-      <w:r>
-        <w:rPr>
-          <w:rFonts w:ascii="Times New Roman" w:hAnsi="Times New Roman" w:cs="Times New Roman"/>
-          <w:lang w:val="pt-BR"/>
-        </w:rPr>
-        <w:t xml:space="preserve"> código;</w:t>
-      </w:r>
+        <w:t>_</w:t>
+      </w:r>
+      <w:r>
+        <w:rPr>
+          <w:rFonts w:ascii="Courier New" w:hAnsi="Courier New" w:cs="Courier New"/>
+          <w:b/>
+          <w:lang w:val="pt-BR"/>
+        </w:rPr>
+        <w:t>Code_used_for_recursivity</w:t>
+      </w:r>
+      <w:r>
+        <w:rPr>
+          <w:rFonts w:ascii="Courier New" w:hAnsi="Courier New" w:cs="Courier New"/>
+          <w:b/>
+          <w:lang w:val="pt-BR"/>
+        </w:rPr>
+        <w:t>:</w:t>
+      </w:r>
+      <w:r>
+        <w:rPr>
+          <w:rFonts w:ascii="Times New Roman" w:hAnsi="Times New Roman" w:cs="Times New Roman"/>
+          <w:lang w:val="pt-BR"/>
+        </w:rPr>
+        <w:t xml:space="preserve"> código</w:t>
+      </w:r>
+      <w:r>
+        <w:rPr>
+          <w:rFonts w:ascii="Times New Roman" w:hAnsi="Times New Roman" w:cs="Times New Roman"/>
+          <w:lang w:val="pt-BR"/>
+        </w:rPr>
+        <w:t xml:space="preserve"> para verificar erros associados à tentativa de se utilizar recursão na linguagem</w:t>
+      </w:r>
+      <w:r>
+        <w:rPr>
+          <w:rFonts w:ascii="Times New Roman" w:hAnsi="Times New Roman" w:cs="Times New Roman"/>
+          <w:lang w:val="pt-BR"/>
+        </w:rPr>
+        <w:t>;</w:t>
+      </w:r>
+      <w:r>
+        <w:rPr>
+          <w:rFonts w:ascii="Times New Roman" w:hAnsi="Times New Roman" w:cs="Times New Roman"/>
+          <w:lang w:val="pt-BR"/>
+        </w:rPr>
+        <w:t xml:space="preserve"> </w:t>
+      </w:r>
+    </w:p>
+    <w:p>
+      <w:pPr>
+        <w:jc w:val="both"/>
+        <w:rPr>
+          <w:rFonts w:ascii="Times New Roman" w:hAnsi="Times New Roman" w:cs="Times New Roman"/>
+          <w:lang w:val="pt-BR"/>
+        </w:rPr>
+      </w:pPr>
+    </w:p>
+    <w:p>
+      <w:pPr>
+        <w:pStyle w:val="ListParagraph"/>
+        <w:numPr>
+          <w:ilvl w:val="0"/>
+          <w:numId w:val="3"/>
+        </w:numPr>
+        <w:jc w:val="both"/>
+        <w:rPr>
+          <w:rFonts w:ascii="Times New Roman" w:hAnsi="Times New Roman" w:cs="Times New Roman"/>
+          <w:lang w:val="pt-BR"/>
+        </w:rPr>
+      </w:pPr>
+      <w:r>
+        <w:rPr>
+          <w:rFonts w:ascii="Courier New" w:hAnsi="Courier New" w:cs="Courier New"/>
+          <w:b/>
+          <w:lang w:val="pt-BR"/>
+        </w:rPr>
+        <w:t>11</w:t>
+      </w:r>
+      <w:r>
+        <w:rPr>
+          <w:rFonts w:ascii="Courier New" w:hAnsi="Courier New" w:cs="Courier New"/>
+          <w:b/>
+          <w:lang w:val="pt-BR"/>
+        </w:rPr>
+        <w:t>_</w:t>
+      </w:r>
+      <w:r>
+        <w:rPr>
+          <w:rFonts w:ascii="Courier New" w:hAnsi="Courier New" w:cs="Courier New"/>
+          <w:b/>
+          <w:lang w:val="pt-BR"/>
+        </w:rPr>
+        <w:t>Subprogram_used_as_parameter</w:t>
+      </w:r>
+      <w:r>
+        <w:rPr>
+          <w:rFonts w:ascii="Courier New" w:hAnsi="Courier New" w:cs="Courier New"/>
+          <w:b/>
+          <w:lang w:val="pt-BR"/>
+        </w:rPr>
+        <w:t>:</w:t>
+      </w:r>
+      <w:r>
+        <w:rPr>
+          <w:rFonts w:ascii="Times New Roman" w:hAnsi="Times New Roman" w:cs="Times New Roman"/>
+          <w:lang w:val="pt-BR"/>
+        </w:rPr>
+        <w:t xml:space="preserve"> código para verificar erros associados à tentativa de se utilizar </w:t>
+      </w:r>
+      <w:r>
+        <w:rPr>
+          <w:rFonts w:ascii="Times New Roman" w:hAnsi="Times New Roman" w:cs="Times New Roman"/>
+          <w:lang w:val="pt-BR"/>
+        </w:rPr>
+        <w:t>um subprograma como parâmetro de outro subprograma</w:t>
+      </w:r>
+      <w:r>
+        <w:rPr>
+          <w:rFonts w:ascii="Times New Roman" w:hAnsi="Times New Roman" w:cs="Times New Roman"/>
+          <w:lang w:val="pt-BR"/>
+        </w:rPr>
+        <w:t>;</w:t>
+      </w:r>
+    </w:p>
+    <w:p>
+      <w:pPr>
+        <w:jc w:val="both"/>
+        <w:rPr>
+          <w:rFonts w:ascii="Times New Roman" w:hAnsi="Times New Roman" w:cs="Times New Roman"/>
+          <w:lang w:val="pt-BR"/>
+        </w:rPr>
+      </w:pPr>
+    </w:p>
+    <w:p>
+      <w:pPr>
+        <w:pStyle w:val="ListParagraph"/>
+        <w:numPr>
+          <w:ilvl w:val="0"/>
+          <w:numId w:val="3"/>
+        </w:numPr>
+        <w:jc w:val="both"/>
+        <w:rPr>
+          <w:rFonts w:ascii="Times New Roman" w:hAnsi="Times New Roman" w:cs="Times New Roman"/>
+          <w:lang w:val="pt-BR"/>
+        </w:rPr>
+      </w:pPr>
+      <w:r>
+        <w:rPr>
+          <w:rFonts w:ascii="Courier New" w:hAnsi="Courier New" w:cs="Courier New"/>
+          <w:b/>
+          <w:lang w:val="pt-BR"/>
+        </w:rPr>
+        <w:t>12</w:t>
+      </w:r>
+      <w:r>
+        <w:rPr>
+          <w:rFonts w:ascii="Courier New" w:hAnsi="Courier New" w:cs="Courier New"/>
+          <w:b/>
+          <w:lang w:val="pt-BR"/>
+        </w:rPr>
+        <w:t>_Subprogram_used_as_</w:t>
+      </w:r>
+      <w:r>
+        <w:rPr>
+          <w:rFonts w:ascii="Courier New" w:hAnsi="Courier New" w:cs="Courier New"/>
+          <w:b/>
+          <w:lang w:val="pt-BR"/>
+        </w:rPr>
+        <w:t>argument</w:t>
+      </w:r>
+      <w:r>
+        <w:rPr>
+          <w:rFonts w:ascii="Courier New" w:hAnsi="Courier New" w:cs="Courier New"/>
+          <w:b/>
+          <w:lang w:val="pt-BR"/>
+        </w:rPr>
+        <w:t>:</w:t>
+      </w:r>
+      <w:r>
+        <w:rPr>
+          <w:rFonts w:ascii="Times New Roman" w:hAnsi="Times New Roman" w:cs="Times New Roman"/>
+          <w:lang w:val="pt-BR"/>
+        </w:rPr>
+        <w:t xml:space="preserve"> código para verificar erros associados à tentativa de se utilizar um subprograma como </w:t>
+      </w:r>
+      <w:r>
+        <w:rPr>
+          <w:rFonts w:ascii="Times New Roman" w:hAnsi="Times New Roman" w:cs="Times New Roman"/>
+          <w:lang w:val="pt-BR"/>
+        </w:rPr>
+        <w:t>argumento</w:t>
+      </w:r>
+      <w:r>
+        <w:rPr>
+          <w:rFonts w:ascii="Times New Roman" w:hAnsi="Times New Roman" w:cs="Times New Roman"/>
+          <w:lang w:val="pt-BR"/>
+        </w:rPr>
+        <w:t xml:space="preserve"> de outro subprograma;</w:t>
+      </w:r>
+      <w:bookmarkStart w:id="0" w:name="_GoBack"/>
+      <w:bookmarkEnd w:id="0"/>
     </w:p>
     <w:p>
       <w:pPr>
@@ -3974,7 +4216,7 @@
 </file>
 
 <file path=customXml/itemProps1.xml><?xml version="1.0" encoding="utf-8"?>
-<ds:datastoreItem xmlns:ds="http://schemas.openxmlformats.org/officeDocument/2006/customXml" ds:itemID="{17214376-24D9-D443-8893-BDEE4440E1D1}">
+<ds:datastoreItem xmlns:ds="http://schemas.openxmlformats.org/officeDocument/2006/customXml" ds:itemID="{63CF510E-4152-7F48-9682-638E4816B005}">
   <ds:schemaRefs>
     <ds:schemaRef ds:uri="http://schemas.openxmlformats.org/officeDocument/2006/bibliography"/>
   </ds:schemaRefs>

</xml_diff>

<commit_message>
Added 3 more test cases, not implemented
</commit_message>
<xml_diff>
--- a/Lab4/CES41_Lab4_Cassio_e_Renan.docx
+++ b/Lab4/CES41_Lab4_Cassio_e_Renan.docx
@@ -1632,8 +1632,17 @@
           <w:rFonts w:ascii="Times New Roman" w:hAnsi="Times New Roman" w:cs="Times New Roman"/>
           <w:lang w:val="pt-BR"/>
         </w:rPr>
-        <w:t>existem os seguintes testes, acompanhados de seus respectivos resultados:</w:t>
-      </w:r>
+        <w:t>existem os seguintes testes, acompanhados</w:t>
+      </w:r>
+      <w:r>
+        <w:rPr>
+          <w:rFonts w:ascii="Times New Roman" w:hAnsi="Times New Roman" w:cs="Times New Roman"/>
+          <w:lang w:val="pt-BR"/>
+        </w:rPr>
+        <w:t xml:space="preserve"> de seus respectivos resultados. Tentou-se utilizar o código exemplo o máximo possível nos testes:</w:t>
+      </w:r>
+      <w:bookmarkStart w:id="0" w:name="_GoBack"/>
+      <w:bookmarkEnd w:id="0"/>
     </w:p>
     <w:p>
       <w:pPr>
@@ -1843,15 +1852,7 @@
           <w:b/>
           <w:lang w:val="pt-BR"/>
         </w:rPr>
-        <w:t>3</w:t>
-      </w:r>
-      <w:r>
-        <w:rPr>
-          <w:rFonts w:ascii="Courier New" w:hAnsi="Courier New" w:cs="Courier New"/>
-          <w:b/>
-          <w:lang w:val="pt-BR"/>
-        </w:rPr>
-        <w:t>_</w:t>
+        <w:t>3_</w:t>
       </w:r>
       <w:r>
         <w:rPr>
@@ -1881,21 +1882,7 @@
           <w:rFonts w:ascii="Times New Roman" w:hAnsi="Times New Roman" w:cs="Times New Roman"/>
           <w:lang w:val="pt-BR"/>
         </w:rPr>
-        <w:t xml:space="preserve"> para </w:t>
-      </w:r>
-      <w:r>
-        <w:rPr>
-          <w:rFonts w:ascii="Times New Roman" w:hAnsi="Times New Roman" w:cs="Times New Roman"/>
-          <w:lang w:val="pt-BR"/>
-        </w:rPr>
-        <w:t xml:space="preserve">verificar </w:t>
-      </w:r>
-      <w:r>
-        <w:rPr>
-          <w:rFonts w:ascii="Times New Roman" w:hAnsi="Times New Roman" w:cs="Times New Roman"/>
-          <w:lang w:val="pt-BR"/>
-        </w:rPr>
-        <w:t>erros associados a módulos que possuam o mesmo nome que uma variável global</w:t>
+        <w:t xml:space="preserve"> para verificar erros associados a módulos que possuam o mesmo nome que uma variável global</w:t>
       </w:r>
       <w:r>
         <w:rPr>
@@ -2015,39 +2002,15 @@
           <w:b/>
           <w:lang w:val="pt-BR"/>
         </w:rPr>
-        <w:t>5</w:t>
-      </w:r>
-      <w:r>
-        <w:rPr>
-          <w:rFonts w:ascii="Courier New" w:hAnsi="Courier New" w:cs="Courier New"/>
-          <w:b/>
-          <w:lang w:val="pt-BR"/>
-        </w:rPr>
-        <w:t>_</w:t>
-      </w:r>
-      <w:r>
-        <w:rPr>
-          <w:rFonts w:ascii="Courier New" w:hAnsi="Courier New" w:cs="Courier New"/>
-          <w:b/>
-          <w:lang w:val="pt-BR"/>
-        </w:rPr>
-        <w:t>Indexed_variable_value_</w:t>
-      </w:r>
-      <w:r>
-        <w:rPr>
-          <w:rFonts w:ascii="Courier New" w:hAnsi="Courier New" w:cs="Courier New"/>
-          <w:b/>
-          <w:lang w:val="pt-BR"/>
-        </w:rPr>
-        <w:t>lower_than</w:t>
-      </w:r>
-      <w:r>
-        <w:rPr>
-          <w:rFonts w:ascii="Courier New" w:hAnsi="Courier New" w:cs="Courier New"/>
-          <w:b/>
-          <w:lang w:val="pt-BR"/>
-        </w:rPr>
-        <w:t>_zero</w:t>
+        <w:t>5_</w:t>
+      </w:r>
+      <w:r>
+        <w:rPr>
+          <w:rFonts w:ascii="Courier New" w:hAnsi="Courier New" w:cs="Courier New"/>
+          <w:b/>
+          <w:lang w:val="pt-BR"/>
+        </w:rPr>
+        <w:t>Indexed_variable_value_lower_than_zero</w:t>
       </w:r>
       <w:r>
         <w:rPr>
@@ -2083,21 +2046,7 @@
           <w:rFonts w:ascii="Times New Roman" w:hAnsi="Times New Roman" w:cs="Times New Roman"/>
           <w:lang w:val="pt-BR"/>
         </w:rPr>
-        <w:t xml:space="preserve"> dimensões inteiras de variáveis indexadas com valor </w:t>
-      </w:r>
-      <w:r>
-        <w:rPr>
-          <w:rFonts w:ascii="Times New Roman" w:hAnsi="Times New Roman" w:cs="Times New Roman"/>
-          <w:lang w:val="pt-BR"/>
-        </w:rPr>
-        <w:t xml:space="preserve">menor que </w:t>
-      </w:r>
-      <w:r>
-        <w:rPr>
-          <w:rFonts w:ascii="Times New Roman" w:hAnsi="Times New Roman" w:cs="Times New Roman"/>
-          <w:lang w:val="pt-BR"/>
-        </w:rPr>
-        <w:t>zero</w:t>
+        <w:t xml:space="preserve"> dimensões inteiras de variáveis indexadas com valor menor que zero</w:t>
       </w:r>
       <w:r>
         <w:rPr>
@@ -2135,15 +2084,7 @@
           <w:b/>
           <w:lang w:val="pt-BR"/>
         </w:rPr>
-        <w:t>6</w:t>
-      </w:r>
-      <w:r>
-        <w:rPr>
-          <w:rFonts w:ascii="Courier New" w:hAnsi="Courier New" w:cs="Courier New"/>
-          <w:b/>
-          <w:lang w:val="pt-BR"/>
-        </w:rPr>
-        <w:t>_</w:t>
+        <w:t>6_</w:t>
       </w:r>
       <w:r>
         <w:rPr>
@@ -2211,15 +2152,7 @@
           <w:b/>
           <w:lang w:val="pt-BR"/>
         </w:rPr>
-        <w:t>7</w:t>
-      </w:r>
-      <w:r>
-        <w:rPr>
-          <w:rFonts w:ascii="Courier New" w:hAnsi="Courier New" w:cs="Courier New"/>
-          <w:b/>
-          <w:lang w:val="pt-BR"/>
-        </w:rPr>
-        <w:t>_</w:t>
+        <w:t>7_</w:t>
       </w:r>
       <w:r>
         <w:rPr>
@@ -2280,15 +2213,7 @@
           <w:b/>
           <w:lang w:val="pt-BR"/>
         </w:rPr>
-        <w:t>8</w:t>
-      </w:r>
-      <w:r>
-        <w:rPr>
-          <w:rFonts w:ascii="Courier New" w:hAnsi="Courier New" w:cs="Courier New"/>
-          <w:b/>
-          <w:lang w:val="pt-BR"/>
-        </w:rPr>
-        <w:t>_</w:t>
+        <w:t>8_</w:t>
       </w:r>
       <w:r>
         <w:rPr>
@@ -2356,15 +2281,7 @@
           <w:b/>
           <w:lang w:val="pt-BR"/>
         </w:rPr>
-        <w:t>9</w:t>
-      </w:r>
-      <w:r>
-        <w:rPr>
-          <w:rFonts w:ascii="Courier New" w:hAnsi="Courier New" w:cs="Courier New"/>
-          <w:b/>
-          <w:lang w:val="pt-BR"/>
-        </w:rPr>
-        <w:t>_</w:t>
+        <w:t>9_</w:t>
       </w:r>
       <w:r>
         <w:rPr>
@@ -2432,15 +2349,7 @@
           <w:b/>
           <w:lang w:val="pt-BR"/>
         </w:rPr>
-        <w:t>10</w:t>
-      </w:r>
-      <w:r>
-        <w:rPr>
-          <w:rFonts w:ascii="Courier New" w:hAnsi="Courier New" w:cs="Courier New"/>
-          <w:b/>
-          <w:lang w:val="pt-BR"/>
-        </w:rPr>
-        <w:t>_</w:t>
+        <w:t>10_</w:t>
       </w:r>
       <w:r>
         <w:rPr>
@@ -2515,52 +2424,14 @@
           <w:b/>
           <w:lang w:val="pt-BR"/>
         </w:rPr>
-        <w:t>11</w:t>
-      </w:r>
-      <w:r>
-        <w:rPr>
-          <w:rFonts w:ascii="Courier New" w:hAnsi="Courier New" w:cs="Courier New"/>
-          <w:b/>
-          <w:lang w:val="pt-BR"/>
-        </w:rPr>
-        <w:t>_</w:t>
-      </w:r>
-      <w:r>
-        <w:rPr>
-          <w:rFonts w:ascii="Courier New" w:hAnsi="Courier New" w:cs="Courier New"/>
-          <w:b/>
-          <w:lang w:val="pt-BR"/>
-        </w:rPr>
-        <w:t>Subprogram_used_as_parameter</w:t>
-      </w:r>
-      <w:r>
-        <w:rPr>
-          <w:rFonts w:ascii="Courier New" w:hAnsi="Courier New" w:cs="Courier New"/>
-          <w:b/>
-          <w:lang w:val="pt-BR"/>
-        </w:rPr>
-        <w:t>:</w:t>
-      </w:r>
-      <w:r>
-        <w:rPr>
-          <w:rFonts w:ascii="Times New Roman" w:hAnsi="Times New Roman" w:cs="Times New Roman"/>
-          <w:lang w:val="pt-BR"/>
-        </w:rPr>
-        <w:t xml:space="preserve"> código para verificar erros associados à tentativa de se utilizar </w:t>
-      </w:r>
-      <w:r>
-        <w:rPr>
-          <w:rFonts w:ascii="Times New Roman" w:hAnsi="Times New Roman" w:cs="Times New Roman"/>
-          <w:lang w:val="pt-BR"/>
-        </w:rPr>
-        <w:t>um subprograma como parâmetro de outro subprograma</w:t>
-      </w:r>
-      <w:r>
-        <w:rPr>
-          <w:rFonts w:ascii="Times New Roman" w:hAnsi="Times New Roman" w:cs="Times New Roman"/>
-          <w:lang w:val="pt-BR"/>
-        </w:rPr>
-        <w:t>;</w:t>
+        <w:t>11_Subprogram_used_as_parameter:</w:t>
+      </w:r>
+      <w:r>
+        <w:rPr>
+          <w:rFonts w:ascii="Times New Roman" w:hAnsi="Times New Roman" w:cs="Times New Roman"/>
+          <w:lang w:val="pt-BR"/>
+        </w:rPr>
+        <w:t xml:space="preserve"> código para verificar erros associados à tentativa de se utilizar um subprograma como parâmetro de outro subprograma;</w:t>
       </w:r>
     </w:p>
     <w:p>
@@ -2591,23 +2462,77 @@
           <w:b/>
           <w:lang w:val="pt-BR"/>
         </w:rPr>
-        <w:t>12</w:t>
-      </w:r>
-      <w:r>
-        <w:rPr>
-          <w:rFonts w:ascii="Courier New" w:hAnsi="Courier New" w:cs="Courier New"/>
-          <w:b/>
-          <w:lang w:val="pt-BR"/>
-        </w:rPr>
-        <w:t>_Subprogram_used_as_</w:t>
-      </w:r>
-      <w:r>
-        <w:rPr>
-          <w:rFonts w:ascii="Courier New" w:hAnsi="Courier New" w:cs="Courier New"/>
-          <w:b/>
-          <w:lang w:val="pt-BR"/>
-        </w:rPr>
-        <w:t>argument</w:t>
+        <w:t>12_Subprogram_used_as_argument:</w:t>
+      </w:r>
+      <w:r>
+        <w:rPr>
+          <w:rFonts w:ascii="Times New Roman" w:hAnsi="Times New Roman" w:cs="Times New Roman"/>
+          <w:lang w:val="pt-BR"/>
+        </w:rPr>
+        <w:t xml:space="preserve"> código para verificar erros associados à tentativa de se utilizar um subprograma como argumento de outro subprograma;</w:t>
+      </w:r>
+    </w:p>
+    <w:p>
+      <w:pPr>
+        <w:jc w:val="both"/>
+        <w:rPr>
+          <w:rFonts w:ascii="Times New Roman" w:hAnsi="Times New Roman" w:cs="Times New Roman"/>
+          <w:lang w:val="pt-BR"/>
+        </w:rPr>
+      </w:pPr>
+    </w:p>
+    <w:p>
+      <w:pPr>
+        <w:pStyle w:val="ListParagraph"/>
+        <w:numPr>
+          <w:ilvl w:val="0"/>
+          <w:numId w:val="3"/>
+        </w:numPr>
+        <w:jc w:val="both"/>
+        <w:rPr>
+          <w:rFonts w:ascii="Times New Roman" w:hAnsi="Times New Roman" w:cs="Times New Roman"/>
+          <w:lang w:val="pt-BR"/>
+        </w:rPr>
+      </w:pPr>
+      <w:r>
+        <w:rPr>
+          <w:rFonts w:ascii="Courier New" w:hAnsi="Courier New" w:cs="Courier New"/>
+          <w:b/>
+          <w:lang w:val="pt-BR"/>
+        </w:rPr>
+        <w:t>13</w:t>
+      </w:r>
+      <w:r>
+        <w:rPr>
+          <w:rFonts w:ascii="Courier New" w:hAnsi="Courier New" w:cs="Courier New"/>
+          <w:b/>
+          <w:lang w:val="pt-BR"/>
+        </w:rPr>
+        <w:t>_</w:t>
+      </w:r>
+      <w:r>
+        <w:rPr>
+          <w:rFonts w:ascii="Courier New" w:hAnsi="Courier New" w:cs="Courier New"/>
+          <w:b/>
+          <w:lang w:val="pt-BR"/>
+        </w:rPr>
+        <w:t>For</w:t>
+      </w:r>
+      <w:r>
+        <w:rPr>
+          <w:rFonts w:ascii="Courier New" w:hAnsi="Courier New" w:cs="Courier New"/>
+          <w:b/>
+          <w:lang w:val="pt-BR"/>
+        </w:rPr>
+        <w:t>_</w:t>
+      </w:r>
+      <w:r>
+        <w:rPr>
+          <w:rFonts w:ascii="Courier New" w:hAnsi="Courier New" w:cs="Courier New"/>
+          <w:b/>
+          <w:lang w:val="pt-BR"/>
+        </w:rPr>
+        <w:t>header_incorrect_type</w:t>
       </w:r>
       <w:r>
         <w:rPr>
@@ -2622,24 +2547,263 @@
           <w:rFonts w:ascii="Times New Roman" w:hAnsi="Times New Roman" w:cs="Times New Roman"/>
           <w:lang w:val="pt-BR"/>
         </w:rPr>
-        <w:t xml:space="preserve"> código para verificar erros associados à tentativa de se utilizar um subprograma como </w:t>
-      </w:r>
-      <w:r>
-        <w:rPr>
-          <w:rFonts w:ascii="Times New Roman" w:hAnsi="Times New Roman" w:cs="Times New Roman"/>
-          <w:lang w:val="pt-BR"/>
-        </w:rPr>
-        <w:t>argumento</w:t>
-      </w:r>
-      <w:r>
-        <w:rPr>
-          <w:rFonts w:ascii="Times New Roman" w:hAnsi="Times New Roman" w:cs="Times New Roman"/>
-          <w:lang w:val="pt-BR"/>
-        </w:rPr>
-        <w:t xml:space="preserve"> de outro subprograma;</w:t>
-      </w:r>
-      <w:bookmarkStart w:id="0" w:name="_GoBack"/>
-      <w:bookmarkEnd w:id="0"/>
+        <w:t xml:space="preserve"> código para verificar erros associados à </w:t>
+      </w:r>
+      <w:r>
+        <w:rPr>
+          <w:rFonts w:ascii="Times New Roman" w:hAnsi="Times New Roman" w:cs="Times New Roman"/>
+          <w:lang w:val="pt-BR"/>
+        </w:rPr>
+        <w:t>utilização de uma variá</w:t>
+      </w:r>
+      <w:r>
+        <w:rPr>
+          <w:rFonts w:ascii="Times New Roman" w:hAnsi="Times New Roman" w:cs="Times New Roman"/>
+          <w:lang w:val="pt-BR"/>
+        </w:rPr>
+        <w:t xml:space="preserve">vel </w:t>
+      </w:r>
+      <w:r>
+        <w:rPr>
+          <w:rFonts w:ascii="Times New Roman" w:hAnsi="Times New Roman" w:cs="Times New Roman"/>
+          <w:lang w:val="pt-BR"/>
+        </w:rPr>
+        <w:t xml:space="preserve">não escalar do tipo inteiro ou caractere </w:t>
+      </w:r>
+      <w:r>
+        <w:rPr>
+          <w:rFonts w:ascii="Times New Roman" w:hAnsi="Times New Roman" w:cs="Times New Roman"/>
+          <w:lang w:val="pt-BR"/>
+        </w:rPr>
+        <w:t>no cabeçalho de um</w:t>
+      </w:r>
+      <w:r>
+        <w:rPr>
+          <w:rFonts w:ascii="Times New Roman" w:hAnsi="Times New Roman" w:cs="Times New Roman"/>
+          <w:lang w:val="pt-BR"/>
+        </w:rPr>
+        <w:t xml:space="preserve"> </w:t>
+      </w:r>
+      <w:r>
+        <w:rPr>
+          <w:rFonts w:ascii="Courier New" w:hAnsi="Courier New" w:cs="Courier New"/>
+          <w:b/>
+          <w:lang w:val="pt-BR"/>
+        </w:rPr>
+        <w:t>for</w:t>
+      </w:r>
+      <w:r>
+        <w:rPr>
+          <w:rFonts w:ascii="Times New Roman" w:hAnsi="Times New Roman" w:cs="Times New Roman"/>
+          <w:lang w:val="pt-BR"/>
+        </w:rPr>
+        <w:t>;</w:t>
+      </w:r>
+    </w:p>
+    <w:p>
+      <w:pPr>
+        <w:jc w:val="both"/>
+        <w:rPr>
+          <w:rFonts w:ascii="Times New Roman" w:hAnsi="Times New Roman" w:cs="Times New Roman"/>
+          <w:lang w:val="pt-BR"/>
+        </w:rPr>
+      </w:pPr>
+    </w:p>
+    <w:p>
+      <w:pPr>
+        <w:pStyle w:val="ListParagraph"/>
+        <w:numPr>
+          <w:ilvl w:val="0"/>
+          <w:numId w:val="3"/>
+        </w:numPr>
+        <w:jc w:val="both"/>
+        <w:rPr>
+          <w:rFonts w:ascii="Times New Roman" w:hAnsi="Times New Roman" w:cs="Times New Roman"/>
+          <w:lang w:val="pt-BR"/>
+        </w:rPr>
+      </w:pPr>
+      <w:r>
+        <w:rPr>
+          <w:rFonts w:ascii="Courier New" w:hAnsi="Courier New" w:cs="Courier New"/>
+          <w:b/>
+          <w:lang w:val="pt-BR"/>
+        </w:rPr>
+        <w:t>14</w:t>
+      </w:r>
+      <w:r>
+        <w:rPr>
+          <w:rFonts w:ascii="Courier New" w:hAnsi="Courier New" w:cs="Courier New"/>
+          <w:b/>
+          <w:lang w:val="pt-BR"/>
+        </w:rPr>
+        <w:t>_For_</w:t>
+      </w:r>
+      <w:r>
+        <w:rPr>
+          <w:rFonts w:ascii="Courier New" w:hAnsi="Courier New" w:cs="Courier New"/>
+          <w:b/>
+          <w:lang w:val="pt-BR"/>
+        </w:rPr>
+        <w:t>expressions_with_incorrect_type</w:t>
+      </w:r>
+      <w:r>
+        <w:rPr>
+          <w:rFonts w:ascii="Courier New" w:hAnsi="Courier New" w:cs="Courier New"/>
+          <w:b/>
+          <w:lang w:val="pt-BR"/>
+        </w:rPr>
+        <w:t>:</w:t>
+      </w:r>
+      <w:r>
+        <w:rPr>
+          <w:rFonts w:ascii="Times New Roman" w:hAnsi="Times New Roman" w:cs="Times New Roman"/>
+          <w:lang w:val="pt-BR"/>
+        </w:rPr>
+        <w:t xml:space="preserve"> código para verificar erros associados à utilização de uma variável</w:t>
+      </w:r>
+      <w:r>
+        <w:rPr>
+          <w:rFonts w:ascii="Times New Roman" w:hAnsi="Times New Roman" w:cs="Times New Roman"/>
+          <w:lang w:val="pt-BR"/>
+        </w:rPr>
+        <w:t xml:space="preserve"> de tipo incorreto em uma das três expressões de um comando</w:t>
+      </w:r>
+      <w:r>
+        <w:rPr>
+          <w:rFonts w:ascii="Times New Roman" w:hAnsi="Times New Roman" w:cs="Times New Roman"/>
+          <w:lang w:val="pt-BR"/>
+        </w:rPr>
+        <w:t xml:space="preserve"> </w:t>
+      </w:r>
+      <w:r>
+        <w:rPr>
+          <w:rFonts w:ascii="Courier New" w:hAnsi="Courier New" w:cs="Courier New"/>
+          <w:b/>
+          <w:lang w:val="pt-BR"/>
+        </w:rPr>
+        <w:t>for</w:t>
+      </w:r>
+      <w:r>
+        <w:rPr>
+          <w:rFonts w:ascii="Times New Roman" w:hAnsi="Times New Roman" w:cs="Times New Roman"/>
+          <w:lang w:val="pt-BR"/>
+        </w:rPr>
+        <w:t>;</w:t>
+      </w:r>
+    </w:p>
+    <w:p>
+      <w:pPr>
+        <w:jc w:val="both"/>
+        <w:rPr>
+          <w:rFonts w:ascii="Times New Roman" w:hAnsi="Times New Roman" w:cs="Times New Roman"/>
+          <w:lang w:val="pt-BR"/>
+        </w:rPr>
+      </w:pPr>
+    </w:p>
+    <w:p>
+      <w:pPr>
+        <w:pStyle w:val="ListParagraph"/>
+        <w:numPr>
+          <w:ilvl w:val="0"/>
+          <w:numId w:val="3"/>
+        </w:numPr>
+        <w:jc w:val="both"/>
+        <w:rPr>
+          <w:rFonts w:ascii="Times New Roman" w:hAnsi="Times New Roman" w:cs="Times New Roman"/>
+          <w:lang w:val="pt-BR"/>
+        </w:rPr>
+      </w:pPr>
+      <w:r>
+        <w:rPr>
+          <w:rFonts w:ascii="Courier New" w:hAnsi="Courier New" w:cs="Courier New"/>
+          <w:b/>
+          <w:lang w:val="pt-BR"/>
+        </w:rPr>
+        <w:t>15</w:t>
+      </w:r>
+      <w:r>
+        <w:rPr>
+          <w:rFonts w:ascii="Courier New" w:hAnsi="Courier New" w:cs="Courier New"/>
+          <w:b/>
+          <w:lang w:val="pt-BR"/>
+        </w:rPr>
+        <w:t>_</w:t>
+      </w:r>
+      <w:r>
+        <w:rPr>
+          <w:rFonts w:ascii="Courier New" w:hAnsi="Courier New" w:cs="Courier New"/>
+          <w:b/>
+          <w:lang w:val="pt-BR"/>
+        </w:rPr>
+        <w:t>If_while_repeat_not_using_logic</w:t>
+      </w:r>
+      <w:r>
+        <w:rPr>
+          <w:rFonts w:ascii="Courier New" w:hAnsi="Courier New" w:cs="Courier New"/>
+          <w:b/>
+          <w:lang w:val="pt-BR"/>
+        </w:rPr>
+        <w:t>:</w:t>
+      </w:r>
+      <w:r>
+        <w:rPr>
+          <w:rFonts w:ascii="Times New Roman" w:hAnsi="Times New Roman" w:cs="Times New Roman"/>
+          <w:lang w:val="pt-BR"/>
+        </w:rPr>
+        <w:t xml:space="preserve"> código para verificar erros associados à utilização de uma variável que não seja </w:t>
+      </w:r>
+      <w:r>
+        <w:rPr>
+          <w:rFonts w:ascii="Times New Roman" w:hAnsi="Times New Roman" w:cs="Times New Roman"/>
+          <w:lang w:val="pt-BR"/>
+        </w:rPr>
+        <w:t xml:space="preserve">relacional ou lógica no cabeçalho de um </w:t>
+      </w:r>
+      <w:r>
+        <w:rPr>
+          <w:rFonts w:ascii="Courier New" w:hAnsi="Courier New" w:cs="Courier New"/>
+          <w:b/>
+          <w:lang w:val="pt-BR"/>
+        </w:rPr>
+        <w:t>if</w:t>
+      </w:r>
+      <w:r>
+        <w:rPr>
+          <w:rFonts w:ascii="Times New Roman" w:hAnsi="Times New Roman" w:cs="Times New Roman"/>
+          <w:lang w:val="pt-BR"/>
+        </w:rPr>
+        <w:t xml:space="preserve"> ou </w:t>
+      </w:r>
+      <w:r>
+        <w:rPr>
+          <w:rFonts w:ascii="Courier New" w:hAnsi="Courier New" w:cs="Courier New"/>
+          <w:b/>
+          <w:lang w:val="pt-BR"/>
+        </w:rPr>
+        <w:t>while</w:t>
+      </w:r>
+      <w:r>
+        <w:rPr>
+          <w:rFonts w:ascii="Times New Roman" w:hAnsi="Times New Roman" w:cs="Times New Roman"/>
+          <w:lang w:val="pt-BR"/>
+        </w:rPr>
+        <w:t xml:space="preserve">, e no encerramento de um </w:t>
+      </w:r>
+      <w:r>
+        <w:rPr>
+          <w:rFonts w:ascii="Courier New" w:hAnsi="Courier New" w:cs="Courier New"/>
+          <w:b/>
+          <w:lang w:val="pt-BR"/>
+        </w:rPr>
+        <w:t>repeat</w:t>
+      </w:r>
+      <w:r>
+        <w:rPr>
+          <w:rFonts w:ascii="Times New Roman" w:hAnsi="Times New Roman" w:cs="Times New Roman"/>
+          <w:lang w:val="pt-BR"/>
+        </w:rPr>
+        <w:t>;</w:t>
+      </w:r>
     </w:p>
     <w:p>
       <w:pPr>
@@ -2726,12 +2890,6 @@
           <w:lang w:val="pt-BR"/>
         </w:rPr>
         <w:tab/>
-      </w:r>
-      <w:r>
-        <w:rPr>
-          <w:rFonts w:ascii="Times New Roman" w:hAnsi="Times New Roman" w:cs="Times New Roman"/>
-          <w:lang w:val="pt-BR"/>
-        </w:rPr>
         <w:t>Foi possível avançar bastante na construção do compilador esperado para a linguagem COMP-ITA 2015. A análise semântica foi uma tarefa bem mais complicada que os laboratórios anteriores, e sua complexidade pôde ser notada no grande número de casos teste que foram considerados para este laboratório e a transição bem menos linear dos códigos e explicações feitas em aula para o laboratório.</w:t>
       </w:r>
     </w:p>
@@ -2905,7 +3063,7 @@
         <w:b/>
         <w:noProof/>
       </w:rPr>
-      <w:t>5</w:t>
+      <w:t>4</w:t>
     </w:r>
     <w:r>
       <w:rPr>
@@ -4216,7 +4374,7 @@
 </file>
 
 <file path=customXml/itemProps1.xml><?xml version="1.0" encoding="utf-8"?>
-<ds:datastoreItem xmlns:ds="http://schemas.openxmlformats.org/officeDocument/2006/customXml" ds:itemID="{63CF510E-4152-7F48-9682-638E4816B005}">
+<ds:datastoreItem xmlns:ds="http://schemas.openxmlformats.org/officeDocument/2006/customXml" ds:itemID="{37E8E20D-25ED-F342-8DD3-276985F482F7}">
   <ds:schemaRefs>
     <ds:schemaRef ds:uri="http://schemas.openxmlformats.org/officeDocument/2006/bibliography"/>
   </ds:schemaRefs>

</xml_diff>

<commit_message>
Revised all test cases and report
</commit_message>
<xml_diff>
--- a/Lab4/CES41_Lab4_Cassio_e_Renan.docx
+++ b/Lab4/CES41_Lab4_Cassio_e_Renan.docx
@@ -609,38 +609,7 @@
           <w:lang w:val="pt-BR"/>
         </w:rPr>
         <w:tab/>
-        <w:t xml:space="preserve">A terceira atividade foi a verificação da impressão correta da tabela de símbolos e da análise semântica para um código que, a princípio, não possuísse erros sintáticos na linguagem COMP-ITA 2015. O código em questão (presente em </w:t>
-      </w:r>
-      <w:r>
-        <w:rPr>
-          <w:rFonts w:ascii="Courier New" w:hAnsi="Courier New" w:cs="Courier New"/>
-          <w:b/>
-          <w:lang w:val="pt-BR"/>
-        </w:rPr>
-        <w:t>Tests/0</w:t>
-      </w:r>
-      <w:r>
-        <w:rPr>
-          <w:rFonts w:ascii="Courier New" w:hAnsi="Courier New" w:cs="Courier New"/>
-          <w:b/>
-          <w:lang w:val="pt-BR"/>
-        </w:rPr>
-        <w:t>_Example/</w:t>
-      </w:r>
-      <w:r>
-        <w:rPr>
-          <w:rFonts w:ascii="Courier New" w:hAnsi="Courier New" w:cs="Courier New"/>
-          <w:b/>
-          <w:lang w:val="pt-BR"/>
-        </w:rPr>
-        <w:t>lab04test0</w:t>
-      </w:r>
-      <w:r>
-        <w:rPr>
-          <w:rFonts w:ascii="Times New Roman" w:hAnsi="Times New Roman" w:cs="Times New Roman"/>
-          <w:lang w:val="pt-BR"/>
-        </w:rPr>
-        <w:t>) foi justamente aquele dado como exemplo nas especificações da linguagem.</w:t>
+        <w:t>A terceira atividade foi a verificação da impressão correta da tabela de símbolos e da análise semântica para um código que, a princípio, não possuísse erros sintáticos na linguagem COMP-ITA 2015. O código em questão foi justamente aquele dado como exemplo nas especificações da linguagem.</w:t>
       </w:r>
       <w:r>
         <w:rPr>
@@ -680,44 +649,28 @@
           <w:rFonts w:ascii="Times New Roman" w:hAnsi="Times New Roman" w:cs="Times New Roman"/>
           <w:lang w:val="pt-BR"/>
         </w:rPr>
-        <w:t xml:space="preserve">interessante perceber que aquele mesmo código, apesar de não ter erros sintáticos (o que foi útil para o laboratório anterior), possui erros semânticos (mostrados em </w:t>
-      </w:r>
-      <w:r>
-        <w:rPr>
-          <w:rFonts w:ascii="Courier New" w:hAnsi="Courier New" w:cs="Courier New"/>
-          <w:b/>
-          <w:lang w:val="pt-BR"/>
-        </w:rPr>
-        <w:t>Tests/0</w:t>
-      </w:r>
-      <w:r>
-        <w:rPr>
-          <w:rFonts w:ascii="Courier New" w:hAnsi="Courier New" w:cs="Courier New"/>
-          <w:b/>
-          <w:lang w:val="pt-BR"/>
-        </w:rPr>
-        <w:t>_Example/lab04results0</w:t>
-      </w:r>
-      <w:r>
-        <w:rPr>
-          <w:rFonts w:ascii="Times New Roman" w:hAnsi="Times New Roman" w:cs="Times New Roman"/>
-          <w:lang w:val="pt-BR"/>
-        </w:rPr>
-        <w:t>)</w:t>
-      </w:r>
-      <w:r>
-        <w:rPr>
-          <w:rFonts w:ascii="Times New Roman" w:hAnsi="Times New Roman" w:cs="Times New Roman"/>
-          <w:lang w:val="pt-BR"/>
-        </w:rPr>
-        <w:t>.</w:t>
-      </w:r>
-      <w:r>
-        <w:rPr>
-          <w:rFonts w:ascii="Times New Roman" w:hAnsi="Times New Roman" w:cs="Times New Roman"/>
-          <w:lang w:val="pt-BR"/>
-        </w:rPr>
-        <w:t xml:space="preserve"> </w:t>
+        <w:t>interessante perceber que aquele mesmo código, apesar de não ter erros sintáticos (o que foi útil para</w:t>
+      </w:r>
+      <w:r>
+        <w:rPr>
+          <w:rFonts w:ascii="Times New Roman" w:hAnsi="Times New Roman" w:cs="Times New Roman"/>
+          <w:lang w:val="pt-BR"/>
+        </w:rPr>
+        <w:t xml:space="preserve"> o laboratório anterior), possuía</w:t>
+      </w:r>
+      <w:r>
+        <w:rPr>
+          <w:rFonts w:ascii="Times New Roman" w:hAnsi="Times New Roman" w:cs="Times New Roman"/>
+          <w:lang w:val="pt-BR"/>
+        </w:rPr>
+        <w:t xml:space="preserve"> erros semânticos</w:t>
+      </w:r>
+      <w:r>
+        <w:rPr>
+          <w:rFonts w:ascii="Times New Roman" w:hAnsi="Times New Roman" w:cs="Times New Roman"/>
+          <w:lang w:val="pt-BR"/>
+        </w:rPr>
+        <w:t xml:space="preserve">. </w:t>
       </w:r>
       <w:r>
         <w:rPr>
@@ -1312,7 +1265,17 @@
           <w:b/>
           <w:lang w:val="pt-BR"/>
         </w:rPr>
-        <w:t>CARACTERE</w:t>
+        <w:t>CARACTE</w:t>
+      </w:r>
+      <w:bookmarkStart w:id="0" w:name="_GoBack"/>
+      <w:bookmarkEnd w:id="0"/>
+      <w:r>
+        <w:rPr>
+          <w:rFonts w:ascii="Courier New" w:hAnsi="Courier New" w:cs="Courier New"/>
+          <w:b/>
+          <w:lang w:val="pt-BR"/>
+        </w:rPr>
+        <w:t>RE</w:t>
       </w:r>
       <w:r>
         <w:rPr>
@@ -1641,8 +1604,6 @@
         </w:rPr>
         <w:t xml:space="preserve"> de seus respectivos resultados. Tentou-se utilizar o código exemplo o máximo possível nos testes:</w:t>
       </w:r>
-      <w:bookmarkStart w:id="0" w:name="_GoBack"/>
-      <w:bookmarkEnd w:id="0"/>
     </w:p>
     <w:p>
       <w:pPr>
@@ -1672,22 +1633,63 @@
           <w:b/>
           <w:lang w:val="pt-BR"/>
         </w:rPr>
-        <w:t>0_Example</w:t>
-      </w:r>
-      <w:r>
-        <w:rPr>
-          <w:rFonts w:ascii="Courier New" w:hAnsi="Courier New" w:cs="Courier New"/>
-          <w:b/>
-          <w:lang w:val="pt-BR"/>
-        </w:rPr>
-        <w:t>:</w:t>
-      </w:r>
-      <w:r>
-        <w:rPr>
-          <w:rFonts w:ascii="Times New Roman" w:hAnsi="Times New Roman" w:cs="Times New Roman"/>
-          <w:lang w:val="pt-BR"/>
-        </w:rPr>
-        <w:t xml:space="preserve"> código presente na linguagem COMP-ITA, utilizado como exemplo;</w:t>
+        <w:t>1_Correct:</w:t>
+      </w:r>
+      <w:r>
+        <w:rPr>
+          <w:rFonts w:ascii="Times New Roman" w:hAnsi="Times New Roman" w:cs="Times New Roman"/>
+          <w:lang w:val="pt-BR"/>
+        </w:rPr>
+        <w:t xml:space="preserve"> código </w:t>
+      </w:r>
+      <w:r>
+        <w:rPr>
+          <w:rFonts w:ascii="Times New Roman" w:hAnsi="Times New Roman" w:cs="Times New Roman"/>
+          <w:lang w:val="pt-BR"/>
+        </w:rPr>
+        <w:t>presente na linguagem COMP-ITA</w:t>
+      </w:r>
+      <w:r>
+        <w:rPr>
+          <w:rFonts w:ascii="Times New Roman" w:hAnsi="Times New Roman" w:cs="Times New Roman"/>
+          <w:lang w:val="pt-BR"/>
+        </w:rPr>
+        <w:t xml:space="preserve"> com </w:t>
+      </w:r>
+      <w:r>
+        <w:rPr>
+          <w:rFonts w:ascii="Times New Roman" w:hAnsi="Times New Roman" w:cs="Times New Roman"/>
+          <w:lang w:val="pt-BR"/>
+        </w:rPr>
+        <w:t>quaisquer erros</w:t>
+      </w:r>
+      <w:r>
+        <w:rPr>
+          <w:rFonts w:ascii="Times New Roman" w:hAnsi="Times New Roman" w:cs="Times New Roman"/>
+          <w:lang w:val="pt-BR"/>
+        </w:rPr>
+        <w:t xml:space="preserve"> semânticos corrigidos, tomado como correto</w:t>
+      </w:r>
+      <w:r>
+        <w:rPr>
+          <w:rFonts w:ascii="Times New Roman" w:hAnsi="Times New Roman" w:cs="Times New Roman"/>
+          <w:lang w:val="pt-BR"/>
+        </w:rPr>
+        <w:t xml:space="preserve"> e como referência</w:t>
+      </w:r>
+      <w:r>
+        <w:rPr>
+          <w:rFonts w:ascii="Times New Roman" w:hAnsi="Times New Roman" w:cs="Times New Roman"/>
+          <w:lang w:val="pt-BR"/>
+        </w:rPr>
+        <w:t xml:space="preserve"> para os demais testes</w:t>
+      </w:r>
+      <w:r>
+        <w:rPr>
+          <w:rFonts w:ascii="Times New Roman" w:hAnsi="Times New Roman" w:cs="Times New Roman"/>
+          <w:lang w:val="pt-BR"/>
+        </w:rPr>
+        <w:t>;</w:t>
       </w:r>
     </w:p>
     <w:p>
@@ -1718,14 +1720,72 @@
           <w:b/>
           <w:lang w:val="pt-BR"/>
         </w:rPr>
-        <w:t>1_Correct:</w:t>
-      </w:r>
-      <w:r>
-        <w:rPr>
-          <w:rFonts w:ascii="Times New Roman" w:hAnsi="Times New Roman" w:cs="Times New Roman"/>
-          <w:lang w:val="pt-BR"/>
-        </w:rPr>
-        <w:t xml:space="preserve"> código anterior com testes semânticos corrigidos, tomado como correto;</w:t>
+        <w:t>2_</w:t>
+      </w:r>
+      <w:r>
+        <w:rPr>
+          <w:rFonts w:ascii="Courier New" w:hAnsi="Courier New" w:cs="Courier New"/>
+          <w:b/>
+          <w:lang w:val="pt-BR"/>
+        </w:rPr>
+        <w:t>Undeclared_identifier</w:t>
+      </w:r>
+      <w:r>
+        <w:rPr>
+          <w:rFonts w:ascii="Courier New" w:hAnsi="Courier New" w:cs="Courier New"/>
+          <w:b/>
+          <w:lang w:val="pt-BR"/>
+        </w:rPr>
+        <w:t>:</w:t>
+      </w:r>
+      <w:r>
+        <w:rPr>
+          <w:rFonts w:ascii="Times New Roman" w:hAnsi="Times New Roman" w:cs="Times New Roman"/>
+          <w:lang w:val="pt-BR"/>
+        </w:rPr>
+        <w:t xml:space="preserve"> código</w:t>
+      </w:r>
+      <w:r>
+        <w:rPr>
+          <w:rFonts w:ascii="Times New Roman" w:hAnsi="Times New Roman" w:cs="Times New Roman"/>
+          <w:lang w:val="pt-BR"/>
+        </w:rPr>
+        <w:t xml:space="preserve"> para </w:t>
+      </w:r>
+      <w:r>
+        <w:rPr>
+          <w:rFonts w:ascii="Times New Roman" w:hAnsi="Times New Roman" w:cs="Times New Roman"/>
+          <w:lang w:val="pt-BR"/>
+        </w:rPr>
+        <w:t xml:space="preserve">verificar </w:t>
+      </w:r>
+      <w:r>
+        <w:rPr>
+          <w:rFonts w:ascii="Times New Roman" w:hAnsi="Times New Roman" w:cs="Times New Roman"/>
+          <w:lang w:val="pt-BR"/>
+        </w:rPr>
+        <w:t xml:space="preserve">erros associados </w:t>
+      </w:r>
+      <w:r>
+        <w:rPr>
+          <w:rFonts w:ascii="Times New Roman" w:hAnsi="Times New Roman" w:cs="Times New Roman"/>
+          <w:lang w:val="pt-BR"/>
+        </w:rPr>
+        <w:t>a</w:t>
+      </w:r>
+      <w:r>
+        <w:rPr>
+          <w:rFonts w:ascii="Times New Roman" w:hAnsi="Times New Roman" w:cs="Times New Roman"/>
+          <w:lang w:val="pt-BR"/>
+        </w:rPr>
+        <w:t xml:space="preserve"> identificadores não declarados</w:t>
+      </w:r>
+      <w:r>
+        <w:rPr>
+          <w:rFonts w:ascii="Times New Roman" w:hAnsi="Times New Roman" w:cs="Times New Roman"/>
+          <w:lang w:val="pt-BR"/>
+        </w:rPr>
+        <w:t>;</w:t>
       </w:r>
     </w:p>
     <w:p>
@@ -1756,15 +1816,15 @@
           <w:b/>
           <w:lang w:val="pt-BR"/>
         </w:rPr>
-        <w:t>2_</w:t>
-      </w:r>
-      <w:r>
-        <w:rPr>
-          <w:rFonts w:ascii="Courier New" w:hAnsi="Courier New" w:cs="Courier New"/>
-          <w:b/>
-          <w:lang w:val="pt-BR"/>
-        </w:rPr>
-        <w:t>Undeclared_identifier</w:t>
+        <w:t>3_</w:t>
+      </w:r>
+      <w:r>
+        <w:rPr>
+          <w:rFonts w:ascii="Courier New" w:hAnsi="Courier New" w:cs="Courier New"/>
+          <w:b/>
+          <w:lang w:val="pt-BR"/>
+        </w:rPr>
+        <w:t>Module_named_as_global_variable</w:t>
       </w:r>
       <w:r>
         <w:rPr>
@@ -1786,35 +1846,7 @@
           <w:rFonts w:ascii="Times New Roman" w:hAnsi="Times New Roman" w:cs="Times New Roman"/>
           <w:lang w:val="pt-BR"/>
         </w:rPr>
-        <w:t xml:space="preserve"> para </w:t>
-      </w:r>
-      <w:r>
-        <w:rPr>
-          <w:rFonts w:ascii="Times New Roman" w:hAnsi="Times New Roman" w:cs="Times New Roman"/>
-          <w:lang w:val="pt-BR"/>
-        </w:rPr>
-        <w:t xml:space="preserve">verificar </w:t>
-      </w:r>
-      <w:r>
-        <w:rPr>
-          <w:rFonts w:ascii="Times New Roman" w:hAnsi="Times New Roman" w:cs="Times New Roman"/>
-          <w:lang w:val="pt-BR"/>
-        </w:rPr>
-        <w:t xml:space="preserve">erros associados </w:t>
-      </w:r>
-      <w:r>
-        <w:rPr>
-          <w:rFonts w:ascii="Times New Roman" w:hAnsi="Times New Roman" w:cs="Times New Roman"/>
-          <w:lang w:val="pt-BR"/>
-        </w:rPr>
-        <w:t>a</w:t>
-      </w:r>
-      <w:r>
-        <w:rPr>
-          <w:rFonts w:ascii="Times New Roman" w:hAnsi="Times New Roman" w:cs="Times New Roman"/>
-          <w:lang w:val="pt-BR"/>
-        </w:rPr>
-        <w:t xml:space="preserve"> identificadores não declarados</w:t>
+        <w:t xml:space="preserve"> para verificar erros associados a módulos que possuam o mesmo nome que uma variável global</w:t>
       </w:r>
       <w:r>
         <w:rPr>
@@ -1852,15 +1884,15 @@
           <w:b/>
           <w:lang w:val="pt-BR"/>
         </w:rPr>
-        <w:t>3_</w:t>
-      </w:r>
-      <w:r>
-        <w:rPr>
-          <w:rFonts w:ascii="Courier New" w:hAnsi="Courier New" w:cs="Courier New"/>
-          <w:b/>
-          <w:lang w:val="pt-BR"/>
-        </w:rPr>
-        <w:t>Module_named_as_global_variable</w:t>
+        <w:t>4</w:t>
+      </w:r>
+      <w:r>
+        <w:rPr>
+          <w:rFonts w:ascii="Courier New" w:hAnsi="Courier New" w:cs="Courier New"/>
+          <w:b/>
+          <w:lang w:val="pt-BR"/>
+        </w:rPr>
+        <w:t>_Indexed_variable_value_equals_zero</w:t>
       </w:r>
       <w:r>
         <w:rPr>
@@ -1882,7 +1914,21 @@
           <w:rFonts w:ascii="Times New Roman" w:hAnsi="Times New Roman" w:cs="Times New Roman"/>
           <w:lang w:val="pt-BR"/>
         </w:rPr>
-        <w:t xml:space="preserve"> para verificar erros associados a módulos que possuam o mesmo nome que uma variável global</w:t>
+        <w:t xml:space="preserve"> para verificar erros associados </w:t>
+      </w:r>
+      <w:r>
+        <w:rPr>
+          <w:rFonts w:ascii="Times New Roman" w:hAnsi="Times New Roman" w:cs="Times New Roman"/>
+          <w:lang w:val="pt-BR"/>
+        </w:rPr>
+        <w:t>a</w:t>
+      </w:r>
+      <w:r>
+        <w:rPr>
+          <w:rFonts w:ascii="Times New Roman" w:hAnsi="Times New Roman" w:cs="Times New Roman"/>
+          <w:lang w:val="pt-BR"/>
+        </w:rPr>
+        <w:t xml:space="preserve"> dimensões inteiras de variáveis indexadas com valor zero</w:t>
       </w:r>
       <w:r>
         <w:rPr>
@@ -1920,15 +1966,15 @@
           <w:b/>
           <w:lang w:val="pt-BR"/>
         </w:rPr>
-        <w:t>4</w:t>
-      </w:r>
-      <w:r>
-        <w:rPr>
-          <w:rFonts w:ascii="Courier New" w:hAnsi="Courier New" w:cs="Courier New"/>
-          <w:b/>
-          <w:lang w:val="pt-BR"/>
-        </w:rPr>
-        <w:t>_Indexed_variable_value_equals_zero</w:t>
+        <w:t>5_</w:t>
+      </w:r>
+      <w:r>
+        <w:rPr>
+          <w:rFonts w:ascii="Courier New" w:hAnsi="Courier New" w:cs="Courier New"/>
+          <w:b/>
+          <w:lang w:val="pt-BR"/>
+        </w:rPr>
+        <w:t>Indexed_variable_value_lower_than_zero</w:t>
       </w:r>
       <w:r>
         <w:rPr>
@@ -1943,14 +1989,14 @@
           <w:rFonts w:ascii="Times New Roman" w:hAnsi="Times New Roman" w:cs="Times New Roman"/>
           <w:lang w:val="pt-BR"/>
         </w:rPr>
-        <w:t xml:space="preserve"> código</w:t>
-      </w:r>
-      <w:r>
-        <w:rPr>
-          <w:rFonts w:ascii="Times New Roman" w:hAnsi="Times New Roman" w:cs="Times New Roman"/>
-          <w:lang w:val="pt-BR"/>
-        </w:rPr>
-        <w:t xml:space="preserve"> para verificar erros associados </w:t>
+        <w:t xml:space="preserve"> </w:t>
+      </w:r>
+      <w:r>
+        <w:rPr>
+          <w:rFonts w:ascii="Times New Roman" w:hAnsi="Times New Roman" w:cs="Times New Roman"/>
+          <w:lang w:val="pt-BR"/>
+        </w:rPr>
+        <w:t xml:space="preserve">código para verificar erros associados </w:t>
       </w:r>
       <w:r>
         <w:rPr>
@@ -1964,7 +2010,7 @@
           <w:rFonts w:ascii="Times New Roman" w:hAnsi="Times New Roman" w:cs="Times New Roman"/>
           <w:lang w:val="pt-BR"/>
         </w:rPr>
-        <w:t xml:space="preserve"> dimensões inteiras de variáveis indexadas com valor zero</w:t>
+        <w:t xml:space="preserve"> dimensões inteiras de variáveis indexadas com valor menor que zero</w:t>
       </w:r>
       <w:r>
         <w:rPr>
@@ -2002,15 +2048,15 @@
           <w:b/>
           <w:lang w:val="pt-BR"/>
         </w:rPr>
-        <w:t>5_</w:t>
-      </w:r>
-      <w:r>
-        <w:rPr>
-          <w:rFonts w:ascii="Courier New" w:hAnsi="Courier New" w:cs="Courier New"/>
-          <w:b/>
-          <w:lang w:val="pt-BR"/>
-        </w:rPr>
-        <w:t>Indexed_variable_value_lower_than_zero</w:t>
+        <w:t>6_</w:t>
+      </w:r>
+      <w:r>
+        <w:rPr>
+          <w:rFonts w:ascii="Courier New" w:hAnsi="Courier New" w:cs="Courier New"/>
+          <w:b/>
+          <w:lang w:val="pt-BR"/>
+        </w:rPr>
+        <w:t>Identifier_doubly_declared_in_module</w:t>
       </w:r>
       <w:r>
         <w:rPr>
@@ -2032,21 +2078,7 @@
           <w:rFonts w:ascii="Times New Roman" w:hAnsi="Times New Roman" w:cs="Times New Roman"/>
           <w:lang w:val="pt-BR"/>
         </w:rPr>
-        <w:t xml:space="preserve">código para verificar erros associados </w:t>
-      </w:r>
-      <w:r>
-        <w:rPr>
-          <w:rFonts w:ascii="Times New Roman" w:hAnsi="Times New Roman" w:cs="Times New Roman"/>
-          <w:lang w:val="pt-BR"/>
-        </w:rPr>
-        <w:t>a</w:t>
-      </w:r>
-      <w:r>
-        <w:rPr>
-          <w:rFonts w:ascii="Times New Roman" w:hAnsi="Times New Roman" w:cs="Times New Roman"/>
-          <w:lang w:val="pt-BR"/>
-        </w:rPr>
-        <w:t xml:space="preserve"> dimensões inteiras de variáveis indexadas com valor menor que zero</w:t>
+        <w:t>código para verificar erros associados a identificadores declarados mais de uma vez em um mesmo módulo</w:t>
       </w:r>
       <w:r>
         <w:rPr>
@@ -2084,15 +2116,15 @@
           <w:b/>
           <w:lang w:val="pt-BR"/>
         </w:rPr>
-        <w:t>6_</w:t>
-      </w:r>
-      <w:r>
-        <w:rPr>
-          <w:rFonts w:ascii="Courier New" w:hAnsi="Courier New" w:cs="Courier New"/>
-          <w:b/>
-          <w:lang w:val="pt-BR"/>
-        </w:rPr>
-        <w:t>Identifier_doubly_declared_in_module</w:t>
+        <w:t>7_</w:t>
+      </w:r>
+      <w:r>
+        <w:rPr>
+          <w:rFonts w:ascii="Courier New" w:hAnsi="Courier New" w:cs="Courier New"/>
+          <w:b/>
+          <w:lang w:val="pt-BR"/>
+        </w:rPr>
+        <w:t>Scalar_variable_as_array</w:t>
       </w:r>
       <w:r>
         <w:rPr>
@@ -2107,21 +2139,14 @@
           <w:rFonts w:ascii="Times New Roman" w:hAnsi="Times New Roman" w:cs="Times New Roman"/>
           <w:lang w:val="pt-BR"/>
         </w:rPr>
-        <w:t xml:space="preserve"> </w:t>
-      </w:r>
-      <w:r>
-        <w:rPr>
-          <w:rFonts w:ascii="Times New Roman" w:hAnsi="Times New Roman" w:cs="Times New Roman"/>
-          <w:lang w:val="pt-BR"/>
-        </w:rPr>
-        <w:t>código para verificar erros associados a identificadores declarados mais de uma vez em um mesmo módulo</w:t>
-      </w:r>
-      <w:r>
-        <w:rPr>
-          <w:rFonts w:ascii="Times New Roman" w:hAnsi="Times New Roman" w:cs="Times New Roman"/>
-          <w:lang w:val="pt-BR"/>
-        </w:rPr>
-        <w:t>;</w:t>
+        <w:t xml:space="preserve"> código</w:t>
+      </w:r>
+      <w:r>
+        <w:rPr>
+          <w:rFonts w:ascii="Times New Roman" w:hAnsi="Times New Roman" w:cs="Times New Roman"/>
+          <w:lang w:val="pt-BR"/>
+        </w:rPr>
+        <w:t xml:space="preserve"> para verificar erros associados a variáveis escalares que apresentem subscritos, tentando se comportar como variáveis indexadas;</w:t>
       </w:r>
     </w:p>
     <w:p>
@@ -2152,15 +2177,15 @@
           <w:b/>
           <w:lang w:val="pt-BR"/>
         </w:rPr>
-        <w:t>7_</w:t>
-      </w:r>
-      <w:r>
-        <w:rPr>
-          <w:rFonts w:ascii="Courier New" w:hAnsi="Courier New" w:cs="Courier New"/>
-          <w:b/>
-          <w:lang w:val="pt-BR"/>
-        </w:rPr>
-        <w:t>Scalar_variable_as_array</w:t>
+        <w:t>8_</w:t>
+      </w:r>
+      <w:r>
+        <w:rPr>
+          <w:rFonts w:ascii="Courier New" w:hAnsi="Courier New" w:cs="Courier New"/>
+          <w:b/>
+          <w:lang w:val="pt-BR"/>
+        </w:rPr>
+        <w:t>Return_in_procedure_followed_by_expression</w:t>
       </w:r>
       <w:r>
         <w:rPr>
@@ -2182,7 +2207,14 @@
           <w:rFonts w:ascii="Times New Roman" w:hAnsi="Times New Roman" w:cs="Times New Roman"/>
           <w:lang w:val="pt-BR"/>
         </w:rPr>
-        <w:t xml:space="preserve"> para verificar erros associados a variáveis escalares que apresentem subscritos, tentando se comportar como variáveis indexadas;</w:t>
+        <w:t xml:space="preserve"> para verificar erros associados ao retorno errôneo de uma expressão ao final de um procedimento</w:t>
+      </w:r>
+      <w:r>
+        <w:rPr>
+          <w:rFonts w:ascii="Times New Roman" w:hAnsi="Times New Roman" w:cs="Times New Roman"/>
+          <w:lang w:val="pt-BR"/>
+        </w:rPr>
+        <w:t>;</w:t>
       </w:r>
     </w:p>
     <w:p>
@@ -2213,15 +2245,15 @@
           <w:b/>
           <w:lang w:val="pt-BR"/>
         </w:rPr>
-        <w:t>8_</w:t>
-      </w:r>
-      <w:r>
-        <w:rPr>
-          <w:rFonts w:ascii="Courier New" w:hAnsi="Courier New" w:cs="Courier New"/>
-          <w:b/>
-          <w:lang w:val="pt-BR"/>
-        </w:rPr>
-        <w:t>Return_in_procedure_followed_by_expression</w:t>
+        <w:t>9_</w:t>
+      </w:r>
+      <w:r>
+        <w:rPr>
+          <w:rFonts w:ascii="Courier New" w:hAnsi="Courier New" w:cs="Courier New"/>
+          <w:b/>
+          <w:lang w:val="pt-BR"/>
+        </w:rPr>
+        <w:t>Return_in_function_followed_by_nothing</w:t>
       </w:r>
       <w:r>
         <w:rPr>
@@ -2243,7 +2275,7 @@
           <w:rFonts w:ascii="Times New Roman" w:hAnsi="Times New Roman" w:cs="Times New Roman"/>
           <w:lang w:val="pt-BR"/>
         </w:rPr>
-        <w:t xml:space="preserve"> para verificar erros associados ao retorno errôneo de uma expressão ao final de um procedimento</w:t>
+        <w:t xml:space="preserve"> para verificar erros associados à falta de uma expressão sendo retornada ao final de uma função</w:t>
       </w:r>
       <w:r>
         <w:rPr>
@@ -2281,15 +2313,15 @@
           <w:b/>
           <w:lang w:val="pt-BR"/>
         </w:rPr>
-        <w:t>9_</w:t>
-      </w:r>
-      <w:r>
-        <w:rPr>
-          <w:rFonts w:ascii="Courier New" w:hAnsi="Courier New" w:cs="Courier New"/>
-          <w:b/>
-          <w:lang w:val="pt-BR"/>
-        </w:rPr>
-        <w:t>Return_in_function_followed_by_nothing</w:t>
+        <w:t>10_</w:t>
+      </w:r>
+      <w:r>
+        <w:rPr>
+          <w:rFonts w:ascii="Courier New" w:hAnsi="Courier New" w:cs="Courier New"/>
+          <w:b/>
+          <w:lang w:val="pt-BR"/>
+        </w:rPr>
+        <w:t>Code_used_for_recursivity</w:t>
       </w:r>
       <w:r>
         <w:rPr>
@@ -2311,7 +2343,7 @@
           <w:rFonts w:ascii="Times New Roman" w:hAnsi="Times New Roman" w:cs="Times New Roman"/>
           <w:lang w:val="pt-BR"/>
         </w:rPr>
-        <w:t xml:space="preserve"> para verificar erros associados à falta de uma expressão sendo retornada ao final de uma função</w:t>
+        <w:t xml:space="preserve"> para verificar erros associados à tentativa de se utilizar recursão na linguagem</w:t>
       </w:r>
       <w:r>
         <w:rPr>
@@ -2319,6 +2351,13 @@
           <w:lang w:val="pt-BR"/>
         </w:rPr>
         <w:t>;</w:t>
+      </w:r>
+      <w:r>
+        <w:rPr>
+          <w:rFonts w:ascii="Times New Roman" w:hAnsi="Times New Roman" w:cs="Times New Roman"/>
+          <w:lang w:val="pt-BR"/>
+        </w:rPr>
+        <w:t xml:space="preserve"> </w:t>
       </w:r>
     </w:p>
     <w:p>
@@ -2349,51 +2388,14 @@
           <w:b/>
           <w:lang w:val="pt-BR"/>
         </w:rPr>
-        <w:t>10_</w:t>
-      </w:r>
-      <w:r>
-        <w:rPr>
-          <w:rFonts w:ascii="Courier New" w:hAnsi="Courier New" w:cs="Courier New"/>
-          <w:b/>
-          <w:lang w:val="pt-BR"/>
-        </w:rPr>
-        <w:t>Code_used_for_recursivity</w:t>
-      </w:r>
-      <w:r>
-        <w:rPr>
-          <w:rFonts w:ascii="Courier New" w:hAnsi="Courier New" w:cs="Courier New"/>
-          <w:b/>
-          <w:lang w:val="pt-BR"/>
-        </w:rPr>
-        <w:t>:</w:t>
-      </w:r>
-      <w:r>
-        <w:rPr>
-          <w:rFonts w:ascii="Times New Roman" w:hAnsi="Times New Roman" w:cs="Times New Roman"/>
-          <w:lang w:val="pt-BR"/>
-        </w:rPr>
-        <w:t xml:space="preserve"> código</w:t>
-      </w:r>
-      <w:r>
-        <w:rPr>
-          <w:rFonts w:ascii="Times New Roman" w:hAnsi="Times New Roman" w:cs="Times New Roman"/>
-          <w:lang w:val="pt-BR"/>
-        </w:rPr>
-        <w:t xml:space="preserve"> para verificar erros associados à tentativa de se utilizar recursão na linguagem</w:t>
-      </w:r>
-      <w:r>
-        <w:rPr>
-          <w:rFonts w:ascii="Times New Roman" w:hAnsi="Times New Roman" w:cs="Times New Roman"/>
-          <w:lang w:val="pt-BR"/>
-        </w:rPr>
-        <w:t>;</w:t>
-      </w:r>
-      <w:r>
-        <w:rPr>
-          <w:rFonts w:ascii="Times New Roman" w:hAnsi="Times New Roman" w:cs="Times New Roman"/>
-          <w:lang w:val="pt-BR"/>
-        </w:rPr>
-        <w:t xml:space="preserve"> </w:t>
+        <w:t>11_Subprogram_used_as_parameter:</w:t>
+      </w:r>
+      <w:r>
+        <w:rPr>
+          <w:rFonts w:ascii="Times New Roman" w:hAnsi="Times New Roman" w:cs="Times New Roman"/>
+          <w:lang w:val="pt-BR"/>
+        </w:rPr>
+        <w:t xml:space="preserve"> código para verificar erros associados à tentativa de se utilizar um subprograma como parâmetro de outro subprograma;</w:t>
       </w:r>
     </w:p>
     <w:p>
@@ -2424,14 +2426,14 @@
           <w:b/>
           <w:lang w:val="pt-BR"/>
         </w:rPr>
-        <w:t>11_Subprogram_used_as_parameter:</w:t>
-      </w:r>
-      <w:r>
-        <w:rPr>
-          <w:rFonts w:ascii="Times New Roman" w:hAnsi="Times New Roman" w:cs="Times New Roman"/>
-          <w:lang w:val="pt-BR"/>
-        </w:rPr>
-        <w:t xml:space="preserve"> código para verificar erros associados à tentativa de se utilizar um subprograma como parâmetro de outro subprograma;</w:t>
+        <w:t>12_Subprogram_used_as_argument:</w:t>
+      </w:r>
+      <w:r>
+        <w:rPr>
+          <w:rFonts w:ascii="Times New Roman" w:hAnsi="Times New Roman" w:cs="Times New Roman"/>
+          <w:lang w:val="pt-BR"/>
+        </w:rPr>
+        <w:t xml:space="preserve"> código para verificar erros associados à tentativa de se utilizar um subprograma como argumento de outro subprograma;</w:t>
       </w:r>
     </w:p>
     <w:p>
@@ -2462,14 +2464,89 @@
           <w:b/>
           <w:lang w:val="pt-BR"/>
         </w:rPr>
-        <w:t>12_Subprogram_used_as_argument:</w:t>
-      </w:r>
-      <w:r>
-        <w:rPr>
-          <w:rFonts w:ascii="Times New Roman" w:hAnsi="Times New Roman" w:cs="Times New Roman"/>
-          <w:lang w:val="pt-BR"/>
-        </w:rPr>
-        <w:t xml:space="preserve"> código para verificar erros associados à tentativa de se utilizar um subprograma como argumento de outro subprograma;</w:t>
+        <w:t>13_</w:t>
+      </w:r>
+      <w:r>
+        <w:rPr>
+          <w:rFonts w:ascii="Courier New" w:hAnsi="Courier New" w:cs="Courier New"/>
+          <w:b/>
+          <w:lang w:val="pt-BR"/>
+        </w:rPr>
+        <w:t>For</w:t>
+      </w:r>
+      <w:r>
+        <w:rPr>
+          <w:rFonts w:ascii="Courier New" w:hAnsi="Courier New" w:cs="Courier New"/>
+          <w:b/>
+          <w:lang w:val="pt-BR"/>
+        </w:rPr>
+        <w:t>_</w:t>
+      </w:r>
+      <w:r>
+        <w:rPr>
+          <w:rFonts w:ascii="Courier New" w:hAnsi="Courier New" w:cs="Courier New"/>
+          <w:b/>
+          <w:lang w:val="pt-BR"/>
+        </w:rPr>
+        <w:t>header_incorrect_type</w:t>
+      </w:r>
+      <w:r>
+        <w:rPr>
+          <w:rFonts w:ascii="Courier New" w:hAnsi="Courier New" w:cs="Courier New"/>
+          <w:b/>
+          <w:lang w:val="pt-BR"/>
+        </w:rPr>
+        <w:t>:</w:t>
+      </w:r>
+      <w:r>
+        <w:rPr>
+          <w:rFonts w:ascii="Times New Roman" w:hAnsi="Times New Roman" w:cs="Times New Roman"/>
+          <w:lang w:val="pt-BR"/>
+        </w:rPr>
+        <w:t xml:space="preserve"> código para verificar erros associados à utilização de uma variá</w:t>
+      </w:r>
+      <w:r>
+        <w:rPr>
+          <w:rFonts w:ascii="Times New Roman" w:hAnsi="Times New Roman" w:cs="Times New Roman"/>
+          <w:lang w:val="pt-BR"/>
+        </w:rPr>
+        <w:t xml:space="preserve">vel </w:t>
+      </w:r>
+      <w:r>
+        <w:rPr>
+          <w:rFonts w:ascii="Times New Roman" w:hAnsi="Times New Roman" w:cs="Times New Roman"/>
+          <w:lang w:val="pt-BR"/>
+        </w:rPr>
+        <w:t xml:space="preserve">não escalar do tipo inteiro ou caractere </w:t>
+      </w:r>
+      <w:r>
+        <w:rPr>
+          <w:rFonts w:ascii="Times New Roman" w:hAnsi="Times New Roman" w:cs="Times New Roman"/>
+          <w:lang w:val="pt-BR"/>
+        </w:rPr>
+        <w:t>no cabeçalho de um</w:t>
+      </w:r>
+      <w:r>
+        <w:rPr>
+          <w:rFonts w:ascii="Times New Roman" w:hAnsi="Times New Roman" w:cs="Times New Roman"/>
+          <w:lang w:val="pt-BR"/>
+        </w:rPr>
+        <w:t xml:space="preserve"> </w:t>
+      </w:r>
+      <w:r>
+        <w:rPr>
+          <w:rFonts w:ascii="Courier New" w:hAnsi="Courier New" w:cs="Courier New"/>
+          <w:b/>
+          <w:lang w:val="pt-BR"/>
+        </w:rPr>
+        <w:t>for</w:t>
+      </w:r>
+      <w:r>
+        <w:rPr>
+          <w:rFonts w:ascii="Times New Roman" w:hAnsi="Times New Roman" w:cs="Times New Roman"/>
+          <w:lang w:val="pt-BR"/>
+        </w:rPr>
+        <w:t>;</w:t>
       </w:r>
     </w:p>
     <w:p>
@@ -2500,89 +2577,22 @@
           <w:b/>
           <w:lang w:val="pt-BR"/>
         </w:rPr>
-        <w:t>13</w:t>
-      </w:r>
-      <w:r>
-        <w:rPr>
-          <w:rFonts w:ascii="Courier New" w:hAnsi="Courier New" w:cs="Courier New"/>
-          <w:b/>
-          <w:lang w:val="pt-BR"/>
-        </w:rPr>
-        <w:t>_</w:t>
-      </w:r>
-      <w:r>
-        <w:rPr>
-          <w:rFonts w:ascii="Courier New" w:hAnsi="Courier New" w:cs="Courier New"/>
-          <w:b/>
-          <w:lang w:val="pt-BR"/>
-        </w:rPr>
-        <w:t>For</w:t>
-      </w:r>
-      <w:r>
-        <w:rPr>
-          <w:rFonts w:ascii="Courier New" w:hAnsi="Courier New" w:cs="Courier New"/>
-          <w:b/>
-          <w:lang w:val="pt-BR"/>
-        </w:rPr>
-        <w:t>_</w:t>
-      </w:r>
-      <w:r>
-        <w:rPr>
-          <w:rFonts w:ascii="Courier New" w:hAnsi="Courier New" w:cs="Courier New"/>
-          <w:b/>
-          <w:lang w:val="pt-BR"/>
-        </w:rPr>
-        <w:t>header_incorrect_type</w:t>
-      </w:r>
-      <w:r>
-        <w:rPr>
-          <w:rFonts w:ascii="Courier New" w:hAnsi="Courier New" w:cs="Courier New"/>
-          <w:b/>
-          <w:lang w:val="pt-BR"/>
-        </w:rPr>
-        <w:t>:</w:t>
-      </w:r>
-      <w:r>
-        <w:rPr>
-          <w:rFonts w:ascii="Times New Roman" w:hAnsi="Times New Roman" w:cs="Times New Roman"/>
-          <w:lang w:val="pt-BR"/>
-        </w:rPr>
-        <w:t xml:space="preserve"> código para verificar erros associados à </w:t>
-      </w:r>
-      <w:r>
-        <w:rPr>
-          <w:rFonts w:ascii="Times New Roman" w:hAnsi="Times New Roman" w:cs="Times New Roman"/>
-          <w:lang w:val="pt-BR"/>
-        </w:rPr>
-        <w:t>utilização de uma variá</w:t>
-      </w:r>
-      <w:r>
-        <w:rPr>
-          <w:rFonts w:ascii="Times New Roman" w:hAnsi="Times New Roman" w:cs="Times New Roman"/>
-          <w:lang w:val="pt-BR"/>
-        </w:rPr>
-        <w:t xml:space="preserve">vel </w:t>
-      </w:r>
-      <w:r>
-        <w:rPr>
-          <w:rFonts w:ascii="Times New Roman" w:hAnsi="Times New Roman" w:cs="Times New Roman"/>
-          <w:lang w:val="pt-BR"/>
-        </w:rPr>
-        <w:t xml:space="preserve">não escalar do tipo inteiro ou caractere </w:t>
-      </w:r>
-      <w:r>
-        <w:rPr>
-          <w:rFonts w:ascii="Times New Roman" w:hAnsi="Times New Roman" w:cs="Times New Roman"/>
-          <w:lang w:val="pt-BR"/>
-        </w:rPr>
-        <w:t>no cabeçalho de um</w:t>
-      </w:r>
-      <w:r>
-        <w:rPr>
-          <w:rFonts w:ascii="Times New Roman" w:hAnsi="Times New Roman" w:cs="Times New Roman"/>
-          <w:lang w:val="pt-BR"/>
-        </w:rPr>
-        <w:t xml:space="preserve"> </w:t>
+        <w:t>14</w:t>
+      </w:r>
+      <w:r>
+        <w:rPr>
+          <w:rFonts w:ascii="Courier New" w:hAnsi="Courier New" w:cs="Courier New"/>
+          <w:b/>
+          <w:lang w:val="pt-BR"/>
+        </w:rPr>
+        <w:t>_For_expressions_with_incorrect_type:</w:t>
+      </w:r>
+      <w:r>
+        <w:rPr>
+          <w:rFonts w:ascii="Times New Roman" w:hAnsi="Times New Roman" w:cs="Times New Roman"/>
+          <w:lang w:val="pt-BR"/>
+        </w:rPr>
+        <w:t xml:space="preserve"> código para verificar erros associados à utilização de uma variável de tipo incorreto em uma das três expressões de um comando </w:t>
       </w:r>
       <w:r>
         <w:rPr>
@@ -2628,97 +2638,6 @@
           <w:b/>
           <w:lang w:val="pt-BR"/>
         </w:rPr>
-        <w:t>14</w:t>
-      </w:r>
-      <w:r>
-        <w:rPr>
-          <w:rFonts w:ascii="Courier New" w:hAnsi="Courier New" w:cs="Courier New"/>
-          <w:b/>
-          <w:lang w:val="pt-BR"/>
-        </w:rPr>
-        <w:t>_For_</w:t>
-      </w:r>
-      <w:r>
-        <w:rPr>
-          <w:rFonts w:ascii="Courier New" w:hAnsi="Courier New" w:cs="Courier New"/>
-          <w:b/>
-          <w:lang w:val="pt-BR"/>
-        </w:rPr>
-        <w:t>expressions_with_incorrect_type</w:t>
-      </w:r>
-      <w:r>
-        <w:rPr>
-          <w:rFonts w:ascii="Courier New" w:hAnsi="Courier New" w:cs="Courier New"/>
-          <w:b/>
-          <w:lang w:val="pt-BR"/>
-        </w:rPr>
-        <w:t>:</w:t>
-      </w:r>
-      <w:r>
-        <w:rPr>
-          <w:rFonts w:ascii="Times New Roman" w:hAnsi="Times New Roman" w:cs="Times New Roman"/>
-          <w:lang w:val="pt-BR"/>
-        </w:rPr>
-        <w:t xml:space="preserve"> código para verificar erros associados à utilização de uma variável</w:t>
-      </w:r>
-      <w:r>
-        <w:rPr>
-          <w:rFonts w:ascii="Times New Roman" w:hAnsi="Times New Roman" w:cs="Times New Roman"/>
-          <w:lang w:val="pt-BR"/>
-        </w:rPr>
-        <w:t xml:space="preserve"> de tipo incorreto em uma das três expressões de um comando</w:t>
-      </w:r>
-      <w:r>
-        <w:rPr>
-          <w:rFonts w:ascii="Times New Roman" w:hAnsi="Times New Roman" w:cs="Times New Roman"/>
-          <w:lang w:val="pt-BR"/>
-        </w:rPr>
-        <w:t xml:space="preserve"> </w:t>
-      </w:r>
-      <w:r>
-        <w:rPr>
-          <w:rFonts w:ascii="Courier New" w:hAnsi="Courier New" w:cs="Courier New"/>
-          <w:b/>
-          <w:lang w:val="pt-BR"/>
-        </w:rPr>
-        <w:t>for</w:t>
-      </w:r>
-      <w:r>
-        <w:rPr>
-          <w:rFonts w:ascii="Times New Roman" w:hAnsi="Times New Roman" w:cs="Times New Roman"/>
-          <w:lang w:val="pt-BR"/>
-        </w:rPr>
-        <w:t>;</w:t>
-      </w:r>
-    </w:p>
-    <w:p>
-      <w:pPr>
-        <w:jc w:val="both"/>
-        <w:rPr>
-          <w:rFonts w:ascii="Times New Roman" w:hAnsi="Times New Roman" w:cs="Times New Roman"/>
-          <w:lang w:val="pt-BR"/>
-        </w:rPr>
-      </w:pPr>
-    </w:p>
-    <w:p>
-      <w:pPr>
-        <w:pStyle w:val="ListParagraph"/>
-        <w:numPr>
-          <w:ilvl w:val="0"/>
-          <w:numId w:val="3"/>
-        </w:numPr>
-        <w:jc w:val="both"/>
-        <w:rPr>
-          <w:rFonts w:ascii="Times New Roman" w:hAnsi="Times New Roman" w:cs="Times New Roman"/>
-          <w:lang w:val="pt-BR"/>
-        </w:rPr>
-      </w:pPr>
-      <w:r>
-        <w:rPr>
-          <w:rFonts w:ascii="Courier New" w:hAnsi="Courier New" w:cs="Courier New"/>
-          <w:b/>
-          <w:lang w:val="pt-BR"/>
-        </w:rPr>
         <w:t>15</w:t>
       </w:r>
       <w:r>
@@ -2727,37 +2646,14 @@
           <w:b/>
           <w:lang w:val="pt-BR"/>
         </w:rPr>
-        <w:t>_</w:t>
-      </w:r>
-      <w:r>
-        <w:rPr>
-          <w:rFonts w:ascii="Courier New" w:hAnsi="Courier New" w:cs="Courier New"/>
-          <w:b/>
-          <w:lang w:val="pt-BR"/>
-        </w:rPr>
-        <w:t>If_while_repeat_not_using_logic</w:t>
-      </w:r>
-      <w:r>
-        <w:rPr>
-          <w:rFonts w:ascii="Courier New" w:hAnsi="Courier New" w:cs="Courier New"/>
-          <w:b/>
-          <w:lang w:val="pt-BR"/>
-        </w:rPr>
-        <w:t>:</w:t>
-      </w:r>
-      <w:r>
-        <w:rPr>
-          <w:rFonts w:ascii="Times New Roman" w:hAnsi="Times New Roman" w:cs="Times New Roman"/>
-          <w:lang w:val="pt-BR"/>
-        </w:rPr>
-        <w:t xml:space="preserve"> código para verificar erros associados à utilização de uma variável que não seja </w:t>
-      </w:r>
-      <w:r>
-        <w:rPr>
-          <w:rFonts w:ascii="Times New Roman" w:hAnsi="Times New Roman" w:cs="Times New Roman"/>
-          <w:lang w:val="pt-BR"/>
-        </w:rPr>
-        <w:t xml:space="preserve">relacional ou lógica no cabeçalho de um </w:t>
+        <w:t>_If_while_repeat_not_using_logic:</w:t>
+      </w:r>
+      <w:r>
+        <w:rPr>
+          <w:rFonts w:ascii="Times New Roman" w:hAnsi="Times New Roman" w:cs="Times New Roman"/>
+          <w:lang w:val="pt-BR"/>
+        </w:rPr>
+        <w:t xml:space="preserve"> código para verificar erros associados à utilização de uma variável que não seja relacional ou lógica no cabeçalho de um </w:t>
       </w:r>
       <w:r>
         <w:rPr>
@@ -3063,7 +2959,7 @@
         <w:b/>
         <w:noProof/>
       </w:rPr>
-      <w:t>4</w:t>
+      <w:t>6</w:t>
     </w:r>
     <w:r>
       <w:rPr>
@@ -4374,7 +4270,7 @@
 </file>
 
 <file path=customXml/itemProps1.xml><?xml version="1.0" encoding="utf-8"?>
-<ds:datastoreItem xmlns:ds="http://schemas.openxmlformats.org/officeDocument/2006/customXml" ds:itemID="{37E8E20D-25ED-F342-8DD3-276985F482F7}">
+<ds:datastoreItem xmlns:ds="http://schemas.openxmlformats.org/officeDocument/2006/customXml" ds:itemID="{E94A2B8D-7AD3-A948-9FDA-51BD7266E17E}">
   <ds:schemaRefs>
     <ds:schemaRef ds:uri="http://schemas.openxmlformats.org/officeDocument/2006/bibliography"/>
   </ds:schemaRefs>

</xml_diff>

<commit_message>
Added two more tests, erased one and updated report accordingly
</commit_message>
<xml_diff>
--- a/Lab4/CES41_Lab4_Cassio_e_Renan.docx
+++ b/Lab4/CES41_Lab4_Cassio_e_Renan.docx
@@ -1265,17 +1265,7 @@
           <w:b/>
           <w:lang w:val="pt-BR"/>
         </w:rPr>
-        <w:t>CARACTE</w:t>
-      </w:r>
-      <w:bookmarkStart w:id="0" w:name="_GoBack"/>
-      <w:bookmarkEnd w:id="0"/>
-      <w:r>
-        <w:rPr>
-          <w:rFonts w:ascii="Courier New" w:hAnsi="Courier New" w:cs="Courier New"/>
-          <w:b/>
-          <w:lang w:val="pt-BR"/>
-        </w:rPr>
-        <w:t>RE</w:t>
+        <w:t>CARACTERE</w:t>
       </w:r>
       <w:r>
         <w:rPr>
@@ -2388,14 +2378,14 @@
           <w:b/>
           <w:lang w:val="pt-BR"/>
         </w:rPr>
-        <w:t>11_Subprogram_used_as_parameter:</w:t>
-      </w:r>
-      <w:r>
-        <w:rPr>
-          <w:rFonts w:ascii="Times New Roman" w:hAnsi="Times New Roman" w:cs="Times New Roman"/>
-          <w:lang w:val="pt-BR"/>
-        </w:rPr>
-        <w:t xml:space="preserve"> código para verificar erros associados à tentativa de se utilizar um subprograma como parâmetro de outro subprograma;</w:t>
+        <w:t>12_Subprogram_used_as_argument:</w:t>
+      </w:r>
+      <w:r>
+        <w:rPr>
+          <w:rFonts w:ascii="Times New Roman" w:hAnsi="Times New Roman" w:cs="Times New Roman"/>
+          <w:lang w:val="pt-BR"/>
+        </w:rPr>
+        <w:t xml:space="preserve"> código para verificar erros associados à tentativa de se utilizar um subprograma como argumento de outro subprograma;</w:t>
       </w:r>
     </w:p>
     <w:p>
@@ -2426,14 +2416,89 @@
           <w:b/>
           <w:lang w:val="pt-BR"/>
         </w:rPr>
-        <w:t>12_Subprogram_used_as_argument:</w:t>
-      </w:r>
-      <w:r>
-        <w:rPr>
-          <w:rFonts w:ascii="Times New Roman" w:hAnsi="Times New Roman" w:cs="Times New Roman"/>
-          <w:lang w:val="pt-BR"/>
-        </w:rPr>
-        <w:t xml:space="preserve"> código para verificar erros associados à tentativa de se utilizar um subprograma como argumento de outro subprograma;</w:t>
+        <w:t>13_</w:t>
+      </w:r>
+      <w:r>
+        <w:rPr>
+          <w:rFonts w:ascii="Courier New" w:hAnsi="Courier New" w:cs="Courier New"/>
+          <w:b/>
+          <w:lang w:val="pt-BR"/>
+        </w:rPr>
+        <w:t>For</w:t>
+      </w:r>
+      <w:r>
+        <w:rPr>
+          <w:rFonts w:ascii="Courier New" w:hAnsi="Courier New" w:cs="Courier New"/>
+          <w:b/>
+          <w:lang w:val="pt-BR"/>
+        </w:rPr>
+        <w:t>_</w:t>
+      </w:r>
+      <w:r>
+        <w:rPr>
+          <w:rFonts w:ascii="Courier New" w:hAnsi="Courier New" w:cs="Courier New"/>
+          <w:b/>
+          <w:lang w:val="pt-BR"/>
+        </w:rPr>
+        <w:t>header_incorrect_type</w:t>
+      </w:r>
+      <w:r>
+        <w:rPr>
+          <w:rFonts w:ascii="Courier New" w:hAnsi="Courier New" w:cs="Courier New"/>
+          <w:b/>
+          <w:lang w:val="pt-BR"/>
+        </w:rPr>
+        <w:t>:</w:t>
+      </w:r>
+      <w:r>
+        <w:rPr>
+          <w:rFonts w:ascii="Times New Roman" w:hAnsi="Times New Roman" w:cs="Times New Roman"/>
+          <w:lang w:val="pt-BR"/>
+        </w:rPr>
+        <w:t xml:space="preserve"> código para verificar erros associados à utilização de uma variá</w:t>
+      </w:r>
+      <w:r>
+        <w:rPr>
+          <w:rFonts w:ascii="Times New Roman" w:hAnsi="Times New Roman" w:cs="Times New Roman"/>
+          <w:lang w:val="pt-BR"/>
+        </w:rPr>
+        <w:t xml:space="preserve">vel </w:t>
+      </w:r>
+      <w:r>
+        <w:rPr>
+          <w:rFonts w:ascii="Times New Roman" w:hAnsi="Times New Roman" w:cs="Times New Roman"/>
+          <w:lang w:val="pt-BR"/>
+        </w:rPr>
+        <w:t xml:space="preserve">não escalar do tipo inteiro ou caractere </w:t>
+      </w:r>
+      <w:r>
+        <w:rPr>
+          <w:rFonts w:ascii="Times New Roman" w:hAnsi="Times New Roman" w:cs="Times New Roman"/>
+          <w:lang w:val="pt-BR"/>
+        </w:rPr>
+        <w:t>no cabeçalho de um</w:t>
+      </w:r>
+      <w:r>
+        <w:rPr>
+          <w:rFonts w:ascii="Times New Roman" w:hAnsi="Times New Roman" w:cs="Times New Roman"/>
+          <w:lang w:val="pt-BR"/>
+        </w:rPr>
+        <w:t xml:space="preserve"> </w:t>
+      </w:r>
+      <w:r>
+        <w:rPr>
+          <w:rFonts w:ascii="Courier New" w:hAnsi="Courier New" w:cs="Courier New"/>
+          <w:b/>
+          <w:lang w:val="pt-BR"/>
+        </w:rPr>
+        <w:t>for</w:t>
+      </w:r>
+      <w:r>
+        <w:rPr>
+          <w:rFonts w:ascii="Times New Roman" w:hAnsi="Times New Roman" w:cs="Times New Roman"/>
+          <w:lang w:val="pt-BR"/>
+        </w:rPr>
+        <w:t>;</w:t>
       </w:r>
     </w:p>
     <w:p>
@@ -2464,74 +2529,22 @@
           <w:b/>
           <w:lang w:val="pt-BR"/>
         </w:rPr>
-        <w:t>13_</w:t>
-      </w:r>
-      <w:r>
-        <w:rPr>
-          <w:rFonts w:ascii="Courier New" w:hAnsi="Courier New" w:cs="Courier New"/>
-          <w:b/>
-          <w:lang w:val="pt-BR"/>
-        </w:rPr>
-        <w:t>For</w:t>
-      </w:r>
-      <w:r>
-        <w:rPr>
-          <w:rFonts w:ascii="Courier New" w:hAnsi="Courier New" w:cs="Courier New"/>
-          <w:b/>
-          <w:lang w:val="pt-BR"/>
-        </w:rPr>
-        <w:t>_</w:t>
-      </w:r>
-      <w:r>
-        <w:rPr>
-          <w:rFonts w:ascii="Courier New" w:hAnsi="Courier New" w:cs="Courier New"/>
-          <w:b/>
-          <w:lang w:val="pt-BR"/>
-        </w:rPr>
-        <w:t>header_incorrect_type</w:t>
-      </w:r>
-      <w:r>
-        <w:rPr>
-          <w:rFonts w:ascii="Courier New" w:hAnsi="Courier New" w:cs="Courier New"/>
-          <w:b/>
-          <w:lang w:val="pt-BR"/>
-        </w:rPr>
-        <w:t>:</w:t>
-      </w:r>
-      <w:r>
-        <w:rPr>
-          <w:rFonts w:ascii="Times New Roman" w:hAnsi="Times New Roman" w:cs="Times New Roman"/>
-          <w:lang w:val="pt-BR"/>
-        </w:rPr>
-        <w:t xml:space="preserve"> código para verificar erros associados à utilização de uma variá</w:t>
-      </w:r>
-      <w:r>
-        <w:rPr>
-          <w:rFonts w:ascii="Times New Roman" w:hAnsi="Times New Roman" w:cs="Times New Roman"/>
-          <w:lang w:val="pt-BR"/>
-        </w:rPr>
-        <w:t xml:space="preserve">vel </w:t>
-      </w:r>
-      <w:r>
-        <w:rPr>
-          <w:rFonts w:ascii="Times New Roman" w:hAnsi="Times New Roman" w:cs="Times New Roman"/>
-          <w:lang w:val="pt-BR"/>
-        </w:rPr>
-        <w:t xml:space="preserve">não escalar do tipo inteiro ou caractere </w:t>
-      </w:r>
-      <w:r>
-        <w:rPr>
-          <w:rFonts w:ascii="Times New Roman" w:hAnsi="Times New Roman" w:cs="Times New Roman"/>
-          <w:lang w:val="pt-BR"/>
-        </w:rPr>
-        <w:t>no cabeçalho de um</w:t>
-      </w:r>
-      <w:r>
-        <w:rPr>
-          <w:rFonts w:ascii="Times New Roman" w:hAnsi="Times New Roman" w:cs="Times New Roman"/>
-          <w:lang w:val="pt-BR"/>
-        </w:rPr>
-        <w:t xml:space="preserve"> </w:t>
+        <w:t>14</w:t>
+      </w:r>
+      <w:r>
+        <w:rPr>
+          <w:rFonts w:ascii="Courier New" w:hAnsi="Courier New" w:cs="Courier New"/>
+          <w:b/>
+          <w:lang w:val="pt-BR"/>
+        </w:rPr>
+        <w:t>_For_expressions_with_incorrect_type:</w:t>
+      </w:r>
+      <w:r>
+        <w:rPr>
+          <w:rFonts w:ascii="Times New Roman" w:hAnsi="Times New Roman" w:cs="Times New Roman"/>
+          <w:lang w:val="pt-BR"/>
+        </w:rPr>
+        <w:t xml:space="preserve"> código para verificar erros associados à utilização de uma variável de tipo incorreto em uma das três expressões de um comando </w:t>
       </w:r>
       <w:r>
         <w:rPr>
@@ -2577,30 +2590,60 @@
           <w:b/>
           <w:lang w:val="pt-BR"/>
         </w:rPr>
-        <w:t>14</w:t>
-      </w:r>
-      <w:r>
-        <w:rPr>
-          <w:rFonts w:ascii="Courier New" w:hAnsi="Courier New" w:cs="Courier New"/>
-          <w:b/>
-          <w:lang w:val="pt-BR"/>
-        </w:rPr>
-        <w:t>_For_expressions_with_incorrect_type:</w:t>
-      </w:r>
-      <w:r>
-        <w:rPr>
-          <w:rFonts w:ascii="Times New Roman" w:hAnsi="Times New Roman" w:cs="Times New Roman"/>
-          <w:lang w:val="pt-BR"/>
-        </w:rPr>
-        <w:t xml:space="preserve"> código para verificar erros associados à utilização de uma variável de tipo incorreto em uma das três expressões de um comando </w:t>
-      </w:r>
-      <w:r>
-        <w:rPr>
-          <w:rFonts w:ascii="Courier New" w:hAnsi="Courier New" w:cs="Courier New"/>
-          <w:b/>
-          <w:lang w:val="pt-BR"/>
-        </w:rPr>
-        <w:t>for</w:t>
+        <w:t>15</w:t>
+      </w:r>
+      <w:r>
+        <w:rPr>
+          <w:rFonts w:ascii="Courier New" w:hAnsi="Courier New" w:cs="Courier New"/>
+          <w:b/>
+          <w:lang w:val="pt-BR"/>
+        </w:rPr>
+        <w:t>_If_while_repeat_not_using_logic:</w:t>
+      </w:r>
+      <w:r>
+        <w:rPr>
+          <w:rFonts w:ascii="Times New Roman" w:hAnsi="Times New Roman" w:cs="Times New Roman"/>
+          <w:lang w:val="pt-BR"/>
+        </w:rPr>
+        <w:t xml:space="preserve"> código para verificar erros associados à utilização de uma variável que não seja relacional ou lógica no cabeçalho de um </w:t>
+      </w:r>
+      <w:r>
+        <w:rPr>
+          <w:rFonts w:ascii="Courier New" w:hAnsi="Courier New" w:cs="Courier New"/>
+          <w:b/>
+          <w:lang w:val="pt-BR"/>
+        </w:rPr>
+        <w:t>if</w:t>
+      </w:r>
+      <w:r>
+        <w:rPr>
+          <w:rFonts w:ascii="Times New Roman" w:hAnsi="Times New Roman" w:cs="Times New Roman"/>
+          <w:lang w:val="pt-BR"/>
+        </w:rPr>
+        <w:t xml:space="preserve"> ou </w:t>
+      </w:r>
+      <w:r>
+        <w:rPr>
+          <w:rFonts w:ascii="Courier New" w:hAnsi="Courier New" w:cs="Courier New"/>
+          <w:b/>
+          <w:lang w:val="pt-BR"/>
+        </w:rPr>
+        <w:t>while</w:t>
+      </w:r>
+      <w:r>
+        <w:rPr>
+          <w:rFonts w:ascii="Times New Roman" w:hAnsi="Times New Roman" w:cs="Times New Roman"/>
+          <w:lang w:val="pt-BR"/>
+        </w:rPr>
+        <w:t xml:space="preserve">, e no encerramento de um </w:t>
+      </w:r>
+      <w:r>
+        <w:rPr>
+          <w:rFonts w:ascii="Courier New" w:hAnsi="Courier New" w:cs="Courier New"/>
+          <w:b/>
+          <w:lang w:val="pt-BR"/>
+        </w:rPr>
+        <w:t>repeat</w:t>
       </w:r>
       <w:r>
         <w:rPr>
@@ -2638,60 +2681,59 @@
           <w:b/>
           <w:lang w:val="pt-BR"/>
         </w:rPr>
-        <w:t>15</w:t>
-      </w:r>
-      <w:r>
-        <w:rPr>
-          <w:rFonts w:ascii="Courier New" w:hAnsi="Courier New" w:cs="Courier New"/>
-          <w:b/>
-          <w:lang w:val="pt-BR"/>
-        </w:rPr>
-        <w:t>_If_while_repeat_not_using_logic:</w:t>
-      </w:r>
-      <w:r>
-        <w:rPr>
-          <w:rFonts w:ascii="Times New Roman" w:hAnsi="Times New Roman" w:cs="Times New Roman"/>
-          <w:lang w:val="pt-BR"/>
-        </w:rPr>
-        <w:t xml:space="preserve"> código para verificar erros associados à utilização de uma variável que não seja relacional ou lógica no cabeçalho de um </w:t>
-      </w:r>
-      <w:r>
-        <w:rPr>
-          <w:rFonts w:ascii="Courier New" w:hAnsi="Courier New" w:cs="Courier New"/>
-          <w:b/>
-          <w:lang w:val="pt-BR"/>
-        </w:rPr>
-        <w:t>if</w:t>
-      </w:r>
-      <w:r>
-        <w:rPr>
-          <w:rFonts w:ascii="Times New Roman" w:hAnsi="Times New Roman" w:cs="Times New Roman"/>
-          <w:lang w:val="pt-BR"/>
-        </w:rPr>
-        <w:t xml:space="preserve"> ou </w:t>
-      </w:r>
-      <w:r>
-        <w:rPr>
-          <w:rFonts w:ascii="Courier New" w:hAnsi="Courier New" w:cs="Courier New"/>
-          <w:b/>
-          <w:lang w:val="pt-BR"/>
-        </w:rPr>
-        <w:t>while</w:t>
-      </w:r>
-      <w:r>
-        <w:rPr>
-          <w:rFonts w:ascii="Times New Roman" w:hAnsi="Times New Roman" w:cs="Times New Roman"/>
-          <w:lang w:val="pt-BR"/>
-        </w:rPr>
-        <w:t xml:space="preserve">, e no encerramento de um </w:t>
-      </w:r>
-      <w:r>
-        <w:rPr>
-          <w:rFonts w:ascii="Courier New" w:hAnsi="Courier New" w:cs="Courier New"/>
-          <w:b/>
-          <w:lang w:val="pt-BR"/>
-        </w:rPr>
-        <w:t>repeat</w:t>
+        <w:t>16</w:t>
+      </w:r>
+      <w:r>
+        <w:rPr>
+          <w:rFonts w:ascii="Courier New" w:hAnsi="Courier New" w:cs="Courier New"/>
+          <w:b/>
+          <w:lang w:val="pt-BR"/>
+        </w:rPr>
+        <w:t>_</w:t>
+      </w:r>
+      <w:r>
+        <w:rPr>
+          <w:rFonts w:ascii="Courier New" w:hAnsi="Courier New" w:cs="Courier New"/>
+          <w:b/>
+          <w:lang w:val="pt-BR"/>
+        </w:rPr>
+        <w:t>One_scalar_variable_not_initialized_or_referenced</w:t>
+      </w:r>
+      <w:r>
+        <w:rPr>
+          <w:rFonts w:ascii="Courier New" w:hAnsi="Courier New" w:cs="Courier New"/>
+          <w:b/>
+          <w:lang w:val="pt-BR"/>
+        </w:rPr>
+        <w:t>:</w:t>
+      </w:r>
+      <w:r>
+        <w:rPr>
+          <w:rFonts w:ascii="Times New Roman" w:hAnsi="Times New Roman" w:cs="Times New Roman"/>
+          <w:lang w:val="pt-BR"/>
+        </w:rPr>
+        <w:t xml:space="preserve"> código para verificar erros associados à utilização de uma variável </w:t>
+      </w:r>
+      <w:r>
+        <w:rPr>
+          <w:rFonts w:ascii="Times New Roman" w:hAnsi="Times New Roman" w:cs="Times New Roman"/>
+          <w:lang w:val="pt-BR"/>
+        </w:rPr>
+        <w:t xml:space="preserve">escalar </w:t>
+      </w:r>
+      <w:r>
+        <w:rPr>
+          <w:rFonts w:ascii="Times New Roman" w:hAnsi="Times New Roman" w:cs="Times New Roman"/>
+          <w:lang w:val="pt-BR"/>
+        </w:rPr>
+        <w:t xml:space="preserve">que não </w:t>
+      </w:r>
+      <w:r>
+        <w:rPr>
+          <w:rFonts w:ascii="Times New Roman" w:hAnsi="Times New Roman" w:cs="Times New Roman"/>
+          <w:lang w:val="pt-BR"/>
+        </w:rPr>
+        <w:t>tenha sido inicializada ou referenciada no código</w:t>
       </w:r>
       <w:r>
         <w:rPr>
@@ -2700,6 +2742,98 @@
         </w:rPr>
         <w:t>;</w:t>
       </w:r>
+    </w:p>
+    <w:p>
+      <w:pPr>
+        <w:jc w:val="both"/>
+        <w:rPr>
+          <w:rFonts w:ascii="Times New Roman" w:hAnsi="Times New Roman" w:cs="Times New Roman"/>
+          <w:lang w:val="pt-BR"/>
+        </w:rPr>
+      </w:pPr>
+    </w:p>
+    <w:p>
+      <w:pPr>
+        <w:pStyle w:val="ListParagraph"/>
+        <w:numPr>
+          <w:ilvl w:val="0"/>
+          <w:numId w:val="3"/>
+        </w:numPr>
+        <w:jc w:val="both"/>
+        <w:rPr>
+          <w:rFonts w:ascii="Times New Roman" w:hAnsi="Times New Roman" w:cs="Times New Roman"/>
+          <w:lang w:val="pt-BR"/>
+        </w:rPr>
+      </w:pPr>
+      <w:r>
+        <w:rPr>
+          <w:rFonts w:ascii="Courier New" w:hAnsi="Courier New" w:cs="Courier New"/>
+          <w:b/>
+          <w:lang w:val="pt-BR"/>
+        </w:rPr>
+        <w:t>17</w:t>
+      </w:r>
+      <w:r>
+        <w:rPr>
+          <w:rFonts w:ascii="Courier New" w:hAnsi="Courier New" w:cs="Courier New"/>
+          <w:b/>
+          <w:lang w:val="pt-BR"/>
+        </w:rPr>
+        <w:t>_One_</w:t>
+      </w:r>
+      <w:r>
+        <w:rPr>
+          <w:rFonts w:ascii="Courier New" w:hAnsi="Courier New" w:cs="Courier New"/>
+          <w:b/>
+          <w:lang w:val="pt-BR"/>
+        </w:rPr>
+        <w:t>indexed</w:t>
+      </w:r>
+      <w:r>
+        <w:rPr>
+          <w:rFonts w:ascii="Courier New" w:hAnsi="Courier New" w:cs="Courier New"/>
+          <w:b/>
+          <w:lang w:val="pt-BR"/>
+        </w:rPr>
+        <w:t>_variable_not_initialized_or_referenced:</w:t>
+      </w:r>
+      <w:r>
+        <w:rPr>
+          <w:rFonts w:ascii="Times New Roman" w:hAnsi="Times New Roman" w:cs="Times New Roman"/>
+          <w:lang w:val="pt-BR"/>
+        </w:rPr>
+        <w:t xml:space="preserve"> código para verificar erros associados à utilização de uma variável </w:t>
+      </w:r>
+      <w:r>
+        <w:rPr>
+          <w:rFonts w:ascii="Times New Roman" w:hAnsi="Times New Roman" w:cs="Times New Roman"/>
+          <w:lang w:val="pt-BR"/>
+        </w:rPr>
+        <w:t xml:space="preserve">indexada </w:t>
+      </w:r>
+      <w:r>
+        <w:rPr>
+          <w:rFonts w:ascii="Times New Roman" w:hAnsi="Times New Roman" w:cs="Times New Roman"/>
+          <w:lang w:val="pt-BR"/>
+        </w:rPr>
+        <w:t xml:space="preserve">que não </w:t>
+      </w:r>
+      <w:r>
+        <w:rPr>
+          <w:rFonts w:ascii="Times New Roman" w:hAnsi="Times New Roman" w:cs="Times New Roman"/>
+          <w:lang w:val="pt-BR"/>
+        </w:rPr>
+        <w:t xml:space="preserve">tenha tido ao menos um de seus elementos inicializado ou referenciado no </w:t>
+      </w:r>
+      <w:r>
+        <w:rPr>
+          <w:rFonts w:ascii="Times New Roman" w:hAnsi="Times New Roman" w:cs="Times New Roman"/>
+          <w:lang w:val="pt-BR"/>
+        </w:rPr>
+        <w:t>código.</w:t>
+      </w:r>
+      <w:bookmarkStart w:id="0" w:name="_GoBack"/>
+      <w:bookmarkEnd w:id="0"/>
     </w:p>
     <w:p>
       <w:pPr>
@@ -2786,7 +2920,21 @@
           <w:lang w:val="pt-BR"/>
         </w:rPr>
         <w:tab/>
-        <w:t>Foi possível avançar bastante na construção do compilador esperado para a linguagem COMP-ITA 2015. A análise semântica foi uma tarefa bem mais complicada que os laboratórios anteriores, e sua complexidade pôde ser notada no grande número de casos teste que foram considerados para este laboratório e a transição bem menos linear dos códigos e explicações feitas em aula para o laboratório.</w:t>
+        <w:t>Foi possível avançar bastante na construção do compilador esperado para a linguagem COMP-ITA 2015. A análise semântica foi uma tarefa bem mais complicada que os laboratórios anteriores, e sua complexidade pôde ser notada no grande número de casos teste que foram considerados para este laboratório e a transição bem menos linear dos códigos e explicações feitas em aula para o</w:t>
+      </w:r>
+      <w:r>
+        <w:rPr>
+          <w:rFonts w:ascii="Times New Roman" w:hAnsi="Times New Roman" w:cs="Times New Roman"/>
+          <w:lang w:val="pt-BR"/>
+        </w:rPr>
+        <w:t>s códigos em Lex/Yacc do</w:t>
+      </w:r>
+      <w:r>
+        <w:rPr>
+          <w:rFonts w:ascii="Times New Roman" w:hAnsi="Times New Roman" w:cs="Times New Roman"/>
+          <w:lang w:val="pt-BR"/>
+        </w:rPr>
+        <w:t xml:space="preserve"> laboratório.</w:t>
       </w:r>
     </w:p>
     <w:p>
@@ -2812,7 +2960,21 @@
           <w:lang w:val="pt-BR"/>
         </w:rPr>
         <w:tab/>
-        <w:t>Espera-se que este laboratório tenha de preparativo para os demais, por meio não só de seu código</w:t>
+        <w:t xml:space="preserve">Espera-se que este laboratório tenha </w:t>
+      </w:r>
+      <w:r>
+        <w:rPr>
+          <w:rFonts w:ascii="Times New Roman" w:hAnsi="Times New Roman" w:cs="Times New Roman"/>
+          <w:lang w:val="pt-BR"/>
+        </w:rPr>
+        <w:t xml:space="preserve">servido </w:t>
+      </w:r>
+      <w:r>
+        <w:rPr>
+          <w:rFonts w:ascii="Times New Roman" w:hAnsi="Times New Roman" w:cs="Times New Roman"/>
+          <w:lang w:val="pt-BR"/>
+        </w:rPr>
+        <w:t>de preparativo para os demais, por meio não só de seu código</w:t>
       </w:r>
       <w:r>
         <w:rPr>
@@ -4270,7 +4432,7 @@
 </file>
 
 <file path=customXml/itemProps1.xml><?xml version="1.0" encoding="utf-8"?>
-<ds:datastoreItem xmlns:ds="http://schemas.openxmlformats.org/officeDocument/2006/customXml" ds:itemID="{E94A2B8D-7AD3-A948-9FDA-51BD7266E17E}">
+<ds:datastoreItem xmlns:ds="http://schemas.openxmlformats.org/officeDocument/2006/customXml" ds:itemID="{61623FB4-805F-B741-A42C-1BBD31E3EFDA}">
   <ds:schemaRefs>
     <ds:schemaRef ds:uri="http://schemas.openxmlformats.org/officeDocument/2006/bibliography"/>
   </ds:schemaRefs>

</xml_diff>

<commit_message>
Printed report, added TODO and zipped relevant code
</commit_message>
<xml_diff>
--- a/Lab4/CES41_Lab4_Cassio_e_Renan.docx
+++ b/Lab4/CES41_Lab4_Cassio_e_Renan.docx
@@ -867,53 +867,6 @@
         <w:jc w:val="both"/>
         <w:rPr>
           <w:rFonts w:ascii="Times New Roman" w:hAnsi="Times New Roman" w:cs="Times New Roman"/>
-          <w:lang w:val="pt-BR"/>
-        </w:rPr>
-      </w:pPr>
-      <w:r>
-        <w:rPr>
-          <w:rFonts w:ascii="Times New Roman" w:hAnsi="Times New Roman" w:cs="Times New Roman"/>
-          <w:lang w:val="pt-BR"/>
-        </w:rPr>
-        <w:tab/>
-        <w:t>A quinta e última atividade</w:t>
-      </w:r>
-      <w:r>
-        <w:rPr>
-          <w:rFonts w:ascii="Times New Roman" w:hAnsi="Times New Roman" w:cs="Times New Roman"/>
-          <w:lang w:val="pt-BR"/>
-        </w:rPr>
-        <w:t xml:space="preserve"> foi a revisão de comentários e disposição de átomos e outras informações nos códigos. Como esta parte é não-funcional, e o relatório já </w:t>
-      </w:r>
-      <w:r>
-        <w:rPr>
-          <w:rFonts w:ascii="Times New Roman" w:hAnsi="Times New Roman" w:cs="Times New Roman"/>
-          <w:lang w:val="pt-BR"/>
-        </w:rPr>
-        <w:t>cobriria</w:t>
-      </w:r>
-      <w:r>
-        <w:rPr>
-          <w:rFonts w:ascii="Times New Roman" w:hAnsi="Times New Roman" w:cs="Times New Roman"/>
-          <w:lang w:val="pt-BR"/>
-        </w:rPr>
-        <w:t xml:space="preserve"> boa parte das explicações relevantes, esta atividade foi deixada por último.</w:t>
-      </w:r>
-    </w:p>
-    <w:p>
-      <w:pPr>
-        <w:jc w:val="both"/>
-        <w:rPr>
-          <w:rFonts w:ascii="Times New Roman" w:hAnsi="Times New Roman" w:cs="Times New Roman"/>
-          <w:lang w:val="pt-BR"/>
-        </w:rPr>
-      </w:pPr>
-    </w:p>
-    <w:p>
-      <w:pPr>
-        <w:jc w:val="both"/>
-        <w:rPr>
-          <w:rFonts w:ascii="Times New Roman" w:hAnsi="Times New Roman" w:cs="Times New Roman"/>
           <w:b/>
           <w:sz w:val="40"/>
           <w:szCs w:val="40"/>
@@ -1298,6 +1251,15 @@
           <w:lang w:val="pt-BR"/>
         </w:rPr>
       </w:pPr>
+    </w:p>
+    <w:p>
+      <w:pPr>
+        <w:jc w:val="both"/>
+        <w:rPr>
+          <w:rFonts w:ascii="Times New Roman" w:hAnsi="Times New Roman" w:cs="Times New Roman"/>
+          <w:lang w:val="pt-BR"/>
+        </w:rPr>
+      </w:pPr>
       <w:r>
         <w:rPr>
           <w:rFonts w:ascii="Times New Roman" w:hAnsi="Times New Roman" w:cs="Times New Roman"/>
@@ -1370,7 +1332,7 @@
           <w:szCs w:val="40"/>
           <w:lang w:val="pt-BR"/>
         </w:rPr>
-        <w:t>Decisões de design</w:t>
+        <w:t>Detalhes notados</w:t>
       </w:r>
     </w:p>
     <w:p>
@@ -1477,6 +1439,67 @@
           <w:lang w:val="pt-BR"/>
         </w:rPr>
         <w:t>.</w:t>
+      </w:r>
+    </w:p>
+    <w:p>
+      <w:pPr>
+        <w:jc w:val="both"/>
+        <w:rPr>
+          <w:rFonts w:ascii="Times New Roman" w:hAnsi="Times New Roman" w:cs="Times New Roman"/>
+          <w:lang w:val="pt-BR"/>
+        </w:rPr>
+      </w:pPr>
+    </w:p>
+    <w:p>
+      <w:pPr>
+        <w:jc w:val="both"/>
+        <w:rPr>
+          <w:rFonts w:ascii="Times New Roman" w:hAnsi="Times New Roman" w:cs="Times New Roman"/>
+          <w:lang w:val="pt-BR"/>
+        </w:rPr>
+      </w:pPr>
+      <w:r>
+        <w:rPr>
+          <w:rFonts w:ascii="Times New Roman" w:hAnsi="Times New Roman" w:cs="Times New Roman"/>
+          <w:lang w:val="pt-BR"/>
+        </w:rPr>
+        <w:tab/>
+        <w:t>Uma outra coisa que se percebeu foi que é possível que uma função e um procedimento terminem suas tarefas sem retornar nada, dado que um Statement vazio pode ser utilizado num ReturnStat. Isso pode não trazer problemas para a main e para procedimentos, que não retornam valores, mas isso traz graves problemas para funções, pois a checagem pedida como teste semântico foi só aquela na qual uma função termina seus statements com return. Por conta do tempo e da não-especificação deste caso teste, ele foi desconsiderado.</w:t>
+      </w:r>
+    </w:p>
+    <w:p>
+      <w:pPr>
+        <w:jc w:val="both"/>
+        <w:rPr>
+          <w:rFonts w:ascii="Times New Roman" w:hAnsi="Times New Roman" w:cs="Times New Roman"/>
+          <w:lang w:val="pt-BR"/>
+        </w:rPr>
+      </w:pPr>
+    </w:p>
+    <w:p>
+      <w:pPr>
+        <w:jc w:val="both"/>
+        <w:rPr>
+          <w:rFonts w:ascii="Times New Roman" w:hAnsi="Times New Roman" w:cs="Times New Roman"/>
+          <w:lang w:val="pt-BR"/>
+        </w:rPr>
+      </w:pPr>
+      <w:r>
+        <w:rPr>
+          <w:rFonts w:ascii="Times New Roman" w:hAnsi="Times New Roman" w:cs="Times New Roman"/>
+          <w:lang w:val="pt-BR"/>
+        </w:rPr>
+        <w:tab/>
+        <w:t>Não só isso, passar um subprograma como parâmetro de outro subprograma era uma notação confusa, pois acontecia erro sintático quando se utilizava notações como f1(f2()) por conta dos parênteses, e o caso f1(f2) recaía na declaração de um argumento com mesmo nome de um módulo</w:t>
+      </w:r>
+      <w:bookmarkStart w:id="0" w:name="_GoBack"/>
+      <w:bookmarkEnd w:id="0"/>
+      <w:r>
+        <w:rPr>
+          <w:rFonts w:ascii="Times New Roman" w:hAnsi="Times New Roman" w:cs="Times New Roman"/>
+          <w:lang w:val="pt-BR"/>
+        </w:rPr>
+        <w:t>. Este caso de teste foi desconsiderado.</w:t>
       </w:r>
     </w:p>
     <w:p>
@@ -2303,15 +2326,31 @@
           <w:b/>
           <w:lang w:val="pt-BR"/>
         </w:rPr>
-        <w:t>10_</w:t>
-      </w:r>
-      <w:r>
-        <w:rPr>
-          <w:rFonts w:ascii="Courier New" w:hAnsi="Courier New" w:cs="Courier New"/>
-          <w:b/>
-          <w:lang w:val="pt-BR"/>
-        </w:rPr>
-        <w:t>Code_used_for_recursivity</w:t>
+        <w:t>13_</w:t>
+      </w:r>
+      <w:r>
+        <w:rPr>
+          <w:rFonts w:ascii="Courier New" w:hAnsi="Courier New" w:cs="Courier New"/>
+          <w:b/>
+          <w:lang w:val="pt-BR"/>
+        </w:rPr>
+        <w:t>For</w:t>
+      </w:r>
+      <w:r>
+        <w:rPr>
+          <w:rFonts w:ascii="Courier New" w:hAnsi="Courier New" w:cs="Courier New"/>
+          <w:b/>
+          <w:lang w:val="pt-BR"/>
+        </w:rPr>
+        <w:t>_</w:t>
+      </w:r>
+      <w:r>
+        <w:rPr>
+          <w:rFonts w:ascii="Courier New" w:hAnsi="Courier New" w:cs="Courier New"/>
+          <w:b/>
+          <w:lang w:val="pt-BR"/>
+        </w:rPr>
+        <w:t>header_incorrect_type</w:t>
       </w:r>
       <w:r>
         <w:rPr>
@@ -2326,14 +2365,43 @@
           <w:rFonts w:ascii="Times New Roman" w:hAnsi="Times New Roman" w:cs="Times New Roman"/>
           <w:lang w:val="pt-BR"/>
         </w:rPr>
-        <w:t xml:space="preserve"> código</w:t>
-      </w:r>
-      <w:r>
-        <w:rPr>
-          <w:rFonts w:ascii="Times New Roman" w:hAnsi="Times New Roman" w:cs="Times New Roman"/>
-          <w:lang w:val="pt-BR"/>
-        </w:rPr>
-        <w:t xml:space="preserve"> para verificar erros associados à tentativa de se utilizar recursão na linguagem</w:t>
+        <w:t xml:space="preserve"> código para verificar erros associados à utilização de uma variá</w:t>
+      </w:r>
+      <w:r>
+        <w:rPr>
+          <w:rFonts w:ascii="Times New Roman" w:hAnsi="Times New Roman" w:cs="Times New Roman"/>
+          <w:lang w:val="pt-BR"/>
+        </w:rPr>
+        <w:t xml:space="preserve">vel </w:t>
+      </w:r>
+      <w:r>
+        <w:rPr>
+          <w:rFonts w:ascii="Times New Roman" w:hAnsi="Times New Roman" w:cs="Times New Roman"/>
+          <w:lang w:val="pt-BR"/>
+        </w:rPr>
+        <w:t xml:space="preserve">não escalar do tipo inteiro ou caractere </w:t>
+      </w:r>
+      <w:r>
+        <w:rPr>
+          <w:rFonts w:ascii="Times New Roman" w:hAnsi="Times New Roman" w:cs="Times New Roman"/>
+          <w:lang w:val="pt-BR"/>
+        </w:rPr>
+        <w:t>no cabeçalho de um</w:t>
+      </w:r>
+      <w:r>
+        <w:rPr>
+          <w:rFonts w:ascii="Times New Roman" w:hAnsi="Times New Roman" w:cs="Times New Roman"/>
+          <w:lang w:val="pt-BR"/>
+        </w:rPr>
+        <w:t xml:space="preserve"> </w:t>
+      </w:r>
+      <w:r>
+        <w:rPr>
+          <w:rFonts w:ascii="Courier New" w:hAnsi="Courier New" w:cs="Courier New"/>
+          <w:b/>
+          <w:lang w:val="pt-BR"/>
+        </w:rPr>
+        <w:t>for</w:t>
       </w:r>
       <w:r>
         <w:rPr>
@@ -2341,13 +2409,6 @@
           <w:lang w:val="pt-BR"/>
         </w:rPr>
         <w:t>;</w:t>
-      </w:r>
-      <w:r>
-        <w:rPr>
-          <w:rFonts w:ascii="Times New Roman" w:hAnsi="Times New Roman" w:cs="Times New Roman"/>
-          <w:lang w:val="pt-BR"/>
-        </w:rPr>
-        <w:t xml:space="preserve"> </w:t>
       </w:r>
     </w:p>
     <w:p>
@@ -2378,14 +2439,37 @@
           <w:b/>
           <w:lang w:val="pt-BR"/>
         </w:rPr>
-        <w:t>12_Subprogram_used_as_argument:</w:t>
-      </w:r>
-      <w:r>
-        <w:rPr>
-          <w:rFonts w:ascii="Times New Roman" w:hAnsi="Times New Roman" w:cs="Times New Roman"/>
-          <w:lang w:val="pt-BR"/>
-        </w:rPr>
-        <w:t xml:space="preserve"> código para verificar erros associados à tentativa de se utilizar um subprograma como argumento de outro subprograma;</w:t>
+        <w:t>14</w:t>
+      </w:r>
+      <w:r>
+        <w:rPr>
+          <w:rFonts w:ascii="Courier New" w:hAnsi="Courier New" w:cs="Courier New"/>
+          <w:b/>
+          <w:lang w:val="pt-BR"/>
+        </w:rPr>
+        <w:t>_For_expressions_with_incorrect_type:</w:t>
+      </w:r>
+      <w:r>
+        <w:rPr>
+          <w:rFonts w:ascii="Times New Roman" w:hAnsi="Times New Roman" w:cs="Times New Roman"/>
+          <w:lang w:val="pt-BR"/>
+        </w:rPr>
+        <w:t xml:space="preserve"> código para verificar erros associados à utilização de uma variável de tipo incorreto em uma das três expressões de um comando </w:t>
+      </w:r>
+      <w:r>
+        <w:rPr>
+          <w:rFonts w:ascii="Courier New" w:hAnsi="Courier New" w:cs="Courier New"/>
+          <w:b/>
+          <w:lang w:val="pt-BR"/>
+        </w:rPr>
+        <w:t>for</w:t>
+      </w:r>
+      <w:r>
+        <w:rPr>
+          <w:rFonts w:ascii="Times New Roman" w:hAnsi="Times New Roman" w:cs="Times New Roman"/>
+          <w:lang w:val="pt-BR"/>
+        </w:rPr>
+        <w:t>;</w:t>
       </w:r>
     </w:p>
     <w:p>
@@ -2416,180 +2500,6 @@
           <w:b/>
           <w:lang w:val="pt-BR"/>
         </w:rPr>
-        <w:t>13_</w:t>
-      </w:r>
-      <w:r>
-        <w:rPr>
-          <w:rFonts w:ascii="Courier New" w:hAnsi="Courier New" w:cs="Courier New"/>
-          <w:b/>
-          <w:lang w:val="pt-BR"/>
-        </w:rPr>
-        <w:t>For</w:t>
-      </w:r>
-      <w:r>
-        <w:rPr>
-          <w:rFonts w:ascii="Courier New" w:hAnsi="Courier New" w:cs="Courier New"/>
-          <w:b/>
-          <w:lang w:val="pt-BR"/>
-        </w:rPr>
-        <w:t>_</w:t>
-      </w:r>
-      <w:r>
-        <w:rPr>
-          <w:rFonts w:ascii="Courier New" w:hAnsi="Courier New" w:cs="Courier New"/>
-          <w:b/>
-          <w:lang w:val="pt-BR"/>
-        </w:rPr>
-        <w:t>header_incorrect_type</w:t>
-      </w:r>
-      <w:r>
-        <w:rPr>
-          <w:rFonts w:ascii="Courier New" w:hAnsi="Courier New" w:cs="Courier New"/>
-          <w:b/>
-          <w:lang w:val="pt-BR"/>
-        </w:rPr>
-        <w:t>:</w:t>
-      </w:r>
-      <w:r>
-        <w:rPr>
-          <w:rFonts w:ascii="Times New Roman" w:hAnsi="Times New Roman" w:cs="Times New Roman"/>
-          <w:lang w:val="pt-BR"/>
-        </w:rPr>
-        <w:t xml:space="preserve"> código para verificar erros associados à utilização de uma variá</w:t>
-      </w:r>
-      <w:r>
-        <w:rPr>
-          <w:rFonts w:ascii="Times New Roman" w:hAnsi="Times New Roman" w:cs="Times New Roman"/>
-          <w:lang w:val="pt-BR"/>
-        </w:rPr>
-        <w:t xml:space="preserve">vel </w:t>
-      </w:r>
-      <w:r>
-        <w:rPr>
-          <w:rFonts w:ascii="Times New Roman" w:hAnsi="Times New Roman" w:cs="Times New Roman"/>
-          <w:lang w:val="pt-BR"/>
-        </w:rPr>
-        <w:t xml:space="preserve">não escalar do tipo inteiro ou caractere </w:t>
-      </w:r>
-      <w:r>
-        <w:rPr>
-          <w:rFonts w:ascii="Times New Roman" w:hAnsi="Times New Roman" w:cs="Times New Roman"/>
-          <w:lang w:val="pt-BR"/>
-        </w:rPr>
-        <w:t>no cabeçalho de um</w:t>
-      </w:r>
-      <w:r>
-        <w:rPr>
-          <w:rFonts w:ascii="Times New Roman" w:hAnsi="Times New Roman" w:cs="Times New Roman"/>
-          <w:lang w:val="pt-BR"/>
-        </w:rPr>
-        <w:t xml:space="preserve"> </w:t>
-      </w:r>
-      <w:r>
-        <w:rPr>
-          <w:rFonts w:ascii="Courier New" w:hAnsi="Courier New" w:cs="Courier New"/>
-          <w:b/>
-          <w:lang w:val="pt-BR"/>
-        </w:rPr>
-        <w:t>for</w:t>
-      </w:r>
-      <w:r>
-        <w:rPr>
-          <w:rFonts w:ascii="Times New Roman" w:hAnsi="Times New Roman" w:cs="Times New Roman"/>
-          <w:lang w:val="pt-BR"/>
-        </w:rPr>
-        <w:t>;</w:t>
-      </w:r>
-    </w:p>
-    <w:p>
-      <w:pPr>
-        <w:jc w:val="both"/>
-        <w:rPr>
-          <w:rFonts w:ascii="Times New Roman" w:hAnsi="Times New Roman" w:cs="Times New Roman"/>
-          <w:lang w:val="pt-BR"/>
-        </w:rPr>
-      </w:pPr>
-    </w:p>
-    <w:p>
-      <w:pPr>
-        <w:pStyle w:val="ListParagraph"/>
-        <w:numPr>
-          <w:ilvl w:val="0"/>
-          <w:numId w:val="3"/>
-        </w:numPr>
-        <w:jc w:val="both"/>
-        <w:rPr>
-          <w:rFonts w:ascii="Times New Roman" w:hAnsi="Times New Roman" w:cs="Times New Roman"/>
-          <w:lang w:val="pt-BR"/>
-        </w:rPr>
-      </w:pPr>
-      <w:r>
-        <w:rPr>
-          <w:rFonts w:ascii="Courier New" w:hAnsi="Courier New" w:cs="Courier New"/>
-          <w:b/>
-          <w:lang w:val="pt-BR"/>
-        </w:rPr>
-        <w:t>14</w:t>
-      </w:r>
-      <w:r>
-        <w:rPr>
-          <w:rFonts w:ascii="Courier New" w:hAnsi="Courier New" w:cs="Courier New"/>
-          <w:b/>
-          <w:lang w:val="pt-BR"/>
-        </w:rPr>
-        <w:t>_For_expressions_with_incorrect_type:</w:t>
-      </w:r>
-      <w:r>
-        <w:rPr>
-          <w:rFonts w:ascii="Times New Roman" w:hAnsi="Times New Roman" w:cs="Times New Roman"/>
-          <w:lang w:val="pt-BR"/>
-        </w:rPr>
-        <w:t xml:space="preserve"> código para verificar erros associados à utilização de uma variável de tipo incorreto em uma das três expressões de um comando </w:t>
-      </w:r>
-      <w:r>
-        <w:rPr>
-          <w:rFonts w:ascii="Courier New" w:hAnsi="Courier New" w:cs="Courier New"/>
-          <w:b/>
-          <w:lang w:val="pt-BR"/>
-        </w:rPr>
-        <w:t>for</w:t>
-      </w:r>
-      <w:r>
-        <w:rPr>
-          <w:rFonts w:ascii="Times New Roman" w:hAnsi="Times New Roman" w:cs="Times New Roman"/>
-          <w:lang w:val="pt-BR"/>
-        </w:rPr>
-        <w:t>;</w:t>
-      </w:r>
-    </w:p>
-    <w:p>
-      <w:pPr>
-        <w:jc w:val="both"/>
-        <w:rPr>
-          <w:rFonts w:ascii="Times New Roman" w:hAnsi="Times New Roman" w:cs="Times New Roman"/>
-          <w:lang w:val="pt-BR"/>
-        </w:rPr>
-      </w:pPr>
-    </w:p>
-    <w:p>
-      <w:pPr>
-        <w:pStyle w:val="ListParagraph"/>
-        <w:numPr>
-          <w:ilvl w:val="0"/>
-          <w:numId w:val="3"/>
-        </w:numPr>
-        <w:jc w:val="both"/>
-        <w:rPr>
-          <w:rFonts w:ascii="Times New Roman" w:hAnsi="Times New Roman" w:cs="Times New Roman"/>
-          <w:lang w:val="pt-BR"/>
-        </w:rPr>
-      </w:pPr>
-      <w:r>
-        <w:rPr>
-          <w:rFonts w:ascii="Courier New" w:hAnsi="Courier New" w:cs="Courier New"/>
-          <w:b/>
-          <w:lang w:val="pt-BR"/>
-        </w:rPr>
         <w:t>15</w:t>
       </w:r>
       <w:r>
@@ -2650,199 +2560,8 @@
           <w:rFonts w:ascii="Times New Roman" w:hAnsi="Times New Roman" w:cs="Times New Roman"/>
           <w:lang w:val="pt-BR"/>
         </w:rPr>
-        <w:t>;</w:t>
-      </w:r>
-    </w:p>
-    <w:p>
-      <w:pPr>
-        <w:jc w:val="both"/>
-        <w:rPr>
-          <w:rFonts w:ascii="Times New Roman" w:hAnsi="Times New Roman" w:cs="Times New Roman"/>
-          <w:lang w:val="pt-BR"/>
-        </w:rPr>
-      </w:pPr>
-    </w:p>
-    <w:p>
-      <w:pPr>
-        <w:pStyle w:val="ListParagraph"/>
-        <w:numPr>
-          <w:ilvl w:val="0"/>
-          <w:numId w:val="3"/>
-        </w:numPr>
-        <w:jc w:val="both"/>
-        <w:rPr>
-          <w:rFonts w:ascii="Times New Roman" w:hAnsi="Times New Roman" w:cs="Times New Roman"/>
-          <w:lang w:val="pt-BR"/>
-        </w:rPr>
-      </w:pPr>
-      <w:r>
-        <w:rPr>
-          <w:rFonts w:ascii="Courier New" w:hAnsi="Courier New" w:cs="Courier New"/>
-          <w:b/>
-          <w:lang w:val="pt-BR"/>
-        </w:rPr>
-        <w:t>16</w:t>
-      </w:r>
-      <w:r>
-        <w:rPr>
-          <w:rFonts w:ascii="Courier New" w:hAnsi="Courier New" w:cs="Courier New"/>
-          <w:b/>
-          <w:lang w:val="pt-BR"/>
-        </w:rPr>
-        <w:t>_</w:t>
-      </w:r>
-      <w:r>
-        <w:rPr>
-          <w:rFonts w:ascii="Courier New" w:hAnsi="Courier New" w:cs="Courier New"/>
-          <w:b/>
-          <w:lang w:val="pt-BR"/>
-        </w:rPr>
-        <w:t>One_scalar_variable_not_initialized_or_referenced</w:t>
-      </w:r>
-      <w:r>
-        <w:rPr>
-          <w:rFonts w:ascii="Courier New" w:hAnsi="Courier New" w:cs="Courier New"/>
-          <w:b/>
-          <w:lang w:val="pt-BR"/>
-        </w:rPr>
-        <w:t>:</w:t>
-      </w:r>
-      <w:r>
-        <w:rPr>
-          <w:rFonts w:ascii="Times New Roman" w:hAnsi="Times New Roman" w:cs="Times New Roman"/>
-          <w:lang w:val="pt-BR"/>
-        </w:rPr>
-        <w:t xml:space="preserve"> código para verificar erros associados à utilização de uma variável </w:t>
-      </w:r>
-      <w:r>
-        <w:rPr>
-          <w:rFonts w:ascii="Times New Roman" w:hAnsi="Times New Roman" w:cs="Times New Roman"/>
-          <w:lang w:val="pt-BR"/>
-        </w:rPr>
-        <w:t xml:space="preserve">escalar </w:t>
-      </w:r>
-      <w:r>
-        <w:rPr>
-          <w:rFonts w:ascii="Times New Roman" w:hAnsi="Times New Roman" w:cs="Times New Roman"/>
-          <w:lang w:val="pt-BR"/>
-        </w:rPr>
-        <w:t xml:space="preserve">que não </w:t>
-      </w:r>
-      <w:r>
-        <w:rPr>
-          <w:rFonts w:ascii="Times New Roman" w:hAnsi="Times New Roman" w:cs="Times New Roman"/>
-          <w:lang w:val="pt-BR"/>
-        </w:rPr>
-        <w:t>tenha sido inicializada ou referenciada no código</w:t>
-      </w:r>
-      <w:r>
-        <w:rPr>
-          <w:rFonts w:ascii="Times New Roman" w:hAnsi="Times New Roman" w:cs="Times New Roman"/>
-          <w:lang w:val="pt-BR"/>
-        </w:rPr>
-        <w:t>;</w:t>
-      </w:r>
-    </w:p>
-    <w:p>
-      <w:pPr>
-        <w:jc w:val="both"/>
-        <w:rPr>
-          <w:rFonts w:ascii="Times New Roman" w:hAnsi="Times New Roman" w:cs="Times New Roman"/>
-          <w:lang w:val="pt-BR"/>
-        </w:rPr>
-      </w:pPr>
-    </w:p>
-    <w:p>
-      <w:pPr>
-        <w:pStyle w:val="ListParagraph"/>
-        <w:numPr>
-          <w:ilvl w:val="0"/>
-          <w:numId w:val="3"/>
-        </w:numPr>
-        <w:jc w:val="both"/>
-        <w:rPr>
-          <w:rFonts w:ascii="Times New Roman" w:hAnsi="Times New Roman" w:cs="Times New Roman"/>
-          <w:lang w:val="pt-BR"/>
-        </w:rPr>
-      </w:pPr>
-      <w:r>
-        <w:rPr>
-          <w:rFonts w:ascii="Courier New" w:hAnsi="Courier New" w:cs="Courier New"/>
-          <w:b/>
-          <w:lang w:val="pt-BR"/>
-        </w:rPr>
-        <w:t>17</w:t>
-      </w:r>
-      <w:r>
-        <w:rPr>
-          <w:rFonts w:ascii="Courier New" w:hAnsi="Courier New" w:cs="Courier New"/>
-          <w:b/>
-          <w:lang w:val="pt-BR"/>
-        </w:rPr>
-        <w:t>_One_</w:t>
-      </w:r>
-      <w:r>
-        <w:rPr>
-          <w:rFonts w:ascii="Courier New" w:hAnsi="Courier New" w:cs="Courier New"/>
-          <w:b/>
-          <w:lang w:val="pt-BR"/>
-        </w:rPr>
-        <w:t>indexed</w:t>
-      </w:r>
-      <w:r>
-        <w:rPr>
-          <w:rFonts w:ascii="Courier New" w:hAnsi="Courier New" w:cs="Courier New"/>
-          <w:b/>
-          <w:lang w:val="pt-BR"/>
-        </w:rPr>
-        <w:t>_variable_not_initialized_or_referenced:</w:t>
-      </w:r>
-      <w:r>
-        <w:rPr>
-          <w:rFonts w:ascii="Times New Roman" w:hAnsi="Times New Roman" w:cs="Times New Roman"/>
-          <w:lang w:val="pt-BR"/>
-        </w:rPr>
-        <w:t xml:space="preserve"> código para verificar erros associados à utilização de uma variável </w:t>
-      </w:r>
-      <w:r>
-        <w:rPr>
-          <w:rFonts w:ascii="Times New Roman" w:hAnsi="Times New Roman" w:cs="Times New Roman"/>
-          <w:lang w:val="pt-BR"/>
-        </w:rPr>
-        <w:t xml:space="preserve">indexada </w:t>
-      </w:r>
-      <w:r>
-        <w:rPr>
-          <w:rFonts w:ascii="Times New Roman" w:hAnsi="Times New Roman" w:cs="Times New Roman"/>
-          <w:lang w:val="pt-BR"/>
-        </w:rPr>
-        <w:t xml:space="preserve">que não </w:t>
-      </w:r>
-      <w:r>
-        <w:rPr>
-          <w:rFonts w:ascii="Times New Roman" w:hAnsi="Times New Roman" w:cs="Times New Roman"/>
-          <w:lang w:val="pt-BR"/>
-        </w:rPr>
-        <w:t xml:space="preserve">tenha tido ao menos um de seus elementos inicializado ou referenciado no </w:t>
-      </w:r>
-      <w:r>
-        <w:rPr>
-          <w:rFonts w:ascii="Times New Roman" w:hAnsi="Times New Roman" w:cs="Times New Roman"/>
-          <w:lang w:val="pt-BR"/>
-        </w:rPr>
-        <w:t>código.</w:t>
-      </w:r>
-      <w:bookmarkStart w:id="0" w:name="_GoBack"/>
-      <w:bookmarkEnd w:id="0"/>
-    </w:p>
-    <w:p>
-      <w:pPr>
-        <w:jc w:val="both"/>
-        <w:rPr>
-          <w:rFonts w:ascii="Times New Roman" w:hAnsi="Times New Roman" w:cs="Times New Roman"/>
-          <w:lang w:val="pt-BR"/>
-        </w:rPr>
-      </w:pPr>
+        <w:t xml:space="preserve">. </w:t>
+      </w:r>
       <w:r>
         <w:rPr>
           <w:rFonts w:ascii="Times New Roman" w:hAnsi="Times New Roman" w:cs="Times New Roman"/>
@@ -3121,7 +2840,7 @@
         <w:b/>
         <w:noProof/>
       </w:rPr>
-      <w:t>6</w:t>
+      <w:t>4</w:t>
     </w:r>
     <w:r>
       <w:rPr>
@@ -4432,7 +4151,7 @@
 </file>
 
 <file path=customXml/itemProps1.xml><?xml version="1.0" encoding="utf-8"?>
-<ds:datastoreItem xmlns:ds="http://schemas.openxmlformats.org/officeDocument/2006/customXml" ds:itemID="{61623FB4-805F-B741-A42C-1BBD31E3EFDA}">
+<ds:datastoreItem xmlns:ds="http://schemas.openxmlformats.org/officeDocument/2006/customXml" ds:itemID="{032D51CB-586D-5448-A4D6-6A36809FE074}">
   <ds:schemaRefs>
     <ds:schemaRef ds:uri="http://schemas.openxmlformats.org/officeDocument/2006/bibliography"/>
   </ds:schemaRefs>

</xml_diff>